<commit_message>
update R commands file again
</commit_message>
<xml_diff>
--- a/R_handy_commands_markdown.docx
+++ b/R_handy_commands_markdown.docx
@@ -6614,7 +6614,253 @@
     </w:p>
     <w:p>
       <w:pPr>
-        <w:pStyle w:val="BodyText"/>
+        <w:pStyle w:val="SourceCode"/>
+      </w:pPr>
+      <w:r>
+        <w:rPr>
+          <w:rStyle w:val="KeywordTok"/>
+        </w:rPr>
+        <w:t xml:space="preserve">lapply</w:t>
+      </w:r>
+      <w:r>
+        <w:rPr>
+          <w:rStyle w:val="NormalTok"/>
+        </w:rPr>
+        <w:t xml:space="preserve">(test.frame.local, mean)</w:t>
+      </w:r>
+    </w:p>
+    <w:p>
+      <w:pPr>
+        <w:pStyle w:val="SourceCode"/>
+      </w:pPr>
+      <w:r>
+        <w:rPr>
+          <w:rStyle w:val="VerbatimChar"/>
+        </w:rPr>
+        <w:t xml:space="preserve">## Warning in mean.default(X[[i]], ...): argument is not numeric or logical:</w:t>
+      </w:r>
+      <w:r>
+        <w:br w:type="textWrapping"/>
+      </w:r>
+      <w:r>
+        <w:rPr>
+          <w:rStyle w:val="VerbatimChar"/>
+        </w:rPr>
+        <w:t xml:space="preserve">## returning NA</w:t>
+      </w:r>
+      <w:r>
+        <w:br w:type="textWrapping"/>
+      </w:r>
+      <w:r>
+        <w:rPr>
+          <w:rStyle w:val="VerbatimChar"/>
+        </w:rPr>
+        <w:t xml:space="preserve"/>
+      </w:r>
+      <w:r>
+        <w:br w:type="textWrapping"/>
+      </w:r>
+      <w:r>
+        <w:rPr>
+          <w:rStyle w:val="VerbatimChar"/>
+        </w:rPr>
+        <w:t xml:space="preserve">## Warning in mean.default(X[[i]], ...): argument is not numeric or logical:</w:t>
+      </w:r>
+      <w:r>
+        <w:br w:type="textWrapping"/>
+      </w:r>
+      <w:r>
+        <w:rPr>
+          <w:rStyle w:val="VerbatimChar"/>
+        </w:rPr>
+        <w:t xml:space="preserve">## returning NA</w:t>
+      </w:r>
+    </w:p>
+    <w:p>
+      <w:pPr>
+        <w:pStyle w:val="SourceCode"/>
+      </w:pPr>
+      <w:r>
+        <w:rPr>
+          <w:rStyle w:val="VerbatimChar"/>
+        </w:rPr>
+        <w:t xml:space="preserve">## $PIDN</w:t>
+      </w:r>
+      <w:r>
+        <w:br w:type="textWrapping"/>
+      </w:r>
+      <w:r>
+        <w:rPr>
+          <w:rStyle w:val="VerbatimChar"/>
+        </w:rPr>
+        <w:t xml:space="preserve">## [1] 3641.611</w:t>
+      </w:r>
+      <w:r>
+        <w:br w:type="textWrapping"/>
+      </w:r>
+      <w:r>
+        <w:rPr>
+          <w:rStyle w:val="VerbatimChar"/>
+        </w:rPr>
+        <w:t xml:space="preserve">## </w:t>
+      </w:r>
+      <w:r>
+        <w:br w:type="textWrapping"/>
+      </w:r>
+      <w:r>
+        <w:rPr>
+          <w:rStyle w:val="VerbatimChar"/>
+        </w:rPr>
+        <w:t xml:space="preserve">## $age</w:t>
+      </w:r>
+      <w:r>
+        <w:br w:type="textWrapping"/>
+      </w:r>
+      <w:r>
+        <w:rPr>
+          <w:rStyle w:val="VerbatimChar"/>
+        </w:rPr>
+        <w:t xml:space="preserve">## [1] 60.77778</w:t>
+      </w:r>
+      <w:r>
+        <w:br w:type="textWrapping"/>
+      </w:r>
+      <w:r>
+        <w:rPr>
+          <w:rStyle w:val="VerbatimChar"/>
+        </w:rPr>
+        <w:t xml:space="preserve">## </w:t>
+      </w:r>
+      <w:r>
+        <w:br w:type="textWrapping"/>
+      </w:r>
+      <w:r>
+        <w:rPr>
+          <w:rStyle w:val="VerbatimChar"/>
+        </w:rPr>
+        <w:t xml:space="preserve">## $sex</w:t>
+      </w:r>
+      <w:r>
+        <w:br w:type="textWrapping"/>
+      </w:r>
+      <w:r>
+        <w:rPr>
+          <w:rStyle w:val="VerbatimChar"/>
+        </w:rPr>
+        <w:t xml:space="preserve">## [1] NA</w:t>
+      </w:r>
+      <w:r>
+        <w:br w:type="textWrapping"/>
+      </w:r>
+      <w:r>
+        <w:rPr>
+          <w:rStyle w:val="VerbatimChar"/>
+        </w:rPr>
+        <w:t xml:space="preserve">## </w:t>
+      </w:r>
+      <w:r>
+        <w:br w:type="textWrapping"/>
+      </w:r>
+      <w:r>
+        <w:rPr>
+          <w:rStyle w:val="VerbatimChar"/>
+        </w:rPr>
+        <w:t xml:space="preserve">## $dx</w:t>
+      </w:r>
+      <w:r>
+        <w:br w:type="textWrapping"/>
+      </w:r>
+      <w:r>
+        <w:rPr>
+          <w:rStyle w:val="VerbatimChar"/>
+        </w:rPr>
+        <w:t xml:space="preserve">## [1] NA</w:t>
+      </w:r>
+      <w:r>
+        <w:br w:type="textWrapping"/>
+      </w:r>
+      <w:r>
+        <w:rPr>
+          <w:rStyle w:val="VerbatimChar"/>
+        </w:rPr>
+        <w:t xml:space="preserve">## </w:t>
+      </w:r>
+      <w:r>
+        <w:br w:type="textWrapping"/>
+      </w:r>
+      <w:r>
+        <w:rPr>
+          <w:rStyle w:val="VerbatimChar"/>
+        </w:rPr>
+        <w:t xml:space="preserve">## $visit</w:t>
+      </w:r>
+      <w:r>
+        <w:br w:type="textWrapping"/>
+      </w:r>
+      <w:r>
+        <w:rPr>
+          <w:rStyle w:val="VerbatimChar"/>
+        </w:rPr>
+        <w:t xml:space="preserve">## [1] 2.111111</w:t>
+      </w:r>
+      <w:r>
+        <w:br w:type="textWrapping"/>
+      </w:r>
+      <w:r>
+        <w:rPr>
+          <w:rStyle w:val="VerbatimChar"/>
+        </w:rPr>
+        <w:t xml:space="preserve">## </w:t>
+      </w:r>
+      <w:r>
+        <w:br w:type="textWrapping"/>
+      </w:r>
+      <w:r>
+        <w:rPr>
+          <w:rStyle w:val="VerbatimChar"/>
+        </w:rPr>
+        <w:t xml:space="preserve">## $volume1</w:t>
+      </w:r>
+      <w:r>
+        <w:br w:type="textWrapping"/>
+      </w:r>
+      <w:r>
+        <w:rPr>
+          <w:rStyle w:val="VerbatimChar"/>
+        </w:rPr>
+        <w:t xml:space="preserve">## [1] 73.72222</w:t>
+      </w:r>
+      <w:r>
+        <w:br w:type="textWrapping"/>
+      </w:r>
+      <w:r>
+        <w:rPr>
+          <w:rStyle w:val="VerbatimChar"/>
+        </w:rPr>
+        <w:t xml:space="preserve">## </w:t>
+      </w:r>
+      <w:r>
+        <w:br w:type="textWrapping"/>
+      </w:r>
+      <w:r>
+        <w:rPr>
+          <w:rStyle w:val="VerbatimChar"/>
+        </w:rPr>
+        <w:t xml:space="preserve">## $volume2</w:t>
+      </w:r>
+      <w:r>
+        <w:br w:type="textWrapping"/>
+      </w:r>
+      <w:r>
+        <w:rPr>
+          <w:rStyle w:val="VerbatimChar"/>
+        </w:rPr>
+        <w:t xml:space="preserve">## [1] 15.38889</w:t>
+      </w:r>
+    </w:p>
+    <w:p>
+      <w:pPr>
+        <w:pStyle w:val="FirstParagraph"/>
       </w:pPr>
       <w:r>
         <w:t xml:space="preserve">means &lt;- lapply(my.data, mean, na.rm = TRUE)</w:t>
@@ -7177,10 +7423,797 @@
     </w:p>
     <w:p>
       <w:pPr>
+        <w:pStyle w:val="Heading3"/>
+      </w:pPr>
+      <w:bookmarkStart w:id="132" w:name="getting-frequencies-from-cross-tabulated-data"/>
+      <w:bookmarkEnd w:id="132"/>
+      <w:r>
+        <w:t xml:space="preserve">Getting frequencies from cross-tabulated data</w:t>
+      </w:r>
+    </w:p>
+    <w:p>
+      <w:pPr>
+        <w:pStyle w:val="FirstParagraph"/>
+      </w:pPr>
+      <w:r>
+        <w:t xml:space="preserve">First put the table in an object</w:t>
+      </w:r>
+    </w:p>
+    <w:p>
+      <w:pPr>
+        <w:pStyle w:val="SourceCode"/>
+      </w:pPr>
+      <w:r>
+        <w:rPr>
+          <w:rStyle w:val="VerbatimChar"/>
+        </w:rPr>
+        <w:t xml:space="preserve">  prop.table(table_object_name, dimension_number)</w:t>
+      </w:r>
+    </w:p>
+    <w:p>
+      <w:pPr>
+        <w:pStyle w:val="FirstParagraph"/>
+      </w:pPr>
+      <w:r>
+        <w:t xml:space="preserve">e.g.</w:t>
+      </w:r>
+    </w:p>
+    <w:p>
+      <w:pPr>
+        <w:pStyle w:val="SourceCode"/>
+      </w:pPr>
+      <w:r>
+        <w:rPr>
+          <w:rStyle w:val="CommentTok"/>
+        </w:rPr>
+        <w:t xml:space="preserve"># first put the data into a table</w:t>
+      </w:r>
+      <w:r>
+        <w:br w:type="textWrapping"/>
+      </w:r>
+      <w:r>
+        <w:rPr>
+          <w:rStyle w:val="NormalTok"/>
+        </w:rPr>
+        <w:t xml:space="preserve">sex_table &lt;-</w:t>
+      </w:r>
+      <w:r>
+        <w:rPr>
+          <w:rStyle w:val="StringTok"/>
+        </w:rPr>
+        <w:t xml:space="preserve"> </w:t>
+      </w:r>
+      <w:r>
+        <w:rPr>
+          <w:rStyle w:val="KeywordTok"/>
+        </w:rPr>
+        <w:t xml:space="preserve">table</w:t>
+      </w:r>
+      <w:r>
+        <w:rPr>
+          <w:rStyle w:val="NormalTok"/>
+        </w:rPr>
+        <w:t xml:space="preserve">(test.frame.local$sex, test.frame.local$dx)</w:t>
+      </w:r>
+      <w:r>
+        <w:br w:type="textWrapping"/>
+      </w:r>
+      <w:r>
+        <w:rPr>
+          <w:rStyle w:val="CommentTok"/>
+        </w:rPr>
+        <w:t xml:space="preserve"># then run the command to make proportions, use the second argument to say which dimension of the table to use, the first or the second</w:t>
+      </w:r>
+      <w:r>
+        <w:br w:type="textWrapping"/>
+      </w:r>
+      <w:r>
+        <w:rPr>
+          <w:rStyle w:val="KeywordTok"/>
+        </w:rPr>
+        <w:t xml:space="preserve">prop.table</w:t>
+      </w:r>
+      <w:r>
+        <w:rPr>
+          <w:rStyle w:val="NormalTok"/>
+        </w:rPr>
+        <w:t xml:space="preserve">(sex_table, </w:t>
+      </w:r>
+      <w:r>
+        <w:rPr>
+          <w:rStyle w:val="DecValTok"/>
+        </w:rPr>
+        <w:t xml:space="preserve">1</w:t>
+      </w:r>
+      <w:r>
+        <w:rPr>
+          <w:rStyle w:val="NormalTok"/>
+        </w:rPr>
+        <w:t xml:space="preserve">)</w:t>
+      </w:r>
+    </w:p>
+    <w:p>
+      <w:pPr>
+        <w:pStyle w:val="SourceCode"/>
+      </w:pPr>
+      <w:r>
+        <w:rPr>
+          <w:rStyle w:val="VerbatimChar"/>
+        </w:rPr>
+        <w:t xml:space="preserve">##    </w:t>
+      </w:r>
+      <w:r>
+        <w:br w:type="textWrapping"/>
+      </w:r>
+      <w:r>
+        <w:rPr>
+          <w:rStyle w:val="VerbatimChar"/>
+        </w:rPr>
+        <w:t xml:space="preserve">##            BV       CON</w:t>
+      </w:r>
+      <w:r>
+        <w:br w:type="textWrapping"/>
+      </w:r>
+      <w:r>
+        <w:rPr>
+          <w:rStyle w:val="VerbatimChar"/>
+        </w:rPr>
+        <w:t xml:space="preserve">##   f 0.7142857 0.2857143</w:t>
+      </w:r>
+      <w:r>
+        <w:br w:type="textWrapping"/>
+      </w:r>
+      <w:r>
+        <w:rPr>
+          <w:rStyle w:val="VerbatimChar"/>
+        </w:rPr>
+        <w:t xml:space="preserve">##   m 0.3636364 0.6363636</w:t>
+      </w:r>
+    </w:p>
+    <w:p>
+      <w:pPr>
+        <w:pStyle w:val="FirstParagraph"/>
+      </w:pPr>
+      <w:r>
+        <w:t xml:space="preserve">This set of commands gives you the proportions of other levels within each level of the first dimension in the table, which is sex, and says that 70% of the females are BV and 30% are CON, and 36% of the males are BV and 64% are CON</w:t>
+      </w:r>
+    </w:p>
+    <w:p>
+      <w:pPr>
+        <w:pStyle w:val="BodyText"/>
+      </w:pPr>
+      <w:r>
+        <w:t xml:space="preserve">OR</w:t>
+      </w:r>
+    </w:p>
+    <w:p>
+      <w:pPr>
+        <w:pStyle w:val="BodyText"/>
+      </w:pPr>
+      <w:r>
+        <w:t xml:space="preserve">e.g.</w:t>
+      </w:r>
+    </w:p>
+    <w:p>
+      <w:pPr>
+        <w:pStyle w:val="SourceCode"/>
+      </w:pPr>
+      <w:r>
+        <w:rPr>
+          <w:rStyle w:val="CommentTok"/>
+        </w:rPr>
+        <w:t xml:space="preserve"># first put the data into a table</w:t>
+      </w:r>
+      <w:r>
+        <w:br w:type="textWrapping"/>
+      </w:r>
+      <w:r>
+        <w:rPr>
+          <w:rStyle w:val="NormalTok"/>
+        </w:rPr>
+        <w:t xml:space="preserve">sex_table &lt;-</w:t>
+      </w:r>
+      <w:r>
+        <w:rPr>
+          <w:rStyle w:val="StringTok"/>
+        </w:rPr>
+        <w:t xml:space="preserve"> </w:t>
+      </w:r>
+      <w:r>
+        <w:rPr>
+          <w:rStyle w:val="KeywordTok"/>
+        </w:rPr>
+        <w:t xml:space="preserve">table</w:t>
+      </w:r>
+      <w:r>
+        <w:rPr>
+          <w:rStyle w:val="NormalTok"/>
+        </w:rPr>
+        <w:t xml:space="preserve">(test.frame.local$sex, test.frame.local$dx)</w:t>
+      </w:r>
+      <w:r>
+        <w:br w:type="textWrapping"/>
+      </w:r>
+      <w:r>
+        <w:rPr>
+          <w:rStyle w:val="CommentTok"/>
+        </w:rPr>
+        <w:t xml:space="preserve"># then run the command to make proportions</w:t>
+      </w:r>
+      <w:r>
+        <w:br w:type="textWrapping"/>
+      </w:r>
+      <w:r>
+        <w:rPr>
+          <w:rStyle w:val="KeywordTok"/>
+        </w:rPr>
+        <w:t xml:space="preserve">prop.table</w:t>
+      </w:r>
+      <w:r>
+        <w:rPr>
+          <w:rStyle w:val="NormalTok"/>
+        </w:rPr>
+        <w:t xml:space="preserve">(sex_table, </w:t>
+      </w:r>
+      <w:r>
+        <w:rPr>
+          <w:rStyle w:val="DecValTok"/>
+        </w:rPr>
+        <w:t xml:space="preserve">2</w:t>
+      </w:r>
+      <w:r>
+        <w:rPr>
+          <w:rStyle w:val="NormalTok"/>
+        </w:rPr>
+        <w:t xml:space="preserve">)</w:t>
+      </w:r>
+    </w:p>
+    <w:p>
+      <w:pPr>
+        <w:pStyle w:val="SourceCode"/>
+      </w:pPr>
+      <w:r>
+        <w:rPr>
+          <w:rStyle w:val="VerbatimChar"/>
+        </w:rPr>
+        <w:t xml:space="preserve">##    </w:t>
+      </w:r>
+      <w:r>
+        <w:br w:type="textWrapping"/>
+      </w:r>
+      <w:r>
+        <w:rPr>
+          <w:rStyle w:val="VerbatimChar"/>
+        </w:rPr>
+        <w:t xml:space="preserve">##            BV       CON</w:t>
+      </w:r>
+      <w:r>
+        <w:br w:type="textWrapping"/>
+      </w:r>
+      <w:r>
+        <w:rPr>
+          <w:rStyle w:val="VerbatimChar"/>
+        </w:rPr>
+        <w:t xml:space="preserve">##   f 0.5555556 0.2222222</w:t>
+      </w:r>
+      <w:r>
+        <w:br w:type="textWrapping"/>
+      </w:r>
+      <w:r>
+        <w:rPr>
+          <w:rStyle w:val="VerbatimChar"/>
+        </w:rPr>
+        <w:t xml:space="preserve">##   m 0.4444444 0.7777778</w:t>
+      </w:r>
+    </w:p>
+    <w:p>
+      <w:pPr>
+        <w:pStyle w:val="FirstParagraph"/>
+      </w:pPr>
+      <w:r>
+        <w:t xml:space="preserve">This gives you the proportions of other levels within each level of the second dimension in the table, which is dx, and says that 55% the BVs are female adn 44% are male, and 22% of the CONs are female and 78% are male</w:t>
+      </w:r>
+    </w:p>
+    <w:p>
+      <w:pPr>
+        <w:pStyle w:val="BodyText"/>
+      </w:pPr>
+      <w:r>
+        <w:t xml:space="preserve">OR</w:t>
+      </w:r>
+    </w:p>
+    <w:p>
+      <w:pPr>
+        <w:pStyle w:val="BodyText"/>
+      </w:pPr>
+      <w:r>
+        <w:t xml:space="preserve">e.g.</w:t>
+      </w:r>
+    </w:p>
+    <w:p>
+      <w:pPr>
+        <w:pStyle w:val="SourceCode"/>
+      </w:pPr>
+      <w:r>
+        <w:rPr>
+          <w:rStyle w:val="CommentTok"/>
+        </w:rPr>
+        <w:t xml:space="preserve"># first put the data into a table</w:t>
+      </w:r>
+      <w:r>
+        <w:br w:type="textWrapping"/>
+      </w:r>
+      <w:r>
+        <w:rPr>
+          <w:rStyle w:val="NormalTok"/>
+        </w:rPr>
+        <w:t xml:space="preserve">sex_table &lt;-</w:t>
+      </w:r>
+      <w:r>
+        <w:rPr>
+          <w:rStyle w:val="StringTok"/>
+        </w:rPr>
+        <w:t xml:space="preserve"> </w:t>
+      </w:r>
+      <w:r>
+        <w:rPr>
+          <w:rStyle w:val="KeywordTok"/>
+        </w:rPr>
+        <w:t xml:space="preserve">table</w:t>
+      </w:r>
+      <w:r>
+        <w:rPr>
+          <w:rStyle w:val="NormalTok"/>
+        </w:rPr>
+        <w:t xml:space="preserve">(test.frame.local$sex, test.frame.local$dx)</w:t>
+      </w:r>
+      <w:r>
+        <w:br w:type="textWrapping"/>
+      </w:r>
+      <w:r>
+        <w:rPr>
+          <w:rStyle w:val="CommentTok"/>
+        </w:rPr>
+        <w:t xml:space="preserve"># then run the command to make proportions</w:t>
+      </w:r>
+      <w:r>
+        <w:br w:type="textWrapping"/>
+      </w:r>
+      <w:r>
+        <w:rPr>
+          <w:rStyle w:val="KeywordTok"/>
+        </w:rPr>
+        <w:t xml:space="preserve">prop.table</w:t>
+      </w:r>
+      <w:r>
+        <w:rPr>
+          <w:rStyle w:val="NormalTok"/>
+        </w:rPr>
+        <w:t xml:space="preserve">(sex_table)</w:t>
+      </w:r>
+    </w:p>
+    <w:p>
+      <w:pPr>
+        <w:pStyle w:val="SourceCode"/>
+      </w:pPr>
+      <w:r>
+        <w:rPr>
+          <w:rStyle w:val="VerbatimChar"/>
+        </w:rPr>
+        <w:t xml:space="preserve">##    </w:t>
+      </w:r>
+      <w:r>
+        <w:br w:type="textWrapping"/>
+      </w:r>
+      <w:r>
+        <w:rPr>
+          <w:rStyle w:val="VerbatimChar"/>
+        </w:rPr>
+        <w:t xml:space="preserve">##            BV       CON</w:t>
+      </w:r>
+      <w:r>
+        <w:br w:type="textWrapping"/>
+      </w:r>
+      <w:r>
+        <w:rPr>
+          <w:rStyle w:val="VerbatimChar"/>
+        </w:rPr>
+        <w:t xml:space="preserve">##   f 0.2777778 0.1111111</w:t>
+      </w:r>
+      <w:r>
+        <w:br w:type="textWrapping"/>
+      </w:r>
+      <w:r>
+        <w:rPr>
+          <w:rStyle w:val="VerbatimChar"/>
+        </w:rPr>
+        <w:t xml:space="preserve">##   m 0.2222222 0.3888889</w:t>
+      </w:r>
+    </w:p>
+    <w:p>
+      <w:pPr>
+        <w:pStyle w:val="FirstParagraph"/>
+      </w:pPr>
+      <w:r>
+        <w:t xml:space="preserve">This gives you the proportions with respect to all categories, and says that 27% of all the people are BV females, 11% are CON females, 22% are BV males and 39% are CON males</w:t>
+      </w:r>
+    </w:p>
+    <w:p>
+      <w:pPr>
+        <w:pStyle w:val="BodyText"/>
+      </w:pPr>
+      <w:r>
+        <w:t xml:space="preserve">OR</w:t>
+      </w:r>
+    </w:p>
+    <w:p>
+      <w:pPr>
+        <w:pStyle w:val="BodyText"/>
+      </w:pPr>
+      <w:r>
+        <w:t xml:space="preserve">You can run the prop.table command with the table command:</w:t>
+      </w:r>
+    </w:p>
+    <w:p>
+      <w:pPr>
+        <w:pStyle w:val="BodyText"/>
+      </w:pPr>
+      <w:r>
+        <w:t xml:space="preserve">e.g.</w:t>
+      </w:r>
+    </w:p>
+    <w:p>
+      <w:pPr>
+        <w:pStyle w:val="SourceCode"/>
+      </w:pPr>
+      <w:r>
+        <w:rPr>
+          <w:rStyle w:val="KeywordTok"/>
+        </w:rPr>
+        <w:t xml:space="preserve">prop.table</w:t>
+      </w:r>
+      <w:r>
+        <w:rPr>
+          <w:rStyle w:val="NormalTok"/>
+        </w:rPr>
+        <w:t xml:space="preserve">(</w:t>
+      </w:r>
+      <w:r>
+        <w:rPr>
+          <w:rStyle w:val="KeywordTok"/>
+        </w:rPr>
+        <w:t xml:space="preserve">table</w:t>
+      </w:r>
+      <w:r>
+        <w:rPr>
+          <w:rStyle w:val="NormalTok"/>
+        </w:rPr>
+        <w:t xml:space="preserve">(test.frame.local$sex, test.frame.local$dx))</w:t>
+      </w:r>
+    </w:p>
+    <w:p>
+      <w:pPr>
+        <w:pStyle w:val="SourceCode"/>
+      </w:pPr>
+      <w:r>
+        <w:rPr>
+          <w:rStyle w:val="VerbatimChar"/>
+        </w:rPr>
+        <w:t xml:space="preserve">##    </w:t>
+      </w:r>
+      <w:r>
+        <w:br w:type="textWrapping"/>
+      </w:r>
+      <w:r>
+        <w:rPr>
+          <w:rStyle w:val="VerbatimChar"/>
+        </w:rPr>
+        <w:t xml:space="preserve">##            BV       CON</w:t>
+      </w:r>
+      <w:r>
+        <w:br w:type="textWrapping"/>
+      </w:r>
+      <w:r>
+        <w:rPr>
+          <w:rStyle w:val="VerbatimChar"/>
+        </w:rPr>
+        <w:t xml:space="preserve">##   f 0.2777778 0.1111111</w:t>
+      </w:r>
+      <w:r>
+        <w:br w:type="textWrapping"/>
+      </w:r>
+      <w:r>
+        <w:rPr>
+          <w:rStyle w:val="VerbatimChar"/>
+        </w:rPr>
+        <w:t xml:space="preserve">##   m 0.2222222 0.3888889</w:t>
+      </w:r>
+    </w:p>
+    <w:p>
+      <w:pPr>
+        <w:pStyle w:val="Heading3"/>
+      </w:pPr>
+      <w:bookmarkStart w:id="133" w:name="getting-percentages-from-cross-tabulated-data"/>
+      <w:bookmarkEnd w:id="133"/>
+      <w:r>
+        <w:t xml:space="preserve">Getting percentages from cross-tabulated data</w:t>
+      </w:r>
+    </w:p>
+    <w:p>
+      <w:pPr>
+        <w:pStyle w:val="SourceCode"/>
+      </w:pPr>
+      <w:r>
+        <w:rPr>
+          <w:rStyle w:val="VerbatimChar"/>
+        </w:rPr>
+        <w:t xml:space="preserve">  prop.table(table_object_name, dimension_number)*100</w:t>
+      </w:r>
+    </w:p>
+    <w:p>
+      <w:pPr>
+        <w:pStyle w:val="FirstParagraph"/>
+      </w:pPr>
+      <w:r>
+        <w:t xml:space="preserve">e.g.</w:t>
+      </w:r>
+    </w:p>
+    <w:p>
+      <w:pPr>
+        <w:pStyle w:val="SourceCode"/>
+      </w:pPr>
+      <w:r>
+        <w:rPr>
+          <w:rStyle w:val="KeywordTok"/>
+        </w:rPr>
+        <w:t xml:space="preserve">prop.table</w:t>
+      </w:r>
+      <w:r>
+        <w:rPr>
+          <w:rStyle w:val="NormalTok"/>
+        </w:rPr>
+        <w:t xml:space="preserve">(</w:t>
+      </w:r>
+      <w:r>
+        <w:rPr>
+          <w:rStyle w:val="KeywordTok"/>
+        </w:rPr>
+        <w:t xml:space="preserve">table</w:t>
+      </w:r>
+      <w:r>
+        <w:rPr>
+          <w:rStyle w:val="NormalTok"/>
+        </w:rPr>
+        <w:t xml:space="preserve">(test.frame.local$sex, test.frame.local$dx))*</w:t>
+      </w:r>
+      <w:r>
+        <w:rPr>
+          <w:rStyle w:val="DecValTok"/>
+        </w:rPr>
+        <w:t xml:space="preserve">100</w:t>
+      </w:r>
+    </w:p>
+    <w:p>
+      <w:pPr>
+        <w:pStyle w:val="SourceCode"/>
+      </w:pPr>
+      <w:r>
+        <w:rPr>
+          <w:rStyle w:val="VerbatimChar"/>
+        </w:rPr>
+        <w:t xml:space="preserve">##    </w:t>
+      </w:r>
+      <w:r>
+        <w:br w:type="textWrapping"/>
+      </w:r>
+      <w:r>
+        <w:rPr>
+          <w:rStyle w:val="VerbatimChar"/>
+        </w:rPr>
+        <w:t xml:space="preserve">##           BV      CON</w:t>
+      </w:r>
+      <w:r>
+        <w:br w:type="textWrapping"/>
+      </w:r>
+      <w:r>
+        <w:rPr>
+          <w:rStyle w:val="VerbatimChar"/>
+        </w:rPr>
+        <w:t xml:space="preserve">##   f 27.77778 11.11111</w:t>
+      </w:r>
+      <w:r>
+        <w:br w:type="textWrapping"/>
+      </w:r>
+      <w:r>
+        <w:rPr>
+          <w:rStyle w:val="VerbatimChar"/>
+        </w:rPr>
+        <w:t xml:space="preserve">##   m 22.22222 38.88889</w:t>
+      </w:r>
+    </w:p>
+    <w:p>
+      <w:pPr>
+        <w:pStyle w:val="Heading3"/>
+      </w:pPr>
+      <w:bookmarkStart w:id="134" w:name="getting-marginal-counts-from-cross-tabulated-data"/>
+      <w:bookmarkEnd w:id="134"/>
+      <w:r>
+        <w:t xml:space="preserve">Getting marginal counts from cross-tabulated data</w:t>
+      </w:r>
+    </w:p>
+    <w:p>
+      <w:pPr>
+        <w:pStyle w:val="SourceCode"/>
+      </w:pPr>
+      <w:r>
+        <w:rPr>
+          <w:rStyle w:val="VerbatimChar"/>
+        </w:rPr>
+        <w:t xml:space="preserve">  Margin.table(table_object_name, dimension_number)</w:t>
+      </w:r>
+    </w:p>
+    <w:p>
+      <w:pPr>
+        <w:pStyle w:val="SourceCode"/>
+      </w:pPr>
+      <w:r>
+        <w:rPr>
+          <w:rStyle w:val="KeywordTok"/>
+        </w:rPr>
+        <w:t xml:space="preserve">margin.table</w:t>
+      </w:r>
+      <w:r>
+        <w:rPr>
+          <w:rStyle w:val="NormalTok"/>
+        </w:rPr>
+        <w:t xml:space="preserve">(</w:t>
+      </w:r>
+      <w:r>
+        <w:rPr>
+          <w:rStyle w:val="KeywordTok"/>
+        </w:rPr>
+        <w:t xml:space="preserve">table</w:t>
+      </w:r>
+      <w:r>
+        <w:rPr>
+          <w:rStyle w:val="NormalTok"/>
+        </w:rPr>
+        <w:t xml:space="preserve">(test.frame.local$sex, test.frame.local$dx), </w:t>
+      </w:r>
+      <w:r>
+        <w:rPr>
+          <w:rStyle w:val="DecValTok"/>
+        </w:rPr>
+        <w:t xml:space="preserve">1</w:t>
+      </w:r>
+      <w:r>
+        <w:rPr>
+          <w:rStyle w:val="NormalTok"/>
+        </w:rPr>
+        <w:t xml:space="preserve">)</w:t>
+      </w:r>
+    </w:p>
+    <w:p>
+      <w:pPr>
+        <w:pStyle w:val="SourceCode"/>
+      </w:pPr>
+      <w:r>
+        <w:rPr>
+          <w:rStyle w:val="VerbatimChar"/>
+        </w:rPr>
+        <w:t xml:space="preserve">## </w:t>
+      </w:r>
+      <w:r>
+        <w:br w:type="textWrapping"/>
+      </w:r>
+      <w:r>
+        <w:rPr>
+          <w:rStyle w:val="VerbatimChar"/>
+        </w:rPr>
+        <w:t xml:space="preserve">##  f  m </w:t>
+      </w:r>
+      <w:r>
+        <w:br w:type="textWrapping"/>
+      </w:r>
+      <w:r>
+        <w:rPr>
+          <w:rStyle w:val="VerbatimChar"/>
+        </w:rPr>
+        <w:t xml:space="preserve">##  7 11</w:t>
+      </w:r>
+    </w:p>
+    <w:p>
+      <w:pPr>
+        <w:pStyle w:val="FirstParagraph"/>
+      </w:pPr>
+      <w:r>
+        <w:t xml:space="preserve">OR</w:t>
+      </w:r>
+    </w:p>
+    <w:p>
+      <w:pPr>
+        <w:pStyle w:val="BodyText"/>
+      </w:pPr>
+      <w:r>
+        <w:t xml:space="preserve">e.g.</w:t>
+      </w:r>
+    </w:p>
+    <w:p>
+      <w:pPr>
+        <w:pStyle w:val="SourceCode"/>
+      </w:pPr>
+      <w:r>
+        <w:rPr>
+          <w:rStyle w:val="KeywordTok"/>
+        </w:rPr>
+        <w:t xml:space="preserve">margin.table</w:t>
+      </w:r>
+      <w:r>
+        <w:rPr>
+          <w:rStyle w:val="NormalTok"/>
+        </w:rPr>
+        <w:t xml:space="preserve">(</w:t>
+      </w:r>
+      <w:r>
+        <w:rPr>
+          <w:rStyle w:val="KeywordTok"/>
+        </w:rPr>
+        <w:t xml:space="preserve">table</w:t>
+      </w:r>
+      <w:r>
+        <w:rPr>
+          <w:rStyle w:val="NormalTok"/>
+        </w:rPr>
+        <w:t xml:space="preserve">(test.frame.local$sex, test.frame.local$dx), </w:t>
+      </w:r>
+      <w:r>
+        <w:rPr>
+          <w:rStyle w:val="DecValTok"/>
+        </w:rPr>
+        <w:t xml:space="preserve">2</w:t>
+      </w:r>
+      <w:r>
+        <w:rPr>
+          <w:rStyle w:val="NormalTok"/>
+        </w:rPr>
+        <w:t xml:space="preserve">)</w:t>
+      </w:r>
+    </w:p>
+    <w:p>
+      <w:pPr>
+        <w:pStyle w:val="SourceCode"/>
+      </w:pPr>
+      <w:r>
+        <w:rPr>
+          <w:rStyle w:val="VerbatimChar"/>
+        </w:rPr>
+        <w:t xml:space="preserve">## </w:t>
+      </w:r>
+      <w:r>
+        <w:br w:type="textWrapping"/>
+      </w:r>
+      <w:r>
+        <w:rPr>
+          <w:rStyle w:val="VerbatimChar"/>
+        </w:rPr>
+        <w:t xml:space="preserve">##  BV CON </w:t>
+      </w:r>
+      <w:r>
+        <w:br w:type="textWrapping"/>
+      </w:r>
+      <w:r>
+        <w:rPr>
+          <w:rStyle w:val="VerbatimChar"/>
+        </w:rPr>
+        <w:t xml:space="preserve">##   9   9</w:t>
+      </w:r>
+    </w:p>
+    <w:p>
+      <w:pPr>
         <w:pStyle w:val="Heading2"/>
       </w:pPr>
-      <w:bookmarkStart w:id="132" w:name="subsetting-various-ways"/>
-      <w:bookmarkEnd w:id="132"/>
+      <w:bookmarkStart w:id="135" w:name="subsetting-various-ways"/>
+      <w:bookmarkEnd w:id="135"/>
       <w:r>
         <w:t xml:space="preserve">Subsetting various ways</w:t>
       </w:r>
@@ -7189,8 +8222,8 @@
       <w:pPr>
         <w:pStyle w:val="Heading3"/>
       </w:pPr>
-      <w:bookmarkStart w:id="133" w:name="get-value-at-a-specific-position-in-a-vector"/>
-      <w:bookmarkEnd w:id="133"/>
+      <w:bookmarkStart w:id="136" w:name="get-value-at-a-specific-position-in-a-vector"/>
+      <w:bookmarkEnd w:id="136"/>
       <w:r>
         <w:t xml:space="preserve">Get value at a specific position in a vector</w:t>
       </w:r>
@@ -7208,6 +8241,14 @@
     </w:p>
     <w:p>
       <w:pPr>
+        <w:pStyle w:val="FirstParagraph"/>
+      </w:pPr>
+      <w:r>
+        <w:t xml:space="preserve">e.g.</w:t>
+      </w:r>
+    </w:p>
+    <w:p>
+      <w:pPr>
         <w:pStyle w:val="SourceCode"/>
       </w:pPr>
       <w:r>
@@ -7244,8 +8285,8 @@
       <w:pPr>
         <w:pStyle w:val="Heading3"/>
       </w:pPr>
-      <w:bookmarkStart w:id="134" w:name="get-values-at-multiple-positions-in-a-vector"/>
-      <w:bookmarkEnd w:id="134"/>
+      <w:bookmarkStart w:id="137" w:name="get-values-at-multiple-positions-in-a-vector"/>
+      <w:bookmarkEnd w:id="137"/>
       <w:r>
         <w:t xml:space="preserve">Get values at multiple positions in a vector</w:t>
       </w:r>
@@ -7571,8 +8612,8 @@
       <w:pPr>
         <w:pStyle w:val="Heading3"/>
       </w:pPr>
-      <w:bookmarkStart w:id="135" w:name="get-values-at-specific-position-in-a-matrix"/>
-      <w:bookmarkEnd w:id="135"/>
+      <w:bookmarkStart w:id="138" w:name="get-values-at-specific-position-in-a-matrix"/>
+      <w:bookmarkEnd w:id="138"/>
       <w:r>
         <w:t xml:space="preserve">Get values at specific position in a matrix</w:t>
       </w:r>
@@ -7834,8 +8875,8 @@
       <w:pPr>
         <w:pStyle w:val="Heading3"/>
       </w:pPr>
-      <w:bookmarkStart w:id="136" w:name="get-a-whole-row"/>
-      <w:bookmarkEnd w:id="136"/>
+      <w:bookmarkStart w:id="139" w:name="get-a-whole-row"/>
+      <w:bookmarkEnd w:id="139"/>
       <w:r>
         <w:t xml:space="preserve">Get a whole row</w:t>
       </w:r>
@@ -7986,8 +9027,8 @@
       <w:pPr>
         <w:pStyle w:val="Heading3"/>
       </w:pPr>
-      <w:bookmarkStart w:id="137" w:name="get-a-whole-column"/>
-      <w:bookmarkEnd w:id="137"/>
+      <w:bookmarkStart w:id="140" w:name="get-a-whole-column"/>
+      <w:bookmarkEnd w:id="140"/>
       <w:r>
         <w:t xml:space="preserve">Get a whole column</w:t>
       </w:r>
@@ -8324,8 +9365,8 @@
       <w:pPr>
         <w:pStyle w:val="Heading3"/>
       </w:pPr>
-      <w:bookmarkStart w:id="138" w:name="get-values-from-a-matrix-and-keep-the-result-as-a-matrix-instead-of-a-vector"/>
-      <w:bookmarkEnd w:id="138"/>
+      <w:bookmarkStart w:id="141" w:name="get-values-from-a-matrix-and-keep-the-result-as-a-matrix-instead-of-a-vector"/>
+      <w:bookmarkEnd w:id="141"/>
       <w:r>
         <w:t xml:space="preserve">Get values from a matrix and keep the result as a matrix instead of a vector</w:t>
       </w:r>
@@ -8353,8 +9394,8 @@
       <w:pPr>
         <w:pStyle w:val="Heading3"/>
       </w:pPr>
-      <w:bookmarkStart w:id="139" w:name="identifying-elements-that-meet-specific-criteria"/>
-      <w:bookmarkEnd w:id="139"/>
+      <w:bookmarkStart w:id="142" w:name="identifying-elements-that-meet-specific-criteria"/>
+      <w:bookmarkEnd w:id="142"/>
       <w:r>
         <w:t xml:space="preserve">Identifying elements that meet specific criteria</w:t>
       </w:r>
@@ -8446,8 +9487,8 @@
       <w:pPr>
         <w:pStyle w:val="Heading3"/>
       </w:pPr>
-      <w:bookmarkStart w:id="140" w:name="querying-data-frame-using-conditions"/>
-      <w:bookmarkEnd w:id="140"/>
+      <w:bookmarkStart w:id="143" w:name="querying-data-frame-using-conditions"/>
+      <w:bookmarkEnd w:id="143"/>
       <w:r>
         <w:t xml:space="preserve">Querying data frame using conditions</w:t>
       </w:r>
@@ -8476,7 +9517,7 @@
         <w:pStyle w:val="BodyText"/>
       </w:pPr>
       <w:r>
-        <w:t xml:space="preserve">To get all columns where teh row value for age is more than 60</w:t>
+        <w:t xml:space="preserve">To get all columns where the row value for age is more than 60</w:t>
       </w:r>
     </w:p>
     <w:p>
@@ -8979,8 +10020,8 @@
       <w:pPr>
         <w:pStyle w:val="Heading3"/>
       </w:pPr>
-      <w:bookmarkStart w:id="141" w:name="probe-elements-in-a-vector-to-get-the-positions-of-those-meeting-certain-criteria"/>
-      <w:bookmarkEnd w:id="141"/>
+      <w:bookmarkStart w:id="144" w:name="probe-elements-in-a-vector-to-get-the-positions-of-those-meeting-certain-criteria"/>
+      <w:bookmarkEnd w:id="144"/>
       <w:r>
         <w:t xml:space="preserve">Probe elements in a vector to get the</w:t>
       </w:r>
@@ -9131,8 +10172,8 @@
       <w:pPr>
         <w:pStyle w:val="Heading3"/>
       </w:pPr>
-      <w:bookmarkStart w:id="142" w:name="see-if-any-elements-in-a-dataset-meet-specific-criteria"/>
-      <w:bookmarkEnd w:id="142"/>
+      <w:bookmarkStart w:id="145" w:name="see-if-any-elements-in-a-dataset-meet-specific-criteria"/>
+      <w:bookmarkEnd w:id="145"/>
       <w:r>
         <w:t xml:space="preserve">See if any elements in a dataset meet specific criteria</w:t>
       </w:r>
@@ -9184,8 +10225,8 @@
       <w:pPr>
         <w:pStyle w:val="Heading3"/>
       </w:pPr>
-      <w:bookmarkStart w:id="143" w:name="see-if-all-elements-in-a-dataset-meet-specific-criteria"/>
-      <w:bookmarkEnd w:id="143"/>
+      <w:bookmarkStart w:id="146" w:name="see-if-all-elements-in-a-dataset-meet-specific-criteria"/>
+      <w:bookmarkEnd w:id="146"/>
       <w:r>
         <w:t xml:space="preserve">See if all elements in a dataset meet specific criteria</w:t>
       </w:r>
@@ -9237,8 +10278,8 @@
       <w:pPr>
         <w:pStyle w:val="Heading3"/>
       </w:pPr>
-      <w:bookmarkStart w:id="144" w:name="subsetting-one-or-more-columns-based-on-the-name"/>
-      <w:bookmarkEnd w:id="144"/>
+      <w:bookmarkStart w:id="147" w:name="subsetting-one-or-more-columns-based-on-the-name"/>
+      <w:bookmarkEnd w:id="147"/>
       <w:r>
         <w:t xml:space="preserve">Subsetting one or more columns based on the name</w:t>
       </w:r>
@@ -9486,8 +10527,8 @@
       <w:pPr>
         <w:pStyle w:val="Heading3"/>
       </w:pPr>
-      <w:bookmarkStart w:id="145" w:name="subsetting-rows-in-a-data-frame"/>
-      <w:bookmarkEnd w:id="145"/>
+      <w:bookmarkStart w:id="148" w:name="subsetting-rows-in-a-data-frame"/>
+      <w:bookmarkEnd w:id="148"/>
       <w:r>
         <w:t xml:space="preserve">Subsetting rows in a data frame</w:t>
       </w:r>
@@ -9657,8 +10698,8 @@
       <w:pPr>
         <w:pStyle w:val="Heading3"/>
       </w:pPr>
-      <w:bookmarkStart w:id="146" w:name="by-function-apply-a-function-to-some-data-according-to-levels-of-another-variable"/>
-      <w:bookmarkEnd w:id="146"/>
+      <w:bookmarkStart w:id="149" w:name="by-function-apply-a-function-to-some-data-according-to-levels-of-another-variable"/>
+      <w:bookmarkEnd w:id="149"/>
       <w:r>
         <w:t xml:space="preserve">By function: Apply a function to some data according to levels of another variable</w:t>
       </w:r>
@@ -9750,8 +10791,8 @@
       <w:pPr>
         <w:pStyle w:val="Heading3"/>
       </w:pPr>
-      <w:bookmarkStart w:id="147" w:name="with-function-apply-a-function-to-some-data-specifying-the-data-that-goes-into-the-function-or-limiting-the-input"/>
-      <w:bookmarkEnd w:id="147"/>
+      <w:bookmarkStart w:id="150" w:name="with-function-apply-a-function-to-some-data-specifying-the-data-that-goes-into-the-function-or-limiting-the-input"/>
+      <w:bookmarkEnd w:id="150"/>
       <w:r>
         <w:t xml:space="preserve">With function: Apply a function to some data specifying the data that goes into the function (or limiting the input)</w:t>
       </w:r>
@@ -9847,8 +10888,8 @@
       <w:pPr>
         <w:pStyle w:val="Heading3"/>
       </w:pPr>
-      <w:bookmarkStart w:id="148" w:name="aggregating-data"/>
-      <w:bookmarkEnd w:id="148"/>
+      <w:bookmarkStart w:id="151" w:name="aggregating-data"/>
+      <w:bookmarkEnd w:id="151"/>
       <w:r>
         <w:t xml:space="preserve">Aggregating data</w:t>
       </w:r>
@@ -9976,8 +11017,8 @@
       <w:pPr>
         <w:pStyle w:val="Heading3"/>
       </w:pPr>
-      <w:bookmarkStart w:id="149" w:name="find-observations-with-missing-data-in-a-variable-of-interest"/>
-      <w:bookmarkEnd w:id="149"/>
+      <w:bookmarkStart w:id="152" w:name="find-observations-with-missing-data-in-a-variable-of-interest"/>
+      <w:bookmarkEnd w:id="152"/>
       <w:r>
         <w:t xml:space="preserve">Find observations with missing data in a variable of interest</w:t>
       </w:r>
@@ -10013,8 +11054,8 @@
       <w:pPr>
         <w:pStyle w:val="Heading3"/>
       </w:pPr>
-      <w:bookmarkStart w:id="150" w:name="omit-observations-with-missing-data"/>
-      <w:bookmarkEnd w:id="150"/>
+      <w:bookmarkStart w:id="153" w:name="omit-observations-with-missing-data"/>
+      <w:bookmarkEnd w:id="153"/>
       <w:r>
         <w:t xml:space="preserve">Omit observations with missing data</w:t>
       </w:r>
@@ -10034,8 +11075,8 @@
       <w:pPr>
         <w:pStyle w:val="Heading3"/>
       </w:pPr>
-      <w:bookmarkStart w:id="151" w:name="identify-rows-with-na-values-in-any-of-the-variables-in-the-row"/>
-      <w:bookmarkEnd w:id="151"/>
+      <w:bookmarkStart w:id="154" w:name="identify-rows-with-na-values-in-any-of-the-variables-in-the-row"/>
+      <w:bookmarkEnd w:id="154"/>
       <w:r>
         <w:t xml:space="preserve">Identify rows with NA values in ANY of the variables in the row</w:t>
       </w:r>
@@ -10215,7 +11256,7 @@
     </w:lvl>
   </w:abstractNum>
   <w:abstractNum w:abstractNumId="990">
-    <w:nsid w:val="e598d106"/>
+    <w:nsid w:val="c6494e17"/>
     <w:multiLevelType w:val="multilevel"/>
     <w:lvl w:ilvl="0">
       <w:numFmt w:val="bullet"/>

</xml_diff>

<commit_message>
add descriptions and example code for t-tests, regression, power, other stats
</commit_message>
<xml_diff>
--- a/R_handy_commands_markdown.docx
+++ b/R_handy_commands_markdown.docx
@@ -99,6 +99,14 @@
         <w:pStyle w:val="FirstParagraph"/>
       </w:pPr>
       <w:r>
+        <w:t xml:space="preserve">Created several ojects to use as examples for various commands</w:t>
+      </w:r>
+    </w:p>
+    <w:p>
+      <w:pPr>
+        <w:pStyle w:val="BodyText"/>
+      </w:pPr>
+      <w:r>
         <w:t xml:space="preserve">Created small sample dataset, saved in file named test.frame.csv</w:t>
       </w:r>
     </w:p>
@@ -107,7 +115,7 @@
         <w:pStyle w:val="BodyText"/>
       </w:pPr>
       <w:r>
-        <w:t xml:space="preserve">It looks like this (commands below read it in and display the data):</w:t>
+        <w:t xml:space="preserve">It looks like this (commands below read it from a csv file into an object and display the data):</w:t>
       </w:r>
     </w:p>
     <w:p>
@@ -351,6 +359,14 @@
     </w:p>
     <w:p>
       <w:pPr>
+        <w:pStyle w:val="BodyText"/>
+      </w:pPr>
+      <w:r>
+        <w:t xml:space="preserve">Looks like this:</w:t>
+      </w:r>
+    </w:p>
+    <w:p>
+      <w:pPr>
         <w:pStyle w:val="SourceCode"/>
       </w:pPr>
       <w:r>
@@ -480,6 +496,14 @@
     </w:p>
     <w:p>
       <w:pPr>
+        <w:pStyle w:val="BodyText"/>
+      </w:pPr>
+      <w:r>
+        <w:t xml:space="preserve">Looks like this:</w:t>
+      </w:r>
+    </w:p>
+    <w:p>
+      <w:pPr>
         <w:pStyle w:val="SourceCode"/>
       </w:pPr>
       <w:r>
@@ -573,14 +597,6 @@
           <w:rStyle w:val="VerbatimChar"/>
         </w:rPr>
         <w:t xml:space="preserve">## [1] "howie" "yann"  "gabe"  "adam"</w:t>
-      </w:r>
-    </w:p>
-    <w:p>
-      <w:pPr>
-        <w:pStyle w:val="FirstParagraph"/>
-      </w:pPr>
-      <w:r>
-        <w:t xml:space="preserve">It looks like this (commands below read it in and display the data):</w:t>
       </w:r>
     </w:p>
     <w:p>
@@ -11490,43 +11506,267 @@
         <w:rPr>
           <w:rStyle w:val="VerbatimChar"/>
         </w:rPr>
-        <w:t xml:space="preserve">  Newobjects &lt;- aggregate(data=data.frame, by = list (factor_var1, factor_var2…, FUN = function, na.rm = TRUE)</w:t>
-      </w:r>
-      <w:r>
-        <w:br w:type="textWrapping"/>
-      </w:r>
-      <w:r>
-        <w:rPr>
-          <w:rStyle w:val="VerbatimChar"/>
-        </w:rPr>
-        <w:t xml:space="preserve"/>
-      </w:r>
-      <w:r>
-        <w:br w:type="textWrapping"/>
-      </w:r>
-      <w:r>
-        <w:rPr>
-          <w:rStyle w:val="VerbatimChar"/>
-        </w:rPr>
+        <w:t xml:space="preserve">    Newobject &lt;- aggregate(variables_to_aggregate ~ variable1_for_grouping + variable2_for_grouping, data=data.frame, FUN=function, na.rm=TRUE)</w:t>
+      </w:r>
+      <w:r>
+        <w:br w:type="textWrapping"/>
+      </w:r>
+      <w:r>
+        <w:rPr>
+          <w:rStyle w:val="VerbatimChar"/>
+        </w:rPr>
+        <w:t xml:space="preserve">    </w:t>
+      </w:r>
+      <w:r>
+        <w:br w:type="textWrapping"/>
+      </w:r>
+      <w:r>
+        <w:rPr>
+          <w:rStyle w:val="VerbatimChar"/>
+        </w:rPr>
+        <w:t xml:space="preserve">    OR</w:t>
+      </w:r>
+      <w:r>
+        <w:br w:type="textWrapping"/>
+      </w:r>
+      <w:r>
+        <w:rPr>
+          <w:rStyle w:val="VerbatimChar"/>
+        </w:rPr>
+        <w:t xml:space="preserve">    </w:t>
+      </w:r>
+      <w:r>
+        <w:br w:type="textWrapping"/>
+      </w:r>
+      <w:r>
+        <w:rPr>
+          <w:rStyle w:val="VerbatimChar"/>
+        </w:rPr>
+        <w:t xml:space="preserve">    Newobjects &lt;- aggregate(data=data.frame, by = list (factor_var1, factor_var2…, FUN = function, na.rm = TRUE)</w:t>
+      </w:r>
+    </w:p>
+    <w:p>
+      <w:pPr>
+        <w:pStyle w:val="FirstParagraph"/>
+      </w:pPr>
+      <w:r>
+        <w:t xml:space="preserve">e.g.</w:t>
+      </w:r>
+    </w:p>
+    <w:p>
+      <w:pPr>
+        <w:pStyle w:val="SourceCode"/>
+      </w:pPr>
+      <w:r>
+        <w:rPr>
+          <w:rStyle w:val="KeywordTok"/>
+        </w:rPr>
+        <w:t xml:space="preserve">aggregate</w:t>
+      </w:r>
+      <w:r>
+        <w:rPr>
+          <w:rStyle w:val="NormalTok"/>
+        </w:rPr>
+        <w:t xml:space="preserve">(test.frame.local$age ~</w:t>
+      </w:r>
+      <w:r>
+        <w:rPr>
+          <w:rStyle w:val="StringTok"/>
+        </w:rPr>
+        <w:t xml:space="preserve"> </w:t>
+      </w:r>
+      <w:r>
+        <w:rPr>
+          <w:rStyle w:val="NormalTok"/>
+        </w:rPr>
+        <w:t xml:space="preserve">test.frame.local$dx +</w:t>
+      </w:r>
+      <w:r>
+        <w:rPr>
+          <w:rStyle w:val="StringTok"/>
+        </w:rPr>
+        <w:t xml:space="preserve"> </w:t>
+      </w:r>
+      <w:r>
+        <w:rPr>
+          <w:rStyle w:val="NormalTok"/>
+        </w:rPr>
+        <w:t xml:space="preserve">test.frame.local$sex, </w:t>
+      </w:r>
+      <w:r>
+        <w:rPr>
+          <w:rStyle w:val="DataTypeTok"/>
+        </w:rPr>
+        <w:t xml:space="preserve">FUN=</w:t>
+      </w:r>
+      <w:r>
+        <w:rPr>
+          <w:rStyle w:val="NormalTok"/>
+        </w:rPr>
+        <w:t xml:space="preserve">mean)</w:t>
+      </w:r>
+    </w:p>
+    <w:p>
+      <w:pPr>
+        <w:pStyle w:val="SourceCode"/>
+      </w:pPr>
+      <w:r>
+        <w:rPr>
+          <w:rStyle w:val="VerbatimChar"/>
+        </w:rPr>
+        <w:t xml:space="preserve">##   test.frame.local$dx test.frame.local$sex test.frame.local$age</w:t>
+      </w:r>
+      <w:r>
+        <w:br w:type="textWrapping"/>
+      </w:r>
+      <w:r>
+        <w:rPr>
+          <w:rStyle w:val="VerbatimChar"/>
+        </w:rPr>
+        <w:t xml:space="preserve">## 1                  BV                    f                 59.2</w:t>
+      </w:r>
+      <w:r>
+        <w:br w:type="textWrapping"/>
+      </w:r>
+      <w:r>
+        <w:rPr>
+          <w:rStyle w:val="VerbatimChar"/>
+        </w:rPr>
+        <w:t xml:space="preserve">## 2                 CON                    f                 58.5</w:t>
+      </w:r>
+      <w:r>
+        <w:br w:type="textWrapping"/>
+      </w:r>
+      <w:r>
+        <w:rPr>
+          <w:rStyle w:val="VerbatimChar"/>
+        </w:rPr>
+        <w:t xml:space="preserve">## 3                  BV                    m                 63.5</w:t>
+      </w:r>
+      <w:r>
+        <w:br w:type="textWrapping"/>
+      </w:r>
+      <w:r>
+        <w:rPr>
+          <w:rStyle w:val="VerbatimChar"/>
+        </w:rPr>
+        <w:t xml:space="preserve">## 4                 CON                    m                 61.0</w:t>
+      </w:r>
+    </w:p>
+    <w:p>
+      <w:pPr>
+        <w:pStyle w:val="FirstParagraph"/>
+      </w:pPr>
+      <w:r>
         <w:t xml:space="preserve">OR</w:t>
       </w:r>
-      <w:r>
-        <w:br w:type="textWrapping"/>
-      </w:r>
-      <w:r>
-        <w:rPr>
-          <w:rStyle w:val="VerbatimChar"/>
-        </w:rPr>
-        <w:t xml:space="preserve"/>
-      </w:r>
-      <w:r>
-        <w:br w:type="textWrapping"/>
-      </w:r>
-      <w:r>
-        <w:rPr>
-          <w:rStyle w:val="VerbatimChar"/>
-        </w:rPr>
-        <w:t xml:space="preserve">  Newobject &lt;- aggregate(variables_to_aggregate~variables_for_grouping, data=data.frame, FUN=function, na.rm=TRUE)</w:t>
+    </w:p>
+    <w:p>
+      <w:pPr>
+        <w:pStyle w:val="BodyText"/>
+      </w:pPr>
+      <w:r>
+        <w:t xml:space="preserve">e.g.</w:t>
+      </w:r>
+    </w:p>
+    <w:p>
+      <w:pPr>
+        <w:pStyle w:val="SourceCode"/>
+      </w:pPr>
+      <w:r>
+        <w:rPr>
+          <w:rStyle w:val="KeywordTok"/>
+        </w:rPr>
+        <w:t xml:space="preserve">aggregate</w:t>
+      </w:r>
+      <w:r>
+        <w:rPr>
+          <w:rStyle w:val="NormalTok"/>
+        </w:rPr>
+        <w:t xml:space="preserve">(test.frame.local$age, </w:t>
+      </w:r>
+      <w:r>
+        <w:rPr>
+          <w:rStyle w:val="DataTypeTok"/>
+        </w:rPr>
+        <w:t xml:space="preserve">by =</w:t>
+      </w:r>
+      <w:r>
+        <w:rPr>
+          <w:rStyle w:val="NormalTok"/>
+        </w:rPr>
+        <w:t xml:space="preserve"> </w:t>
+      </w:r>
+      <w:r>
+        <w:rPr>
+          <w:rStyle w:val="KeywordTok"/>
+        </w:rPr>
+        <w:t xml:space="preserve">list</w:t>
+      </w:r>
+      <w:r>
+        <w:rPr>
+          <w:rStyle w:val="NormalTok"/>
+        </w:rPr>
+        <w:t xml:space="preserve">(test.frame.local$dx, test.frame.local$sex), </w:t>
+      </w:r>
+      <w:r>
+        <w:rPr>
+          <w:rStyle w:val="DataTypeTok"/>
+        </w:rPr>
+        <w:t xml:space="preserve">FUN=</w:t>
+      </w:r>
+      <w:r>
+        <w:rPr>
+          <w:rStyle w:val="NormalTok"/>
+        </w:rPr>
+        <w:t xml:space="preserve">mean)</w:t>
+      </w:r>
+    </w:p>
+    <w:p>
+      <w:pPr>
+        <w:pStyle w:val="SourceCode"/>
+      </w:pPr>
+      <w:r>
+        <w:rPr>
+          <w:rStyle w:val="VerbatimChar"/>
+        </w:rPr>
+        <w:t xml:space="preserve">##   Group.1 Group.2    x</w:t>
+      </w:r>
+      <w:r>
+        <w:br w:type="textWrapping"/>
+      </w:r>
+      <w:r>
+        <w:rPr>
+          <w:rStyle w:val="VerbatimChar"/>
+        </w:rPr>
+        <w:t xml:space="preserve">## 1      BV       f 59.2</w:t>
+      </w:r>
+      <w:r>
+        <w:br w:type="textWrapping"/>
+      </w:r>
+      <w:r>
+        <w:rPr>
+          <w:rStyle w:val="VerbatimChar"/>
+        </w:rPr>
+        <w:t xml:space="preserve">## 2     CON       f 58.5</w:t>
+      </w:r>
+      <w:r>
+        <w:br w:type="textWrapping"/>
+      </w:r>
+      <w:r>
+        <w:rPr>
+          <w:rStyle w:val="VerbatimChar"/>
+        </w:rPr>
+        <w:t xml:space="preserve">## 3      BV       m 63.5</w:t>
+      </w:r>
+      <w:r>
+        <w:br w:type="textWrapping"/>
+      </w:r>
+      <w:r>
+        <w:rPr>
+          <w:rStyle w:val="VerbatimChar"/>
+        </w:rPr>
+        <w:t xml:space="preserve">## 4     CON       m 61.0</w:t>
       </w:r>
     </w:p>
     <w:p>
@@ -11534,30 +11774,6 @@
         <w:pStyle w:val="FirstParagraph"/>
       </w:pPr>
       <w:r>
-        <w:t xml:space="preserve">e.g.</w:t>
-      </w:r>
-    </w:p>
-    <w:p>
-      <w:pPr>
-        <w:pStyle w:val="BodyText"/>
-      </w:pPr>
-      <w:r>
-        <w:t xml:space="preserve">means &lt;- aggregate (size.data, by = list(agegroup, sex), FUN = mean, na.rm = TRUE)</w:t>
-      </w:r>
-    </w:p>
-    <w:p>
-      <w:pPr>
-        <w:pStyle w:val="BodyText"/>
-      </w:pPr>
-      <w:r>
-        <w:t xml:space="preserve">This command will aggregate all the numeric data in the dataset called size.data and produce means for each numeric variable grouped according to the agegroup and sex variable (4 means per numeric variable)</w:t>
-      </w:r>
-    </w:p>
-    <w:p>
-      <w:pPr>
-        <w:pStyle w:val="BodyText"/>
-      </w:pPr>
-      <w:r>
         <w:t xml:space="preserve">OR, example with more concise code</w:t>
       </w:r>
     </w:p>
@@ -11566,14 +11782,6 @@
         <w:pStyle w:val="BodyText"/>
       </w:pPr>
       <w:r>
-        <w:t xml:space="preserve">e.g.</w:t>
-      </w:r>
-    </w:p>
-    <w:p>
-      <w:pPr>
-        <w:pStyle w:val="BodyText"/>
-      </w:pPr>
-      <w:r>
         <w:t xml:space="preserve">agg_gap_country &lt;- aggregate(.~country, data=gapM, FUN=mean)</w:t>
       </w:r>
     </w:p>
@@ -11583,22 +11791,6 @@
       </w:pPr>
       <w:r>
         <w:t xml:space="preserve">Here, you are getting the mean of all the variables in the dataset gapM, divided according to country. The . means all, the ~ means by.</w:t>
-      </w:r>
-    </w:p>
-    <w:p>
-      <w:pPr>
-        <w:pStyle w:val="BodyText"/>
-      </w:pPr>
-      <w:r>
-        <w:t xml:space="preserve">agg_gap_country &lt;- aggregate(pop~country, data=gapM, FUN=mean)</w:t>
-      </w:r>
-    </w:p>
-    <w:p>
-      <w:pPr>
-        <w:pStyle w:val="BodyText"/>
-      </w:pPr>
-      <w:r>
-        <w:t xml:space="preserve">Here, you are doing the same thing, but only for the variable pop</w:t>
       </w:r>
     </w:p>
     <w:p>
@@ -11886,6 +12078,42 @@
         <w:rPr>
           <w:rStyle w:val="VerbatimChar"/>
         </w:rPr>
+        <w:t xml:space="preserve">  cor(variable1, variable2, method= "pearson", alternative = "two.sided"")</w:t>
+      </w:r>
+      <w:r>
+        <w:br w:type="textWrapping"/>
+      </w:r>
+      <w:r>
+        <w:rPr>
+          <w:rStyle w:val="VerbatimChar"/>
+        </w:rPr>
+        <w:t xml:space="preserve">  </w:t>
+      </w:r>
+      <w:r>
+        <w:br w:type="textWrapping"/>
+      </w:r>
+      <w:r>
+        <w:rPr>
+          <w:rStyle w:val="VerbatimChar"/>
+        </w:rPr>
+        <w:t xml:space="preserve">  OR</w:t>
+      </w:r>
+      <w:r>
+        <w:br w:type="textWrapping"/>
+      </w:r>
+      <w:r>
+        <w:rPr>
+          <w:rStyle w:val="VerbatimChar"/>
+        </w:rPr>
+        <w:t xml:space="preserve">  </w:t>
+      </w:r>
+      <w:r>
+        <w:br w:type="textWrapping"/>
+      </w:r>
+      <w:r>
+        <w:rPr>
+          <w:rStyle w:val="VerbatimChar"/>
+        </w:rPr>
         <w:t xml:space="preserve">  cor(dataset [row, column], use = “complete.obs”)</w:t>
       </w:r>
     </w:p>
@@ -12002,7 +12230,3000 @@
         <w:pStyle w:val="FirstParagraph"/>
       </w:pPr>
       <w:r>
-        <w:t xml:space="preserve">The “complete.obs” tells R to disregard observations with NA. The command will produce a correlation matrix between all indicated variables</w:t>
+        <w:t xml:space="preserve">The “complete.obs” tells R to disregard observations with NA. The command will produce a correlation matrix between all indicated variables. Can actually run without the method and alternative arguments, and it will run pearson and two-sided t.test by default.</w:t>
+      </w:r>
+    </w:p>
+    <w:p>
+      <w:pPr>
+        <w:pStyle w:val="BodyText"/>
+      </w:pPr>
+      <w:r>
+        <w:t xml:space="preserve">Can use method = "kendall" or method = "spearman" for non-parametric correlations (see discussion below for cor.test)</w:t>
+      </w:r>
+    </w:p>
+    <w:p>
+      <w:pPr>
+        <w:pStyle w:val="Heading3"/>
+      </w:pPr>
+      <w:bookmarkStart w:id="160" w:name="run-pearson-correlation-with-test-stats"/>
+      <w:bookmarkEnd w:id="160"/>
+      <w:r>
+        <w:t xml:space="preserve">Run pearson correlation with test stats</w:t>
+      </w:r>
+    </w:p>
+    <w:p>
+      <w:pPr>
+        <w:pStyle w:val="SourceCode"/>
+      </w:pPr>
+      <w:r>
+        <w:rPr>
+          <w:rStyle w:val="VerbatimChar"/>
+        </w:rPr>
+        <w:t xml:space="preserve">  cor.test(variable1, variable2, method= "pearson", alternative = "two.sided"")</w:t>
+      </w:r>
+    </w:p>
+    <w:p>
+      <w:pPr>
+        <w:pStyle w:val="SourceCode"/>
+      </w:pPr>
+      <w:r>
+        <w:rPr>
+          <w:rStyle w:val="KeywordTok"/>
+        </w:rPr>
+        <w:t xml:space="preserve">cor.test</w:t>
+      </w:r>
+      <w:r>
+        <w:rPr>
+          <w:rStyle w:val="NormalTok"/>
+        </w:rPr>
+        <w:t xml:space="preserve">(test.frame.local$volume1, test.frame.local$volume2, </w:t>
+      </w:r>
+      <w:r>
+        <w:rPr>
+          <w:rStyle w:val="DataTypeTok"/>
+        </w:rPr>
+        <w:t xml:space="preserve">method =</w:t>
+      </w:r>
+      <w:r>
+        <w:rPr>
+          <w:rStyle w:val="NormalTok"/>
+        </w:rPr>
+        <w:t xml:space="preserve"> </w:t>
+      </w:r>
+      <w:r>
+        <w:rPr>
+          <w:rStyle w:val="StringTok"/>
+        </w:rPr>
+        <w:t xml:space="preserve">"pearson"</w:t>
+      </w:r>
+      <w:r>
+        <w:rPr>
+          <w:rStyle w:val="NormalTok"/>
+        </w:rPr>
+        <w:t xml:space="preserve">, </w:t>
+      </w:r>
+      <w:r>
+        <w:rPr>
+          <w:rStyle w:val="DataTypeTok"/>
+        </w:rPr>
+        <w:t xml:space="preserve">alternative =</w:t>
+      </w:r>
+      <w:r>
+        <w:rPr>
+          <w:rStyle w:val="NormalTok"/>
+        </w:rPr>
+        <w:t xml:space="preserve"> </w:t>
+      </w:r>
+      <w:r>
+        <w:rPr>
+          <w:rStyle w:val="StringTok"/>
+        </w:rPr>
+        <w:t xml:space="preserve">"two.sided"</w:t>
+      </w:r>
+      <w:r>
+        <w:rPr>
+          <w:rStyle w:val="NormalTok"/>
+        </w:rPr>
+        <w:t xml:space="preserve">)</w:t>
+      </w:r>
+    </w:p>
+    <w:p>
+      <w:pPr>
+        <w:pStyle w:val="SourceCode"/>
+      </w:pPr>
+      <w:r>
+        <w:rPr>
+          <w:rStyle w:val="VerbatimChar"/>
+        </w:rPr>
+        <w:t xml:space="preserve">## </w:t>
+      </w:r>
+      <w:r>
+        <w:br w:type="textWrapping"/>
+      </w:r>
+      <w:r>
+        <w:rPr>
+          <w:rStyle w:val="VerbatimChar"/>
+        </w:rPr>
+        <w:t xml:space="preserve">##  Pearson's product-moment correlation</w:t>
+      </w:r>
+      <w:r>
+        <w:br w:type="textWrapping"/>
+      </w:r>
+      <w:r>
+        <w:rPr>
+          <w:rStyle w:val="VerbatimChar"/>
+        </w:rPr>
+        <w:t xml:space="preserve">## </w:t>
+      </w:r>
+      <w:r>
+        <w:br w:type="textWrapping"/>
+      </w:r>
+      <w:r>
+        <w:rPr>
+          <w:rStyle w:val="VerbatimChar"/>
+        </w:rPr>
+        <w:t xml:space="preserve">## data:  test.frame.local$volume1 and test.frame.local$volume2</w:t>
+      </w:r>
+      <w:r>
+        <w:br w:type="textWrapping"/>
+      </w:r>
+      <w:r>
+        <w:rPr>
+          <w:rStyle w:val="VerbatimChar"/>
+        </w:rPr>
+        <w:t xml:space="preserve">## t = 0.73811, df = 16, p-value = 0.4711</w:t>
+      </w:r>
+      <w:r>
+        <w:br w:type="textWrapping"/>
+      </w:r>
+      <w:r>
+        <w:rPr>
+          <w:rStyle w:val="VerbatimChar"/>
+        </w:rPr>
+        <w:t xml:space="preserve">## alternative hypothesis: true correlation is not equal to 0</w:t>
+      </w:r>
+      <w:r>
+        <w:br w:type="textWrapping"/>
+      </w:r>
+      <w:r>
+        <w:rPr>
+          <w:rStyle w:val="VerbatimChar"/>
+        </w:rPr>
+        <w:t xml:space="preserve">## 95 percent confidence interval:</w:t>
+      </w:r>
+      <w:r>
+        <w:br w:type="textWrapping"/>
+      </w:r>
+      <w:r>
+        <w:rPr>
+          <w:rStyle w:val="VerbatimChar"/>
+        </w:rPr>
+        <w:t xml:space="preserve">##  -0.3118245  0.5976966</w:t>
+      </w:r>
+      <w:r>
+        <w:br w:type="textWrapping"/>
+      </w:r>
+      <w:r>
+        <w:rPr>
+          <w:rStyle w:val="VerbatimChar"/>
+        </w:rPr>
+        <w:t xml:space="preserve">## sample estimates:</w:t>
+      </w:r>
+      <w:r>
+        <w:br w:type="textWrapping"/>
+      </w:r>
+      <w:r>
+        <w:rPr>
+          <w:rStyle w:val="VerbatimChar"/>
+        </w:rPr>
+        <w:t xml:space="preserve">##       cor </w:t>
+      </w:r>
+      <w:r>
+        <w:br w:type="textWrapping"/>
+      </w:r>
+      <w:r>
+        <w:rPr>
+          <w:rStyle w:val="VerbatimChar"/>
+        </w:rPr>
+        <w:t xml:space="preserve">## 0.1814633</w:t>
+      </w:r>
+    </w:p>
+    <w:p>
+      <w:pPr>
+        <w:pStyle w:val="FirstParagraph"/>
+      </w:pPr>
+      <w:r>
+        <w:t xml:space="preserve">Can actually run without the method and alternative arguments, and it will run pearson and two-sided t.test by default.</w:t>
+      </w:r>
+    </w:p>
+    <w:p>
+      <w:pPr>
+        <w:pStyle w:val="BodyText"/>
+      </w:pPr>
+      <w:r>
+        <w:t xml:space="preserve">alternative = “less” and alternative = “greater” options specify one-tailed t-test</w:t>
+      </w:r>
+    </w:p>
+    <w:p>
+      <w:pPr>
+        <w:pStyle w:val="Heading3"/>
+      </w:pPr>
+      <w:bookmarkStart w:id="161" w:name="run-non-parametric-correlation-with-test-stats"/>
+      <w:bookmarkEnd w:id="161"/>
+      <w:r>
+        <w:t xml:space="preserve">Run non-parametric correlation with test stats</w:t>
+      </w:r>
+    </w:p>
+    <w:p>
+      <w:pPr>
+        <w:pStyle w:val="SourceCode"/>
+      </w:pPr>
+      <w:r>
+        <w:rPr>
+          <w:rStyle w:val="VerbatimChar"/>
+        </w:rPr>
+        <w:t xml:space="preserve">  cor.test(variable1, variable2, method= "spearman", alternative = "two.sided", exact = FALSE)</w:t>
+      </w:r>
+      <w:r>
+        <w:br w:type="textWrapping"/>
+      </w:r>
+      <w:r>
+        <w:rPr>
+          <w:rStyle w:val="VerbatimChar"/>
+        </w:rPr>
+        <w:t xml:space="preserve">  </w:t>
+      </w:r>
+      <w:r>
+        <w:br w:type="textWrapping"/>
+      </w:r>
+      <w:r>
+        <w:rPr>
+          <w:rStyle w:val="VerbatimChar"/>
+        </w:rPr>
+        <w:t xml:space="preserve">  OR</w:t>
+      </w:r>
+      <w:r>
+        <w:br w:type="textWrapping"/>
+      </w:r>
+      <w:r>
+        <w:rPr>
+          <w:rStyle w:val="VerbatimChar"/>
+        </w:rPr>
+        <w:t xml:space="preserve">  </w:t>
+      </w:r>
+      <w:r>
+        <w:br w:type="textWrapping"/>
+      </w:r>
+      <w:r>
+        <w:rPr>
+          <w:rStyle w:val="VerbatimChar"/>
+        </w:rPr>
+        <w:t xml:space="preserve">  cor.test(variable1, variable2, method= "kendall", alternative = "two.sided", exact = FALSE)</w:t>
+      </w:r>
+    </w:p>
+    <w:p>
+      <w:pPr>
+        <w:pStyle w:val="SourceCode"/>
+      </w:pPr>
+      <w:r>
+        <w:rPr>
+          <w:rStyle w:val="KeywordTok"/>
+        </w:rPr>
+        <w:t xml:space="preserve">cor.test</w:t>
+      </w:r>
+      <w:r>
+        <w:rPr>
+          <w:rStyle w:val="NormalTok"/>
+        </w:rPr>
+        <w:t xml:space="preserve">(test.frame.local$volume1, test.frame.local$volume2, </w:t>
+      </w:r>
+      <w:r>
+        <w:rPr>
+          <w:rStyle w:val="DataTypeTok"/>
+        </w:rPr>
+        <w:t xml:space="preserve">method =</w:t>
+      </w:r>
+      <w:r>
+        <w:rPr>
+          <w:rStyle w:val="NormalTok"/>
+        </w:rPr>
+        <w:t xml:space="preserve"> </w:t>
+      </w:r>
+      <w:r>
+        <w:rPr>
+          <w:rStyle w:val="StringTok"/>
+        </w:rPr>
+        <w:t xml:space="preserve">"spearman"</w:t>
+      </w:r>
+      <w:r>
+        <w:rPr>
+          <w:rStyle w:val="NormalTok"/>
+        </w:rPr>
+        <w:t xml:space="preserve">, </w:t>
+      </w:r>
+      <w:r>
+        <w:rPr>
+          <w:rStyle w:val="DataTypeTok"/>
+        </w:rPr>
+        <w:t xml:space="preserve">alternative =</w:t>
+      </w:r>
+      <w:r>
+        <w:rPr>
+          <w:rStyle w:val="NormalTok"/>
+        </w:rPr>
+        <w:t xml:space="preserve"> </w:t>
+      </w:r>
+      <w:r>
+        <w:rPr>
+          <w:rStyle w:val="StringTok"/>
+        </w:rPr>
+        <w:t xml:space="preserve">"two.sided"</w:t>
+      </w:r>
+      <w:r>
+        <w:rPr>
+          <w:rStyle w:val="NormalTok"/>
+        </w:rPr>
+        <w:t xml:space="preserve">, </w:t>
+      </w:r>
+      <w:r>
+        <w:rPr>
+          <w:rStyle w:val="DataTypeTok"/>
+        </w:rPr>
+        <w:t xml:space="preserve">exact =</w:t>
+      </w:r>
+      <w:r>
+        <w:rPr>
+          <w:rStyle w:val="NormalTok"/>
+        </w:rPr>
+        <w:t xml:space="preserve"> </w:t>
+      </w:r>
+      <w:r>
+        <w:rPr>
+          <w:rStyle w:val="OtherTok"/>
+        </w:rPr>
+        <w:t xml:space="preserve">FALSE</w:t>
+      </w:r>
+      <w:r>
+        <w:rPr>
+          <w:rStyle w:val="NormalTok"/>
+        </w:rPr>
+        <w:t xml:space="preserve">)</w:t>
+      </w:r>
+    </w:p>
+    <w:p>
+      <w:pPr>
+        <w:pStyle w:val="SourceCode"/>
+      </w:pPr>
+      <w:r>
+        <w:rPr>
+          <w:rStyle w:val="VerbatimChar"/>
+        </w:rPr>
+        <w:t xml:space="preserve">## </w:t>
+      </w:r>
+      <w:r>
+        <w:br w:type="textWrapping"/>
+      </w:r>
+      <w:r>
+        <w:rPr>
+          <w:rStyle w:val="VerbatimChar"/>
+        </w:rPr>
+        <w:t xml:space="preserve">##  Spearman's rank correlation rho</w:t>
+      </w:r>
+      <w:r>
+        <w:br w:type="textWrapping"/>
+      </w:r>
+      <w:r>
+        <w:rPr>
+          <w:rStyle w:val="VerbatimChar"/>
+        </w:rPr>
+        <w:t xml:space="preserve">## </w:t>
+      </w:r>
+      <w:r>
+        <w:br w:type="textWrapping"/>
+      </w:r>
+      <w:r>
+        <w:rPr>
+          <w:rStyle w:val="VerbatimChar"/>
+        </w:rPr>
+        <w:t xml:space="preserve">## data:  test.frame.local$volume1 and test.frame.local$volume2</w:t>
+      </w:r>
+      <w:r>
+        <w:br w:type="textWrapping"/>
+      </w:r>
+      <w:r>
+        <w:rPr>
+          <w:rStyle w:val="VerbatimChar"/>
+        </w:rPr>
+        <w:t xml:space="preserve">## S = 732.18, p-value = 0.3284</w:t>
+      </w:r>
+      <w:r>
+        <w:br w:type="textWrapping"/>
+      </w:r>
+      <w:r>
+        <w:rPr>
+          <w:rStyle w:val="VerbatimChar"/>
+        </w:rPr>
+        <w:t xml:space="preserve">## alternative hypothesis: true rho is not equal to 0</w:t>
+      </w:r>
+      <w:r>
+        <w:br w:type="textWrapping"/>
+      </w:r>
+      <w:r>
+        <w:rPr>
+          <w:rStyle w:val="VerbatimChar"/>
+        </w:rPr>
+        <w:t xml:space="preserve">## sample estimates:</w:t>
+      </w:r>
+      <w:r>
+        <w:br w:type="textWrapping"/>
+      </w:r>
+      <w:r>
+        <w:rPr>
+          <w:rStyle w:val="VerbatimChar"/>
+        </w:rPr>
+        <w:t xml:space="preserve">##      rho </w:t>
+      </w:r>
+      <w:r>
+        <w:br w:type="textWrapping"/>
+      </w:r>
+      <w:r>
+        <w:rPr>
+          <w:rStyle w:val="VerbatimChar"/>
+        </w:rPr>
+        <w:t xml:space="preserve">## 0.244399</w:t>
+      </w:r>
+    </w:p>
+    <w:p>
+      <w:pPr>
+        <w:pStyle w:val="FirstParagraph"/>
+      </w:pPr>
+      <w:r>
+        <w:t xml:space="preserve">OR</w:t>
+      </w:r>
+    </w:p>
+    <w:p>
+      <w:pPr>
+        <w:pStyle w:val="BodyText"/>
+      </w:pPr>
+      <w:r>
+        <w:t xml:space="preserve">e.g.</w:t>
+      </w:r>
+    </w:p>
+    <w:p>
+      <w:pPr>
+        <w:pStyle w:val="SourceCode"/>
+      </w:pPr>
+      <w:r>
+        <w:rPr>
+          <w:rStyle w:val="KeywordTok"/>
+        </w:rPr>
+        <w:t xml:space="preserve">cor.test</w:t>
+      </w:r>
+      <w:r>
+        <w:rPr>
+          <w:rStyle w:val="NormalTok"/>
+        </w:rPr>
+        <w:t xml:space="preserve">(test.frame.local$volume1, test.frame.local$volume2, </w:t>
+      </w:r>
+      <w:r>
+        <w:rPr>
+          <w:rStyle w:val="DataTypeTok"/>
+        </w:rPr>
+        <w:t xml:space="preserve">method =</w:t>
+      </w:r>
+      <w:r>
+        <w:rPr>
+          <w:rStyle w:val="NormalTok"/>
+        </w:rPr>
+        <w:t xml:space="preserve"> </w:t>
+      </w:r>
+      <w:r>
+        <w:rPr>
+          <w:rStyle w:val="StringTok"/>
+        </w:rPr>
+        <w:t xml:space="preserve">"kendall"</w:t>
+      </w:r>
+      <w:r>
+        <w:rPr>
+          <w:rStyle w:val="NormalTok"/>
+        </w:rPr>
+        <w:t xml:space="preserve">, </w:t>
+      </w:r>
+      <w:r>
+        <w:rPr>
+          <w:rStyle w:val="DataTypeTok"/>
+        </w:rPr>
+        <w:t xml:space="preserve">alternative =</w:t>
+      </w:r>
+      <w:r>
+        <w:rPr>
+          <w:rStyle w:val="NormalTok"/>
+        </w:rPr>
+        <w:t xml:space="preserve"> </w:t>
+      </w:r>
+      <w:r>
+        <w:rPr>
+          <w:rStyle w:val="StringTok"/>
+        </w:rPr>
+        <w:t xml:space="preserve">"two.sided"</w:t>
+      </w:r>
+      <w:r>
+        <w:rPr>
+          <w:rStyle w:val="NormalTok"/>
+        </w:rPr>
+        <w:t xml:space="preserve">, </w:t>
+      </w:r>
+      <w:r>
+        <w:rPr>
+          <w:rStyle w:val="DataTypeTok"/>
+        </w:rPr>
+        <w:t xml:space="preserve">exact =</w:t>
+      </w:r>
+      <w:r>
+        <w:rPr>
+          <w:rStyle w:val="NormalTok"/>
+        </w:rPr>
+        <w:t xml:space="preserve"> </w:t>
+      </w:r>
+      <w:r>
+        <w:rPr>
+          <w:rStyle w:val="OtherTok"/>
+        </w:rPr>
+        <w:t xml:space="preserve">FALSE</w:t>
+      </w:r>
+      <w:r>
+        <w:rPr>
+          <w:rStyle w:val="NormalTok"/>
+        </w:rPr>
+        <w:t xml:space="preserve">)</w:t>
+      </w:r>
+    </w:p>
+    <w:p>
+      <w:pPr>
+        <w:pStyle w:val="SourceCode"/>
+      </w:pPr>
+      <w:r>
+        <w:rPr>
+          <w:rStyle w:val="VerbatimChar"/>
+        </w:rPr>
+        <w:t xml:space="preserve">## </w:t>
+      </w:r>
+      <w:r>
+        <w:br w:type="textWrapping"/>
+      </w:r>
+      <w:r>
+        <w:rPr>
+          <w:rStyle w:val="VerbatimChar"/>
+        </w:rPr>
+        <w:t xml:space="preserve">##  Kendall's rank correlation tau</w:t>
+      </w:r>
+      <w:r>
+        <w:br w:type="textWrapping"/>
+      </w:r>
+      <w:r>
+        <w:rPr>
+          <w:rStyle w:val="VerbatimChar"/>
+        </w:rPr>
+        <w:t xml:space="preserve">## </w:t>
+      </w:r>
+      <w:r>
+        <w:br w:type="textWrapping"/>
+      </w:r>
+      <w:r>
+        <w:rPr>
+          <w:rStyle w:val="VerbatimChar"/>
+        </w:rPr>
+        <w:t xml:space="preserve">## data:  test.frame.local$volume1 and test.frame.local$volume2</w:t>
+      </w:r>
+      <w:r>
+        <w:br w:type="textWrapping"/>
+      </w:r>
+      <w:r>
+        <w:rPr>
+          <w:rStyle w:val="VerbatimChar"/>
+        </w:rPr>
+        <w:t xml:space="preserve">## z = 1.0744, p-value = 0.2826</w:t>
+      </w:r>
+      <w:r>
+        <w:br w:type="textWrapping"/>
+      </w:r>
+      <w:r>
+        <w:rPr>
+          <w:rStyle w:val="VerbatimChar"/>
+        </w:rPr>
+        <w:t xml:space="preserve">## alternative hypothesis: true tau is not equal to 0</w:t>
+      </w:r>
+      <w:r>
+        <w:br w:type="textWrapping"/>
+      </w:r>
+      <w:r>
+        <w:rPr>
+          <w:rStyle w:val="VerbatimChar"/>
+        </w:rPr>
+        <w:t xml:space="preserve">## sample estimates:</w:t>
+      </w:r>
+      <w:r>
+        <w:br w:type="textWrapping"/>
+      </w:r>
+      <w:r>
+        <w:rPr>
+          <w:rStyle w:val="VerbatimChar"/>
+        </w:rPr>
+        <w:t xml:space="preserve">##       tau </w:t>
+      </w:r>
+      <w:r>
+        <w:br w:type="textWrapping"/>
+      </w:r>
+      <w:r>
+        <w:rPr>
+          <w:rStyle w:val="VerbatimChar"/>
+        </w:rPr>
+        <w:t xml:space="preserve">## 0.1937821</w:t>
+      </w:r>
+    </w:p>
+    <w:p>
+      <w:pPr>
+        <w:pStyle w:val="FirstParagraph"/>
+      </w:pPr>
+      <w:r>
+        <w:t xml:space="preserve">alternative = “less” and alternative = “greater” options specify one-tailed t-test</w:t>
+      </w:r>
+    </w:p>
+    <w:p>
+      <w:pPr>
+        <w:pStyle w:val="BodyText"/>
+      </w:pPr>
+      <w:r>
+        <w:t xml:space="preserve">if don't use exact argument, if will assume exact = TRUE and it will have a problem with ties.</w:t>
+      </w:r>
+    </w:p>
+    <w:p>
+      <w:pPr>
+        <w:pStyle w:val="Heading2"/>
+      </w:pPr>
+      <w:bookmarkStart w:id="162" w:name="t-tests"/>
+      <w:bookmarkEnd w:id="162"/>
+      <w:r>
+        <w:t xml:space="preserve">t-tests</w:t>
+      </w:r>
+    </w:p>
+    <w:p>
+      <w:pPr>
+        <w:pStyle w:val="Heading3"/>
+      </w:pPr>
+      <w:bookmarkStart w:id="163" w:name="t-test-independent-two-groups"/>
+      <w:bookmarkEnd w:id="163"/>
+      <w:r>
+        <w:t xml:space="preserve">t-test, independent, two groups</w:t>
+      </w:r>
+    </w:p>
+    <w:p>
+      <w:pPr>
+        <w:pStyle w:val="SourceCode"/>
+      </w:pPr>
+      <w:r>
+        <w:rPr>
+          <w:rStyle w:val="VerbatimChar"/>
+        </w:rPr>
+        <w:t xml:space="preserve">  t.test(x~y)</w:t>
+      </w:r>
+    </w:p>
+    <w:p>
+      <w:pPr>
+        <w:pStyle w:val="FirstParagraph"/>
+      </w:pPr>
+      <w:r>
+        <w:t xml:space="preserve">e.g.</w:t>
+      </w:r>
+    </w:p>
+    <w:p>
+      <w:pPr>
+        <w:pStyle w:val="SourceCode"/>
+      </w:pPr>
+      <w:r>
+        <w:rPr>
+          <w:rStyle w:val="KeywordTok"/>
+        </w:rPr>
+        <w:t xml:space="preserve">t.test</w:t>
+      </w:r>
+      <w:r>
+        <w:rPr>
+          <w:rStyle w:val="NormalTok"/>
+        </w:rPr>
+        <w:t xml:space="preserve">(test.frame.local$age~test.frame.local$dx)</w:t>
+      </w:r>
+    </w:p>
+    <w:p>
+      <w:pPr>
+        <w:pStyle w:val="SourceCode"/>
+      </w:pPr>
+      <w:r>
+        <w:rPr>
+          <w:rStyle w:val="VerbatimChar"/>
+        </w:rPr>
+        <w:t xml:space="preserve">## </w:t>
+      </w:r>
+      <w:r>
+        <w:br w:type="textWrapping"/>
+      </w:r>
+      <w:r>
+        <w:rPr>
+          <w:rStyle w:val="VerbatimChar"/>
+        </w:rPr>
+        <w:t xml:space="preserve">##  Welch Two Sample t-test</w:t>
+      </w:r>
+      <w:r>
+        <w:br w:type="textWrapping"/>
+      </w:r>
+      <w:r>
+        <w:rPr>
+          <w:rStyle w:val="VerbatimChar"/>
+        </w:rPr>
+        <w:t xml:space="preserve">## </w:t>
+      </w:r>
+      <w:r>
+        <w:br w:type="textWrapping"/>
+      </w:r>
+      <w:r>
+        <w:rPr>
+          <w:rStyle w:val="VerbatimChar"/>
+        </w:rPr>
+        <w:t xml:space="preserve">## data:  test.frame.local$age by test.frame.local$dx</w:t>
+      </w:r>
+      <w:r>
+        <w:br w:type="textWrapping"/>
+      </w:r>
+      <w:r>
+        <w:rPr>
+          <w:rStyle w:val="VerbatimChar"/>
+        </w:rPr>
+        <w:t xml:space="preserve">## t = 0.3386, df = 13.027, p-value = 0.7403</w:t>
+      </w:r>
+      <w:r>
+        <w:br w:type="textWrapping"/>
+      </w:r>
+      <w:r>
+        <w:rPr>
+          <w:rStyle w:val="VerbatimChar"/>
+        </w:rPr>
+        <w:t xml:space="preserve">## alternative hypothesis: true difference in means is not equal to 0</w:t>
+      </w:r>
+      <w:r>
+        <w:br w:type="textWrapping"/>
+      </w:r>
+      <w:r>
+        <w:rPr>
+          <w:rStyle w:val="VerbatimChar"/>
+        </w:rPr>
+        <w:t xml:space="preserve">## 95 percent confidence interval:</w:t>
+      </w:r>
+      <w:r>
+        <w:br w:type="textWrapping"/>
+      </w:r>
+      <w:r>
+        <w:rPr>
+          <w:rStyle w:val="VerbatimChar"/>
+        </w:rPr>
+        <w:t xml:space="preserve">##  -3.585969  4.919302</w:t>
+      </w:r>
+      <w:r>
+        <w:br w:type="textWrapping"/>
+      </w:r>
+      <w:r>
+        <w:rPr>
+          <w:rStyle w:val="VerbatimChar"/>
+        </w:rPr>
+        <w:t xml:space="preserve">## sample estimates:</w:t>
+      </w:r>
+      <w:r>
+        <w:br w:type="textWrapping"/>
+      </w:r>
+      <w:r>
+        <w:rPr>
+          <w:rStyle w:val="VerbatimChar"/>
+        </w:rPr>
+        <w:t xml:space="preserve">##  mean in group BV mean in group CON </w:t>
+      </w:r>
+      <w:r>
+        <w:br w:type="textWrapping"/>
+      </w:r>
+      <w:r>
+        <w:rPr>
+          <w:rStyle w:val="VerbatimChar"/>
+        </w:rPr>
+        <w:t xml:space="preserve">##          61.11111          60.44444</w:t>
+      </w:r>
+    </w:p>
+    <w:p>
+      <w:pPr>
+        <w:pStyle w:val="FirstParagraph"/>
+      </w:pPr>
+      <w:r>
+        <w:t xml:space="preserve">OR</w:t>
+      </w:r>
+    </w:p>
+    <w:p>
+      <w:pPr>
+        <w:pStyle w:val="BodyText"/>
+      </w:pPr>
+      <w:r>
+        <w:t xml:space="preserve">e.g.</w:t>
+      </w:r>
+    </w:p>
+    <w:p>
+      <w:pPr>
+        <w:pStyle w:val="SourceCode"/>
+      </w:pPr>
+      <w:r>
+        <w:rPr>
+          <w:rStyle w:val="KeywordTok"/>
+        </w:rPr>
+        <w:t xml:space="preserve">t.test</w:t>
+      </w:r>
+      <w:r>
+        <w:rPr>
+          <w:rStyle w:val="NormalTok"/>
+        </w:rPr>
+        <w:t xml:space="preserve">(test.frame.local$volume1, test.frame.local$volume2)</w:t>
+      </w:r>
+    </w:p>
+    <w:p>
+      <w:pPr>
+        <w:pStyle w:val="SourceCode"/>
+      </w:pPr>
+      <w:r>
+        <w:rPr>
+          <w:rStyle w:val="VerbatimChar"/>
+        </w:rPr>
+        <w:t xml:space="preserve">## </w:t>
+      </w:r>
+      <w:r>
+        <w:br w:type="textWrapping"/>
+      </w:r>
+      <w:r>
+        <w:rPr>
+          <w:rStyle w:val="VerbatimChar"/>
+        </w:rPr>
+        <w:t xml:space="preserve">##  Welch Two Sample t-test</w:t>
+      </w:r>
+      <w:r>
+        <w:br w:type="textWrapping"/>
+      </w:r>
+      <w:r>
+        <w:rPr>
+          <w:rStyle w:val="VerbatimChar"/>
+        </w:rPr>
+        <w:t xml:space="preserve">## </w:t>
+      </w:r>
+      <w:r>
+        <w:br w:type="textWrapping"/>
+      </w:r>
+      <w:r>
+        <w:rPr>
+          <w:rStyle w:val="VerbatimChar"/>
+        </w:rPr>
+        <w:t xml:space="preserve">## data:  test.frame.local$volume1 and test.frame.local$volume2</w:t>
+      </w:r>
+      <w:r>
+        <w:br w:type="textWrapping"/>
+      </w:r>
+      <w:r>
+        <w:rPr>
+          <w:rStyle w:val="VerbatimChar"/>
+        </w:rPr>
+        <w:t xml:space="preserve">## t = 19.175, df = 20.719, p-value = 0.00000000000001155</w:t>
+      </w:r>
+      <w:r>
+        <w:br w:type="textWrapping"/>
+      </w:r>
+      <w:r>
+        <w:rPr>
+          <w:rStyle w:val="VerbatimChar"/>
+        </w:rPr>
+        <w:t xml:space="preserve">## alternative hypothesis: true difference in means is not equal to 0</w:t>
+      </w:r>
+      <w:r>
+        <w:br w:type="textWrapping"/>
+      </w:r>
+      <w:r>
+        <w:rPr>
+          <w:rStyle w:val="VerbatimChar"/>
+        </w:rPr>
+        <w:t xml:space="preserve">## 95 percent confidence interval:</w:t>
+      </w:r>
+      <w:r>
+        <w:br w:type="textWrapping"/>
+      </w:r>
+      <w:r>
+        <w:rPr>
+          <w:rStyle w:val="VerbatimChar"/>
+        </w:rPr>
+        <w:t xml:space="preserve">##  52.00165 64.66502</w:t>
+      </w:r>
+      <w:r>
+        <w:br w:type="textWrapping"/>
+      </w:r>
+      <w:r>
+        <w:rPr>
+          <w:rStyle w:val="VerbatimChar"/>
+        </w:rPr>
+        <w:t xml:space="preserve">## sample estimates:</w:t>
+      </w:r>
+      <w:r>
+        <w:br w:type="textWrapping"/>
+      </w:r>
+      <w:r>
+        <w:rPr>
+          <w:rStyle w:val="VerbatimChar"/>
+        </w:rPr>
+        <w:t xml:space="preserve">## mean of x mean of y </w:t>
+      </w:r>
+      <w:r>
+        <w:br w:type="textWrapping"/>
+      </w:r>
+      <w:r>
+        <w:rPr>
+          <w:rStyle w:val="VerbatimChar"/>
+        </w:rPr>
+        <w:t xml:space="preserve">##  73.72222  15.38889</w:t>
+      </w:r>
+    </w:p>
+    <w:p>
+      <w:pPr>
+        <w:pStyle w:val="FirstParagraph"/>
+      </w:pPr>
+      <w:r>
+        <w:t xml:space="preserve">This would do t-test comparing two numeric variables Var.equal = TRUE option specifies equal variance and pooled estimate of variance</w:t>
+      </w:r>
+    </w:p>
+    <w:p>
+      <w:pPr>
+        <w:pStyle w:val="BodyText"/>
+      </w:pPr>
+      <w:r>
+        <w:t xml:space="preserve">alternative = “less” and alternative = “greater” options specify one-tailed t-test</w:t>
+      </w:r>
+    </w:p>
+    <w:p>
+      <w:pPr>
+        <w:pStyle w:val="Heading3"/>
+      </w:pPr>
+      <w:bookmarkStart w:id="164" w:name="t-test-paired"/>
+      <w:bookmarkEnd w:id="164"/>
+      <w:r>
+        <w:t xml:space="preserve">t-test, paired</w:t>
+      </w:r>
+    </w:p>
+    <w:p>
+      <w:pPr>
+        <w:pStyle w:val="SourceCode"/>
+      </w:pPr>
+      <w:r>
+        <w:rPr>
+          <w:rStyle w:val="VerbatimChar"/>
+        </w:rPr>
+        <w:t xml:space="preserve">  t.test(y1, y2, paired = TRUE)</w:t>
+      </w:r>
+    </w:p>
+    <w:p>
+      <w:pPr>
+        <w:pStyle w:val="FirstParagraph"/>
+      </w:pPr>
+      <w:r>
+        <w:t xml:space="preserve">e.g.</w:t>
+      </w:r>
+    </w:p>
+    <w:p>
+      <w:pPr>
+        <w:pStyle w:val="BodyText"/>
+      </w:pPr>
+      <w:r>
+        <w:t xml:space="preserve">t-test(bpbefore, bpafter, paired = TRUE)</w:t>
+      </w:r>
+    </w:p>
+    <w:p>
+      <w:pPr>
+        <w:pStyle w:val="BodyText"/>
+      </w:pPr>
+      <w:r>
+        <w:t xml:space="preserve">This would do t-test comparing two numeric variables representing repeated values from the same cases (e.g. before and after treatment)</w:t>
+      </w:r>
+    </w:p>
+    <w:p>
+      <w:pPr>
+        <w:pStyle w:val="Heading3"/>
+      </w:pPr>
+      <w:bookmarkStart w:id="165" w:name="t-test-one-sample"/>
+      <w:bookmarkEnd w:id="165"/>
+      <w:r>
+        <w:t xml:space="preserve">t-test, one sample</w:t>
+      </w:r>
+    </w:p>
+    <w:p>
+      <w:pPr>
+        <w:pStyle w:val="SourceCode"/>
+      </w:pPr>
+      <w:r>
+        <w:rPr>
+          <w:rStyle w:val="VerbatimChar"/>
+        </w:rPr>
+        <w:t xml:space="preserve">  t.test(y1, mu = #)</w:t>
+      </w:r>
+    </w:p>
+    <w:p>
+      <w:pPr>
+        <w:pStyle w:val="FirstParagraph"/>
+      </w:pPr>
+      <w:r>
+        <w:t xml:space="preserve">e.g.</w:t>
+      </w:r>
+    </w:p>
+    <w:p>
+      <w:pPr>
+        <w:pStyle w:val="BodyText"/>
+      </w:pPr>
+      <w:r>
+        <w:t xml:space="preserve">t-test(glucose, mu=0)</w:t>
+      </w:r>
+    </w:p>
+    <w:p>
+      <w:pPr>
+        <w:pStyle w:val="BodyText"/>
+      </w:pPr>
+      <w:r>
+        <w:t xml:space="preserve">This would do t-test comparing the observed glucose values to test whether the mean is significantly different from 0</w:t>
+      </w:r>
+    </w:p>
+    <w:p>
+      <w:pPr>
+        <w:pStyle w:val="Heading2"/>
+      </w:pPr>
+      <w:bookmarkStart w:id="166" w:name="regression"/>
+      <w:bookmarkEnd w:id="166"/>
+      <w:r>
+        <w:t xml:space="preserve">Regression</w:t>
+      </w:r>
+    </w:p>
+    <w:p>
+      <w:pPr>
+        <w:pStyle w:val="Heading3"/>
+      </w:pPr>
+      <w:bookmarkStart w:id="167" w:name="run-regression-model"/>
+      <w:bookmarkEnd w:id="167"/>
+      <w:r>
+        <w:t xml:space="preserve">Run regression model</w:t>
+      </w:r>
+    </w:p>
+    <w:p>
+      <w:pPr>
+        <w:pStyle w:val="SourceCode"/>
+      </w:pPr>
+      <w:r>
+        <w:rPr>
+          <w:rStyle w:val="VerbatimChar"/>
+        </w:rPr>
+        <w:t xml:space="preserve">Object_name &lt;- lm (dep_variable ~ indep_variable1 + indep_variable2 + indep_varialble3 + …, data = dataset_name)</w:t>
+      </w:r>
+    </w:p>
+    <w:p>
+      <w:pPr>
+        <w:pStyle w:val="FirstParagraph"/>
+      </w:pPr>
+      <w:r>
+        <w:t xml:space="preserve">e.g.</w:t>
+      </w:r>
+    </w:p>
+    <w:p>
+      <w:pPr>
+        <w:pStyle w:val="SourceCode"/>
+      </w:pPr>
+      <w:r>
+        <w:rPr>
+          <w:rStyle w:val="NormalTok"/>
+        </w:rPr>
+        <w:t xml:space="preserve">lm_vol1 &lt;-</w:t>
+      </w:r>
+      <w:r>
+        <w:rPr>
+          <w:rStyle w:val="StringTok"/>
+        </w:rPr>
+        <w:t xml:space="preserve"> </w:t>
+      </w:r>
+      <w:r>
+        <w:rPr>
+          <w:rStyle w:val="KeywordTok"/>
+        </w:rPr>
+        <w:t xml:space="preserve">lm</w:t>
+      </w:r>
+      <w:r>
+        <w:rPr>
+          <w:rStyle w:val="NormalTok"/>
+        </w:rPr>
+        <w:t xml:space="preserve">(test.frame.local$volume1 ~</w:t>
+      </w:r>
+      <w:r>
+        <w:rPr>
+          <w:rStyle w:val="StringTok"/>
+        </w:rPr>
+        <w:t xml:space="preserve"> </w:t>
+      </w:r>
+      <w:r>
+        <w:rPr>
+          <w:rStyle w:val="NormalTok"/>
+        </w:rPr>
+        <w:t xml:space="preserve">test.frame.local$dx +</w:t>
+      </w:r>
+      <w:r>
+        <w:rPr>
+          <w:rStyle w:val="StringTok"/>
+        </w:rPr>
+        <w:t xml:space="preserve"> </w:t>
+      </w:r>
+      <w:r>
+        <w:rPr>
+          <w:rStyle w:val="NormalTok"/>
+        </w:rPr>
+        <w:t xml:space="preserve">test.frame.local$age)</w:t>
+      </w:r>
+    </w:p>
+    <w:p>
+      <w:pPr>
+        <w:pStyle w:val="FirstParagraph"/>
+      </w:pPr>
+      <w:r>
+        <w:t xml:space="preserve">This type of linear model cannot handle missing data</w:t>
+      </w:r>
+    </w:p>
+    <w:p>
+      <w:pPr>
+        <w:pStyle w:val="Heading3"/>
+      </w:pPr>
+      <w:bookmarkStart w:id="168" w:name="view-regression-results"/>
+      <w:bookmarkEnd w:id="168"/>
+      <w:r>
+        <w:t xml:space="preserve">View regression results</w:t>
+      </w:r>
+    </w:p>
+    <w:p>
+      <w:pPr>
+        <w:pStyle w:val="SourceCode"/>
+      </w:pPr>
+      <w:r>
+        <w:rPr>
+          <w:rStyle w:val="VerbatimChar"/>
+        </w:rPr>
+        <w:t xml:space="preserve">  summary (regression_name)</w:t>
+      </w:r>
+    </w:p>
+    <w:p>
+      <w:pPr>
+        <w:pStyle w:val="FirstParagraph"/>
+      </w:pPr>
+      <w:r>
+        <w:t xml:space="preserve">e.g.</w:t>
+      </w:r>
+    </w:p>
+    <w:p>
+      <w:pPr>
+        <w:pStyle w:val="SourceCode"/>
+      </w:pPr>
+      <w:r>
+        <w:rPr>
+          <w:rStyle w:val="KeywordTok"/>
+        </w:rPr>
+        <w:t xml:space="preserve">summary</w:t>
+      </w:r>
+      <w:r>
+        <w:rPr>
+          <w:rStyle w:val="NormalTok"/>
+        </w:rPr>
+        <w:t xml:space="preserve">(lm_vol1)</w:t>
+      </w:r>
+    </w:p>
+    <w:p>
+      <w:pPr>
+        <w:pStyle w:val="SourceCode"/>
+      </w:pPr>
+      <w:r>
+        <w:rPr>
+          <w:rStyle w:val="VerbatimChar"/>
+        </w:rPr>
+        <w:t xml:space="preserve">## </w:t>
+      </w:r>
+      <w:r>
+        <w:br w:type="textWrapping"/>
+      </w:r>
+      <w:r>
+        <w:rPr>
+          <w:rStyle w:val="VerbatimChar"/>
+        </w:rPr>
+        <w:t xml:space="preserve">## Call:</w:t>
+      </w:r>
+      <w:r>
+        <w:br w:type="textWrapping"/>
+      </w:r>
+      <w:r>
+        <w:rPr>
+          <w:rStyle w:val="VerbatimChar"/>
+        </w:rPr>
+        <w:t xml:space="preserve">## lm(formula = test.frame.local$volume1 ~ test.frame.local$dx + </w:t>
+      </w:r>
+      <w:r>
+        <w:br w:type="textWrapping"/>
+      </w:r>
+      <w:r>
+        <w:rPr>
+          <w:rStyle w:val="VerbatimChar"/>
+        </w:rPr>
+        <w:t xml:space="preserve">##     test.frame.local$age)</w:t>
+      </w:r>
+      <w:r>
+        <w:br w:type="textWrapping"/>
+      </w:r>
+      <w:r>
+        <w:rPr>
+          <w:rStyle w:val="VerbatimChar"/>
+        </w:rPr>
+        <w:t xml:space="preserve">## </w:t>
+      </w:r>
+      <w:r>
+        <w:br w:type="textWrapping"/>
+      </w:r>
+      <w:r>
+        <w:rPr>
+          <w:rStyle w:val="VerbatimChar"/>
+        </w:rPr>
+        <w:t xml:space="preserve">## Residuals:</w:t>
+      </w:r>
+      <w:r>
+        <w:br w:type="textWrapping"/>
+      </w:r>
+      <w:r>
+        <w:rPr>
+          <w:rStyle w:val="VerbatimChar"/>
+        </w:rPr>
+        <w:t xml:space="preserve">##      Min       1Q   Median       3Q      Max </w:t>
+      </w:r>
+      <w:r>
+        <w:br w:type="textWrapping"/>
+      </w:r>
+      <w:r>
+        <w:rPr>
+          <w:rStyle w:val="VerbatimChar"/>
+        </w:rPr>
+        <w:t xml:space="preserve">## -22.2516  -8.4509   0.4654   6.6075  20.2054 </w:t>
+      </w:r>
+      <w:r>
+        <w:br w:type="textWrapping"/>
+      </w:r>
+      <w:r>
+        <w:rPr>
+          <w:rStyle w:val="VerbatimChar"/>
+        </w:rPr>
+        <w:t xml:space="preserve">## </w:t>
+      </w:r>
+      <w:r>
+        <w:br w:type="textWrapping"/>
+      </w:r>
+      <w:r>
+        <w:rPr>
+          <w:rStyle w:val="VerbatimChar"/>
+        </w:rPr>
+        <w:t xml:space="preserve">## Coefficients:</w:t>
+      </w:r>
+      <w:r>
+        <w:br w:type="textWrapping"/>
+      </w:r>
+      <w:r>
+        <w:rPr>
+          <w:rStyle w:val="VerbatimChar"/>
+        </w:rPr>
+        <w:t xml:space="preserve">##                        Estimate Std. Error t value Pr(&gt;|t|)  </w:t>
+      </w:r>
+      <w:r>
+        <w:br w:type="textWrapping"/>
+      </w:r>
+      <w:r>
+        <w:rPr>
+          <w:rStyle w:val="VerbatimChar"/>
+        </w:rPr>
+        <w:t xml:space="preserve">## (Intercept)            109.9624    45.6216   2.410   0.0292 *</w:t>
+      </w:r>
+      <w:r>
+        <w:br w:type="textWrapping"/>
+      </w:r>
+      <w:r>
+        <w:rPr>
+          <w:rStyle w:val="VerbatimChar"/>
+        </w:rPr>
+        <w:t xml:space="preserve">## test.frame.local$dxCON   4.7984     5.8761   0.817   0.4269  </w:t>
+      </w:r>
+      <w:r>
+        <w:br w:type="textWrapping"/>
+      </w:r>
+      <w:r>
+        <w:rPr>
+          <w:rStyle w:val="VerbatimChar"/>
+        </w:rPr>
+        <w:t xml:space="preserve">## test.frame.local$age    -0.6357     0.7435  -0.855   0.4059  </w:t>
+      </w:r>
+      <w:r>
+        <w:br w:type="textWrapping"/>
+      </w:r>
+      <w:r>
+        <w:rPr>
+          <w:rStyle w:val="VerbatimChar"/>
+        </w:rPr>
+        <w:t xml:space="preserve">## ---</w:t>
+      </w:r>
+      <w:r>
+        <w:br w:type="textWrapping"/>
+      </w:r>
+      <w:r>
+        <w:rPr>
+          <w:rStyle w:val="VerbatimChar"/>
+        </w:rPr>
+        <w:t xml:space="preserve">## Signif. codes:  0 '***' 0.001 '**' 0.01 '*' 0.05 '.' 0.1 ' ' 1</w:t>
+      </w:r>
+      <w:r>
+        <w:br w:type="textWrapping"/>
+      </w:r>
+      <w:r>
+        <w:rPr>
+          <w:rStyle w:val="VerbatimChar"/>
+        </w:rPr>
+        <w:t xml:space="preserve">## </w:t>
+      </w:r>
+      <w:r>
+        <w:br w:type="textWrapping"/>
+      </w:r>
+      <w:r>
+        <w:rPr>
+          <w:rStyle w:val="VerbatimChar"/>
+        </w:rPr>
+        <w:t xml:space="preserve">## Residual standard error: 12.42 on 15 degrees of freedom</w:t>
+      </w:r>
+      <w:r>
+        <w:br w:type="textWrapping"/>
+      </w:r>
+      <w:r>
+        <w:rPr>
+          <w:rStyle w:val="VerbatimChar"/>
+        </w:rPr>
+        <w:t xml:space="preserve">## Multiple R-squared:  0.09238,    Adjusted R-squared:  -0.02864 </w:t>
+      </w:r>
+      <w:r>
+        <w:br w:type="textWrapping"/>
+      </w:r>
+      <w:r>
+        <w:rPr>
+          <w:rStyle w:val="VerbatimChar"/>
+        </w:rPr>
+        <w:t xml:space="preserve">## F-statistic: 0.7634 on 2 and 15 DF,  p-value: 0.4834</w:t>
+      </w:r>
+    </w:p>
+    <w:p>
+      <w:pPr>
+        <w:pStyle w:val="Heading3"/>
+      </w:pPr>
+      <w:bookmarkStart w:id="169" w:name="run-anova-on-previously-created-linear-model"/>
+      <w:bookmarkEnd w:id="169"/>
+      <w:r>
+        <w:t xml:space="preserve">Run anova on previously created linear model</w:t>
+      </w:r>
+    </w:p>
+    <w:p>
+      <w:pPr>
+        <w:pStyle w:val="SourceCode"/>
+      </w:pPr>
+      <w:r>
+        <w:rPr>
+          <w:rStyle w:val="VerbatimChar"/>
+        </w:rPr>
+        <w:t xml:space="preserve">  anova(regression_name)</w:t>
+      </w:r>
+    </w:p>
+    <w:p>
+      <w:pPr>
+        <w:pStyle w:val="FirstParagraph"/>
+      </w:pPr>
+      <w:r>
+        <w:t xml:space="preserve">e.g.</w:t>
+      </w:r>
+    </w:p>
+    <w:p>
+      <w:pPr>
+        <w:pStyle w:val="SourceCode"/>
+      </w:pPr>
+      <w:r>
+        <w:rPr>
+          <w:rStyle w:val="KeywordTok"/>
+        </w:rPr>
+        <w:t xml:space="preserve">anova</w:t>
+      </w:r>
+      <w:r>
+        <w:rPr>
+          <w:rStyle w:val="NormalTok"/>
+        </w:rPr>
+        <w:t xml:space="preserve">(lm_vol1)</w:t>
+      </w:r>
+    </w:p>
+    <w:p>
+      <w:pPr>
+        <w:pStyle w:val="SourceCode"/>
+      </w:pPr>
+      <w:r>
+        <w:rPr>
+          <w:rStyle w:val="VerbatimChar"/>
+        </w:rPr>
+        <w:t xml:space="preserve">## Analysis of Variance Table</w:t>
+      </w:r>
+      <w:r>
+        <w:br w:type="textWrapping"/>
+      </w:r>
+      <w:r>
+        <w:rPr>
+          <w:rStyle w:val="VerbatimChar"/>
+        </w:rPr>
+        <w:t xml:space="preserve">## </w:t>
+      </w:r>
+      <w:r>
+        <w:br w:type="textWrapping"/>
+      </w:r>
+      <w:r>
+        <w:rPr>
+          <w:rStyle w:val="VerbatimChar"/>
+        </w:rPr>
+        <w:t xml:space="preserve">## Response: test.frame.local$volume1</w:t>
+      </w:r>
+      <w:r>
+        <w:br w:type="textWrapping"/>
+      </w:r>
+      <w:r>
+        <w:rPr>
+          <w:rStyle w:val="VerbatimChar"/>
+        </w:rPr>
+        <w:t xml:space="preserve">##                      Df  Sum Sq Mean Sq F value Pr(&gt;F)</w:t>
+      </w:r>
+      <w:r>
+        <w:br w:type="textWrapping"/>
+      </w:r>
+      <w:r>
+        <w:rPr>
+          <w:rStyle w:val="VerbatimChar"/>
+        </w:rPr>
+        <w:t xml:space="preserve">## test.frame.local$dx   1  122.72  122.72  0.7955 0.3865</w:t>
+      </w:r>
+      <w:r>
+        <w:br w:type="textWrapping"/>
+      </w:r>
+      <w:r>
+        <w:rPr>
+          <w:rStyle w:val="VerbatimChar"/>
+        </w:rPr>
+        <w:t xml:space="preserve">## test.frame.local$age  1  112.81  112.81  0.7312 0.4059</w:t>
+      </w:r>
+      <w:r>
+        <w:br w:type="textWrapping"/>
+      </w:r>
+      <w:r>
+        <w:rPr>
+          <w:rStyle w:val="VerbatimChar"/>
+        </w:rPr>
+        <w:t xml:space="preserve">## Residuals            15 2314.08  154.27</w:t>
+      </w:r>
+    </w:p>
+    <w:p>
+      <w:pPr>
+        <w:pStyle w:val="Heading3"/>
+      </w:pPr>
+      <w:bookmarkStart w:id="170" w:name="get-coefficients"/>
+      <w:bookmarkEnd w:id="170"/>
+      <w:r>
+        <w:t xml:space="preserve">Get coefficients</w:t>
+      </w:r>
+    </w:p>
+    <w:p>
+      <w:pPr>
+        <w:pStyle w:val="SourceCode"/>
+      </w:pPr>
+      <w:r>
+        <w:rPr>
+          <w:rStyle w:val="VerbatimChar"/>
+        </w:rPr>
+        <w:t xml:space="preserve">  coefficients(model_name)</w:t>
+      </w:r>
+    </w:p>
+    <w:p>
+      <w:pPr>
+        <w:pStyle w:val="FirstParagraph"/>
+      </w:pPr>
+      <w:r>
+        <w:t xml:space="preserve">e.g.</w:t>
+      </w:r>
+    </w:p>
+    <w:p>
+      <w:pPr>
+        <w:pStyle w:val="SourceCode"/>
+      </w:pPr>
+      <w:r>
+        <w:rPr>
+          <w:rStyle w:val="KeywordTok"/>
+        </w:rPr>
+        <w:t xml:space="preserve">coefficients</w:t>
+      </w:r>
+      <w:r>
+        <w:rPr>
+          <w:rStyle w:val="NormalTok"/>
+        </w:rPr>
+        <w:t xml:space="preserve">(lm_vol1)</w:t>
+      </w:r>
+    </w:p>
+    <w:p>
+      <w:pPr>
+        <w:pStyle w:val="SourceCode"/>
+      </w:pPr>
+      <w:r>
+        <w:rPr>
+          <w:rStyle w:val="VerbatimChar"/>
+        </w:rPr>
+        <w:t xml:space="preserve">##            (Intercept) test.frame.local$dxCON   test.frame.local$age </w:t>
+      </w:r>
+      <w:r>
+        <w:br w:type="textWrapping"/>
+      </w:r>
+      <w:r>
+        <w:rPr>
+          <w:rStyle w:val="VerbatimChar"/>
+        </w:rPr>
+        <w:t xml:space="preserve">##            109.9624027              4.7983900             -0.6357484</w:t>
+      </w:r>
+    </w:p>
+    <w:p>
+      <w:pPr>
+        <w:pStyle w:val="Heading3"/>
+      </w:pPr>
+      <w:bookmarkStart w:id="171" w:name="get-confidence-intervals"/>
+      <w:bookmarkEnd w:id="171"/>
+      <w:r>
+        <w:t xml:space="preserve">Get Confidence Intervals</w:t>
+      </w:r>
+    </w:p>
+    <w:p>
+      <w:pPr>
+        <w:pStyle w:val="SourceCode"/>
+      </w:pPr>
+      <w:r>
+        <w:rPr>
+          <w:rStyle w:val="VerbatimChar"/>
+        </w:rPr>
+        <w:t xml:space="preserve">  confint(model_name, level = 0.95)</w:t>
+      </w:r>
+    </w:p>
+    <w:p>
+      <w:pPr>
+        <w:pStyle w:val="FirstParagraph"/>
+      </w:pPr>
+      <w:r>
+        <w:t xml:space="preserve">e.g.</w:t>
+      </w:r>
+    </w:p>
+    <w:p>
+      <w:pPr>
+        <w:pStyle w:val="SourceCode"/>
+      </w:pPr>
+      <w:r>
+        <w:rPr>
+          <w:rStyle w:val="KeywordTok"/>
+        </w:rPr>
+        <w:t xml:space="preserve">confint</w:t>
+      </w:r>
+      <w:r>
+        <w:rPr>
+          <w:rStyle w:val="NormalTok"/>
+        </w:rPr>
+        <w:t xml:space="preserve">(lm_vol1, </w:t>
+      </w:r>
+      <w:r>
+        <w:rPr>
+          <w:rStyle w:val="DataTypeTok"/>
+        </w:rPr>
+        <w:t xml:space="preserve">level =</w:t>
+      </w:r>
+      <w:r>
+        <w:rPr>
+          <w:rStyle w:val="NormalTok"/>
+        </w:rPr>
+        <w:t xml:space="preserve"> </w:t>
+      </w:r>
+      <w:r>
+        <w:rPr>
+          <w:rStyle w:val="FloatTok"/>
+        </w:rPr>
+        <w:t xml:space="preserve">0.95</w:t>
+      </w:r>
+      <w:r>
+        <w:rPr>
+          <w:rStyle w:val="NormalTok"/>
+        </w:rPr>
+        <w:t xml:space="preserve">)</w:t>
+      </w:r>
+    </w:p>
+    <w:p>
+      <w:pPr>
+        <w:pStyle w:val="SourceCode"/>
+      </w:pPr>
+      <w:r>
+        <w:rPr>
+          <w:rStyle w:val="VerbatimChar"/>
+        </w:rPr>
+        <w:t xml:space="preserve">##                            2.5 %      97.5 %</w:t>
+      </w:r>
+      <w:r>
+        <w:br w:type="textWrapping"/>
+      </w:r>
+      <w:r>
+        <w:rPr>
+          <w:rStyle w:val="VerbatimChar"/>
+        </w:rPr>
+        <w:t xml:space="preserve">## (Intercept)            12.722191 207.2026145</w:t>
+      </w:r>
+      <w:r>
+        <w:br w:type="textWrapping"/>
+      </w:r>
+      <w:r>
+        <w:rPr>
+          <w:rStyle w:val="VerbatimChar"/>
+        </w:rPr>
+        <w:t xml:space="preserve">## test.frame.local$dxCON -7.726176  17.3229561</w:t>
+      </w:r>
+      <w:r>
+        <w:br w:type="textWrapping"/>
+      </w:r>
+      <w:r>
+        <w:rPr>
+          <w:rStyle w:val="VerbatimChar"/>
+        </w:rPr>
+        <w:t xml:space="preserve">## test.frame.local$age   -2.220386   0.9488891</w:t>
+      </w:r>
+    </w:p>
+    <w:p>
+      <w:pPr>
+        <w:pStyle w:val="FirstParagraph"/>
+      </w:pPr>
+      <w:r>
+        <w:t xml:space="preserve">This assumes you want 95% confidence interval. You can change level if you want</w:t>
+      </w:r>
+    </w:p>
+    <w:p>
+      <w:pPr>
+        <w:pStyle w:val="Heading3"/>
+      </w:pPr>
+      <w:bookmarkStart w:id="172" w:name="rerun-regression-with-different-predictors"/>
+      <w:bookmarkEnd w:id="172"/>
+      <w:r>
+        <w:t xml:space="preserve">Rerun regression with different predictors</w:t>
+      </w:r>
+    </w:p>
+    <w:p>
+      <w:pPr>
+        <w:pStyle w:val="SourceCode"/>
+      </w:pPr>
+      <w:r>
+        <w:rPr>
+          <w:rStyle w:val="VerbatimChar"/>
+        </w:rPr>
+        <w:t xml:space="preserve">  Object_name(  &lt;- update(regression_name, . ~  new_variable1, new_variable2, …)</w:t>
+      </w:r>
+    </w:p>
+    <w:p>
+      <w:pPr>
+        <w:pStyle w:val="FirstParagraph"/>
+      </w:pPr>
+      <w:r>
+        <w:t xml:space="preserve">e.g.</w:t>
+      </w:r>
+    </w:p>
+    <w:p>
+      <w:pPr>
+        <w:pStyle w:val="SourceCode"/>
+      </w:pPr>
+      <w:r>
+        <w:rPr>
+          <w:rStyle w:val="NormalTok"/>
+        </w:rPr>
+        <w:t xml:space="preserve">lm_vol1_vol2 &lt;-</w:t>
+      </w:r>
+      <w:r>
+        <w:rPr>
+          <w:rStyle w:val="StringTok"/>
+        </w:rPr>
+        <w:t xml:space="preserve"> </w:t>
+      </w:r>
+      <w:r>
+        <w:rPr>
+          <w:rStyle w:val="KeywordTok"/>
+        </w:rPr>
+        <w:t xml:space="preserve">update</w:t>
+      </w:r>
+      <w:r>
+        <w:rPr>
+          <w:rStyle w:val="NormalTok"/>
+        </w:rPr>
+        <w:t xml:space="preserve">(lm_vol1, . ~</w:t>
+      </w:r>
+      <w:r>
+        <w:rPr>
+          <w:rStyle w:val="StringTok"/>
+        </w:rPr>
+        <w:t xml:space="preserve"> </w:t>
+      </w:r>
+      <w:r>
+        <w:rPr>
+          <w:rStyle w:val="NormalTok"/>
+        </w:rPr>
+        <w:t xml:space="preserve">. -test.frame.local$age)</w:t>
+      </w:r>
+      <w:r>
+        <w:br w:type="textWrapping"/>
+      </w:r>
+      <w:r>
+        <w:rPr>
+          <w:rStyle w:val="KeywordTok"/>
+        </w:rPr>
+        <w:t xml:space="preserve">summary</w:t>
+      </w:r>
+      <w:r>
+        <w:rPr>
+          <w:rStyle w:val="NormalTok"/>
+        </w:rPr>
+        <w:t xml:space="preserve">(lm_vol1_vol2)</w:t>
+      </w:r>
+    </w:p>
+    <w:p>
+      <w:pPr>
+        <w:pStyle w:val="SourceCode"/>
+      </w:pPr>
+      <w:r>
+        <w:rPr>
+          <w:rStyle w:val="VerbatimChar"/>
+        </w:rPr>
+        <w:t xml:space="preserve">## </w:t>
+      </w:r>
+      <w:r>
+        <w:br w:type="textWrapping"/>
+      </w:r>
+      <w:r>
+        <w:rPr>
+          <w:rStyle w:val="VerbatimChar"/>
+        </w:rPr>
+        <w:t xml:space="preserve">## Call:</w:t>
+      </w:r>
+      <w:r>
+        <w:br w:type="textWrapping"/>
+      </w:r>
+      <w:r>
+        <w:rPr>
+          <w:rStyle w:val="VerbatimChar"/>
+        </w:rPr>
+        <w:t xml:space="preserve">## lm(formula = test.frame.local$volume1 ~ test.frame.local$dx)</w:t>
+      </w:r>
+      <w:r>
+        <w:br w:type="textWrapping"/>
+      </w:r>
+      <w:r>
+        <w:rPr>
+          <w:rStyle w:val="VerbatimChar"/>
+        </w:rPr>
+        <w:t xml:space="preserve">## </w:t>
+      </w:r>
+      <w:r>
+        <w:br w:type="textWrapping"/>
+      </w:r>
+      <w:r>
+        <w:rPr>
+          <w:rStyle w:val="VerbatimChar"/>
+        </w:rPr>
+        <w:t xml:space="preserve">## Residuals:</w:t>
+      </w:r>
+      <w:r>
+        <w:br w:type="textWrapping"/>
+      </w:r>
+      <w:r>
+        <w:rPr>
+          <w:rStyle w:val="VerbatimChar"/>
+        </w:rPr>
+        <w:t xml:space="preserve">##     Min      1Q  Median      3Q     Max </w:t>
+      </w:r>
+      <w:r>
+        <w:br w:type="textWrapping"/>
+      </w:r>
+      <w:r>
+        <w:rPr>
+          <w:rStyle w:val="VerbatimChar"/>
+        </w:rPr>
+        <w:t xml:space="preserve">## -21.333  -6.278  -1.111   3.833  23.667 </w:t>
+      </w:r>
+      <w:r>
+        <w:br w:type="textWrapping"/>
+      </w:r>
+      <w:r>
+        <w:rPr>
+          <w:rStyle w:val="VerbatimChar"/>
+        </w:rPr>
+        <w:t xml:space="preserve">## </w:t>
+      </w:r>
+      <w:r>
+        <w:br w:type="textWrapping"/>
+      </w:r>
+      <w:r>
+        <w:rPr>
+          <w:rStyle w:val="VerbatimChar"/>
+        </w:rPr>
+        <w:t xml:space="preserve">## Coefficients:</w:t>
+      </w:r>
+      <w:r>
+        <w:br w:type="textWrapping"/>
+      </w:r>
+      <w:r>
+        <w:rPr>
+          <w:rStyle w:val="VerbatimChar"/>
+        </w:rPr>
+        <w:t xml:space="preserve">##                        Estimate Std. Error t value         Pr(&gt;|t|)    </w:t>
+      </w:r>
+      <w:r>
+        <w:br w:type="textWrapping"/>
+      </w:r>
+      <w:r>
+        <w:rPr>
+          <w:rStyle w:val="VerbatimChar"/>
+        </w:rPr>
+        <w:t xml:space="preserve">## (Intercept)              71.111      4.105  17.322 0.00000000000867 ***</w:t>
+      </w:r>
+      <w:r>
+        <w:br w:type="textWrapping"/>
+      </w:r>
+      <w:r>
+        <w:rPr>
+          <w:rStyle w:val="VerbatimChar"/>
+        </w:rPr>
+        <w:t xml:space="preserve">## test.frame.local$dxCON    5.222      5.806   0.899            0.382    </w:t>
+      </w:r>
+      <w:r>
+        <w:br w:type="textWrapping"/>
+      </w:r>
+      <w:r>
+        <w:rPr>
+          <w:rStyle w:val="VerbatimChar"/>
+        </w:rPr>
+        <w:t xml:space="preserve">## ---</w:t>
+      </w:r>
+      <w:r>
+        <w:br w:type="textWrapping"/>
+      </w:r>
+      <w:r>
+        <w:rPr>
+          <w:rStyle w:val="VerbatimChar"/>
+        </w:rPr>
+        <w:t xml:space="preserve">## Signif. codes:  0 '***' 0.001 '**' 0.01 '*' 0.05 '.' 0.1 ' ' 1</w:t>
+      </w:r>
+      <w:r>
+        <w:br w:type="textWrapping"/>
+      </w:r>
+      <w:r>
+        <w:rPr>
+          <w:rStyle w:val="VerbatimChar"/>
+        </w:rPr>
+        <w:t xml:space="preserve">## </w:t>
+      </w:r>
+      <w:r>
+        <w:br w:type="textWrapping"/>
+      </w:r>
+      <w:r>
+        <w:rPr>
+          <w:rStyle w:val="VerbatimChar"/>
+        </w:rPr>
+        <w:t xml:space="preserve">## Residual standard error: 12.32 on 16 degrees of freedom</w:t>
+      </w:r>
+      <w:r>
+        <w:br w:type="textWrapping"/>
+      </w:r>
+      <w:r>
+        <w:rPr>
+          <w:rStyle w:val="VerbatimChar"/>
+        </w:rPr>
+        <w:t xml:space="preserve">## Multiple R-squared:  0.04813,    Adjusted R-squared:  -0.01136 </w:t>
+      </w:r>
+      <w:r>
+        <w:br w:type="textWrapping"/>
+      </w:r>
+      <w:r>
+        <w:rPr>
+          <w:rStyle w:val="VerbatimChar"/>
+        </w:rPr>
+        <w:t xml:space="preserve">## F-statistic: 0.8091 on 1 and 16 DF,  p-value: 0.3817</w:t>
+      </w:r>
+    </w:p>
+    <w:p>
+      <w:pPr>
+        <w:pStyle w:val="FirstParagraph"/>
+      </w:pPr>
+      <w:r>
+        <w:t xml:space="preserve">This command will run the prior linear model without age and save to a new objects</w:t>
+      </w:r>
+    </w:p>
+    <w:p>
+      <w:pPr>
+        <w:pStyle w:val="Heading3"/>
+      </w:pPr>
+      <w:bookmarkStart w:id="173" w:name="compare-two-linear-models-using-anova"/>
+      <w:bookmarkEnd w:id="173"/>
+      <w:r>
+        <w:t xml:space="preserve">Compare two linear models using anova</w:t>
+      </w:r>
+    </w:p>
+    <w:p>
+      <w:pPr>
+        <w:pStyle w:val="SourceCode"/>
+      </w:pPr>
+      <w:r>
+        <w:rPr>
+          <w:rStyle w:val="VerbatimChar"/>
+        </w:rPr>
+        <w:t xml:space="preserve">  anova (model1, model2)</w:t>
+      </w:r>
+    </w:p>
+    <w:p>
+      <w:pPr>
+        <w:pStyle w:val="FirstParagraph"/>
+      </w:pPr>
+      <w:r>
+        <w:t xml:space="preserve">e.g.</w:t>
+      </w:r>
+    </w:p>
+    <w:p>
+      <w:pPr>
+        <w:pStyle w:val="SourceCode"/>
+      </w:pPr>
+      <w:r>
+        <w:rPr>
+          <w:rStyle w:val="KeywordTok"/>
+        </w:rPr>
+        <w:t xml:space="preserve">anova</w:t>
+      </w:r>
+      <w:r>
+        <w:rPr>
+          <w:rStyle w:val="NormalTok"/>
+        </w:rPr>
+        <w:t xml:space="preserve">(lm_vol1, lm_vol1_vol2)</w:t>
+      </w:r>
+    </w:p>
+    <w:p>
+      <w:pPr>
+        <w:pStyle w:val="SourceCode"/>
+      </w:pPr>
+      <w:r>
+        <w:rPr>
+          <w:rStyle w:val="VerbatimChar"/>
+        </w:rPr>
+        <w:t xml:space="preserve">## Analysis of Variance Table</w:t>
+      </w:r>
+      <w:r>
+        <w:br w:type="textWrapping"/>
+      </w:r>
+      <w:r>
+        <w:rPr>
+          <w:rStyle w:val="VerbatimChar"/>
+        </w:rPr>
+        <w:t xml:space="preserve">## </w:t>
+      </w:r>
+      <w:r>
+        <w:br w:type="textWrapping"/>
+      </w:r>
+      <w:r>
+        <w:rPr>
+          <w:rStyle w:val="VerbatimChar"/>
+        </w:rPr>
+        <w:t xml:space="preserve">## Model 1: test.frame.local$volume1 ~ test.frame.local$dx + test.frame.local$age</w:t>
+      </w:r>
+      <w:r>
+        <w:br w:type="textWrapping"/>
+      </w:r>
+      <w:r>
+        <w:rPr>
+          <w:rStyle w:val="VerbatimChar"/>
+        </w:rPr>
+        <w:t xml:space="preserve">## Model 2: test.frame.local$volume1 ~ test.frame.local$dx</w:t>
+      </w:r>
+      <w:r>
+        <w:br w:type="textWrapping"/>
+      </w:r>
+      <w:r>
+        <w:rPr>
+          <w:rStyle w:val="VerbatimChar"/>
+        </w:rPr>
+        <w:t xml:space="preserve">##   Res.Df    RSS Df Sum of Sq      F Pr(&gt;F)</w:t>
+      </w:r>
+      <w:r>
+        <w:br w:type="textWrapping"/>
+      </w:r>
+      <w:r>
+        <w:rPr>
+          <w:rStyle w:val="VerbatimChar"/>
+        </w:rPr>
+        <w:t xml:space="preserve">## 1     15 2314.1                           </w:t>
+      </w:r>
+      <w:r>
+        <w:br w:type="textWrapping"/>
+      </w:r>
+      <w:r>
+        <w:rPr>
+          <w:rStyle w:val="VerbatimChar"/>
+        </w:rPr>
+        <w:t xml:space="preserve">## 2     16 2426.9 -1   -112.81 0.7312 0.4059</w:t>
+      </w:r>
+    </w:p>
+    <w:p>
+      <w:pPr>
+        <w:pStyle w:val="Heading3"/>
+      </w:pPr>
+      <w:bookmarkStart w:id="174" w:name="run-stepwise-regression-on-linear-model"/>
+      <w:bookmarkEnd w:id="174"/>
+      <w:r>
+        <w:t xml:space="preserve">Run stepwise regression on linear model</w:t>
+      </w:r>
+    </w:p>
+    <w:p>
+      <w:pPr>
+        <w:pStyle w:val="SourceCode"/>
+      </w:pPr>
+      <w:r>
+        <w:rPr>
+          <w:rStyle w:val="VerbatimChar"/>
+        </w:rPr>
+        <w:t xml:space="preserve">  Object_name &lt;- Step(model1)</w:t>
+      </w:r>
+      <w:r>
+        <w:br w:type="textWrapping"/>
+      </w:r>
+      <w:r>
+        <w:rPr>
+          <w:rStyle w:val="VerbatimChar"/>
+        </w:rPr>
+        <w:t xml:space="preserve">  </w:t>
+      </w:r>
+    </w:p>
+    <w:p>
+      <w:pPr>
+        <w:pStyle w:val="SourceCode"/>
+      </w:pPr>
+      <w:r>
+        <w:rPr>
+          <w:rStyle w:val="NormalTok"/>
+        </w:rPr>
+        <w:t xml:space="preserve">lm_vol3 &lt;-</w:t>
+      </w:r>
+      <w:r>
+        <w:rPr>
+          <w:rStyle w:val="StringTok"/>
+        </w:rPr>
+        <w:t xml:space="preserve"> </w:t>
+      </w:r>
+      <w:r>
+        <w:rPr>
+          <w:rStyle w:val="KeywordTok"/>
+        </w:rPr>
+        <w:t xml:space="preserve">step</w:t>
+      </w:r>
+      <w:r>
+        <w:rPr>
+          <w:rStyle w:val="NormalTok"/>
+        </w:rPr>
+        <w:t xml:space="preserve">(lm_vol1)</w:t>
+      </w:r>
+    </w:p>
+    <w:p>
+      <w:pPr>
+        <w:pStyle w:val="SourceCode"/>
+      </w:pPr>
+      <w:r>
+        <w:rPr>
+          <w:rStyle w:val="VerbatimChar"/>
+        </w:rPr>
+        <w:t xml:space="preserve">## Start:  AIC=93.42</w:t>
+      </w:r>
+      <w:r>
+        <w:br w:type="textWrapping"/>
+      </w:r>
+      <w:r>
+        <w:rPr>
+          <w:rStyle w:val="VerbatimChar"/>
+        </w:rPr>
+        <w:t xml:space="preserve">## test.frame.local$volume1 ~ test.frame.local$dx + test.frame.local$age</w:t>
+      </w:r>
+      <w:r>
+        <w:br w:type="textWrapping"/>
+      </w:r>
+      <w:r>
+        <w:rPr>
+          <w:rStyle w:val="VerbatimChar"/>
+        </w:rPr>
+        <w:t xml:space="preserve">## </w:t>
+      </w:r>
+      <w:r>
+        <w:br w:type="textWrapping"/>
+      </w:r>
+      <w:r>
+        <w:rPr>
+          <w:rStyle w:val="VerbatimChar"/>
+        </w:rPr>
+        <w:t xml:space="preserve">##                        Df Sum of Sq    RSS    AIC</w:t>
+      </w:r>
+      <w:r>
+        <w:br w:type="textWrapping"/>
+      </w:r>
+      <w:r>
+        <w:rPr>
+          <w:rStyle w:val="VerbatimChar"/>
+        </w:rPr>
+        <w:t xml:space="preserve">## - test.frame.local$dx   1    102.87 2416.9 92.198</w:t>
+      </w:r>
+      <w:r>
+        <w:br w:type="textWrapping"/>
+      </w:r>
+      <w:r>
+        <w:rPr>
+          <w:rStyle w:val="VerbatimChar"/>
+        </w:rPr>
+        <w:t xml:space="preserve">## - test.frame.local$age  1    112.81 2426.9 92.272</w:t>
+      </w:r>
+      <w:r>
+        <w:br w:type="textWrapping"/>
+      </w:r>
+      <w:r>
+        <w:rPr>
+          <w:rStyle w:val="VerbatimChar"/>
+        </w:rPr>
+        <w:t xml:space="preserve">## &lt;none&gt;                              2314.1 93.415</w:t>
+      </w:r>
+      <w:r>
+        <w:br w:type="textWrapping"/>
+      </w:r>
+      <w:r>
+        <w:rPr>
+          <w:rStyle w:val="VerbatimChar"/>
+        </w:rPr>
+        <w:t xml:space="preserve">## </w:t>
+      </w:r>
+      <w:r>
+        <w:br w:type="textWrapping"/>
+      </w:r>
+      <w:r>
+        <w:rPr>
+          <w:rStyle w:val="VerbatimChar"/>
+        </w:rPr>
+        <w:t xml:space="preserve">## Step:  AIC=92.2</w:t>
+      </w:r>
+      <w:r>
+        <w:br w:type="textWrapping"/>
+      </w:r>
+      <w:r>
+        <w:rPr>
+          <w:rStyle w:val="VerbatimChar"/>
+        </w:rPr>
+        <w:t xml:space="preserve">## test.frame.local$volume1 ~ test.frame.local$age</w:t>
+      </w:r>
+      <w:r>
+        <w:br w:type="textWrapping"/>
+      </w:r>
+      <w:r>
+        <w:rPr>
+          <w:rStyle w:val="VerbatimChar"/>
+        </w:rPr>
+        <w:t xml:space="preserve">## </w:t>
+      </w:r>
+      <w:r>
+        <w:br w:type="textWrapping"/>
+      </w:r>
+      <w:r>
+        <w:rPr>
+          <w:rStyle w:val="VerbatimChar"/>
+        </w:rPr>
+        <w:t xml:space="preserve">##                        Df Sum of Sq    RSS    AIC</w:t>
+      </w:r>
+      <w:r>
+        <w:br w:type="textWrapping"/>
+      </w:r>
+      <w:r>
+        <w:rPr>
+          <w:rStyle w:val="VerbatimChar"/>
+        </w:rPr>
+        <w:t xml:space="preserve">## - test.frame.local$age  1    132.66 2549.6 91.160</w:t>
+      </w:r>
+      <w:r>
+        <w:br w:type="textWrapping"/>
+      </w:r>
+      <w:r>
+        <w:rPr>
+          <w:rStyle w:val="VerbatimChar"/>
+        </w:rPr>
+        <w:t xml:space="preserve">## &lt;none&gt;                              2416.9 92.198</w:t>
+      </w:r>
+      <w:r>
+        <w:br w:type="textWrapping"/>
+      </w:r>
+      <w:r>
+        <w:rPr>
+          <w:rStyle w:val="VerbatimChar"/>
+        </w:rPr>
+        <w:t xml:space="preserve">## </w:t>
+      </w:r>
+      <w:r>
+        <w:br w:type="textWrapping"/>
+      </w:r>
+      <w:r>
+        <w:rPr>
+          <w:rStyle w:val="VerbatimChar"/>
+        </w:rPr>
+        <w:t xml:space="preserve">## Step:  AIC=91.16</w:t>
+      </w:r>
+      <w:r>
+        <w:br w:type="textWrapping"/>
+      </w:r>
+      <w:r>
+        <w:rPr>
+          <w:rStyle w:val="VerbatimChar"/>
+        </w:rPr>
+        <w:t xml:space="preserve">## test.frame.local$volume1 ~ 1</w:t>
+      </w:r>
+    </w:p>
+    <w:p>
+      <w:pPr>
+        <w:pStyle w:val="Heading2"/>
+      </w:pPr>
+      <w:bookmarkStart w:id="175" w:name="power-and-effect-size"/>
+      <w:bookmarkEnd w:id="175"/>
+      <w:r>
+        <w:t xml:space="preserve">Power and Effect Size</w:t>
+      </w:r>
+    </w:p>
+    <w:p>
+      <w:pPr>
+        <w:pStyle w:val="Heading3"/>
+      </w:pPr>
+      <w:bookmarkStart w:id="176" w:name="effect-size-using-cohens-d"/>
+      <w:bookmarkEnd w:id="176"/>
+      <w:r>
+        <w:t xml:space="preserve">Effect size using cohen's d</w:t>
+      </w:r>
+    </w:p>
+    <w:p>
+      <w:pPr>
+        <w:pStyle w:val="FirstParagraph"/>
+      </w:pPr>
+      <w:r>
+        <w:t xml:space="preserve">Have to install the "lsr" package: install.packages("lsr")</w:t>
+      </w:r>
+    </w:p>
+    <w:p>
+      <w:pPr>
+        <w:pStyle w:val="SourceCode"/>
+      </w:pPr>
+      <w:r>
+        <w:rPr>
+          <w:rStyle w:val="VerbatimChar"/>
+        </w:rPr>
+        <w:t xml:space="preserve">  library(lsr)</w:t>
+      </w:r>
+      <w:r>
+        <w:br w:type="textWrapping"/>
+      </w:r>
+      <w:r>
+        <w:rPr>
+          <w:rStyle w:val="VerbatimChar"/>
+        </w:rPr>
+        <w:t xml:space="preserve">  cohensD(variable1, variable2)</w:t>
+      </w:r>
+      <w:r>
+        <w:br w:type="textWrapping"/>
+      </w:r>
+      <w:r>
+        <w:rPr>
+          <w:rStyle w:val="VerbatimChar"/>
+        </w:rPr>
+        <w:t xml:space="preserve">  </w:t>
+      </w:r>
+      <w:r>
+        <w:br w:type="textWrapping"/>
+      </w:r>
+      <w:r>
+        <w:rPr>
+          <w:rStyle w:val="VerbatimChar"/>
+        </w:rPr>
+        <w:t xml:space="preserve">  OR</w:t>
+      </w:r>
+      <w:r>
+        <w:br w:type="textWrapping"/>
+      </w:r>
+      <w:r>
+        <w:rPr>
+          <w:rStyle w:val="VerbatimChar"/>
+        </w:rPr>
+        <w:t xml:space="preserve">  </w:t>
+      </w:r>
+      <w:r>
+        <w:br w:type="textWrapping"/>
+      </w:r>
+      <w:r>
+        <w:rPr>
+          <w:rStyle w:val="VerbatimChar"/>
+        </w:rPr>
+        <w:t xml:space="preserve">  cohensD(variable_of_interest ~ factor_variable)</w:t>
+      </w:r>
+      <w:r>
+        <w:br w:type="textWrapping"/>
+      </w:r>
+      <w:r>
+        <w:rPr>
+          <w:rStyle w:val="VerbatimChar"/>
+        </w:rPr>
+        <w:t xml:space="preserve">  </w:t>
+      </w:r>
+    </w:p>
+    <w:p>
+      <w:pPr>
+        <w:pStyle w:val="FirstParagraph"/>
+      </w:pPr>
+      <w:r>
+        <w:t xml:space="preserve">e.g.</w:t>
+      </w:r>
+    </w:p>
+    <w:p>
+      <w:pPr>
+        <w:pStyle w:val="SourceCode"/>
+      </w:pPr>
+      <w:r>
+        <w:rPr>
+          <w:rStyle w:val="KeywordTok"/>
+        </w:rPr>
+        <w:t xml:space="preserve">library</w:t>
+      </w:r>
+      <w:r>
+        <w:rPr>
+          <w:rStyle w:val="NormalTok"/>
+        </w:rPr>
+        <w:t xml:space="preserve">(lsr)</w:t>
+      </w:r>
+      <w:r>
+        <w:br w:type="textWrapping"/>
+      </w:r>
+      <w:r>
+        <w:rPr>
+          <w:rStyle w:val="KeywordTok"/>
+        </w:rPr>
+        <w:t xml:space="preserve">cohensD</w:t>
+      </w:r>
+      <w:r>
+        <w:rPr>
+          <w:rStyle w:val="NormalTok"/>
+        </w:rPr>
+        <w:t xml:space="preserve">(test.frame.local$age ~</w:t>
+      </w:r>
+      <w:r>
+        <w:rPr>
+          <w:rStyle w:val="StringTok"/>
+        </w:rPr>
+        <w:t xml:space="preserve"> </w:t>
+      </w:r>
+      <w:r>
+        <w:rPr>
+          <w:rStyle w:val="NormalTok"/>
+        </w:rPr>
+        <w:t xml:space="preserve">test.frame.local$dx)</w:t>
+      </w:r>
+    </w:p>
+    <w:p>
+      <w:pPr>
+        <w:pStyle w:val="SourceCode"/>
+      </w:pPr>
+      <w:r>
+        <w:rPr>
+          <w:rStyle w:val="VerbatimChar"/>
+        </w:rPr>
+        <w:t xml:space="preserve">## [1] 0.1596174</w:t>
+      </w:r>
+    </w:p>
+    <w:p>
+      <w:pPr>
+        <w:pStyle w:val="FirstParagraph"/>
+      </w:pPr>
+      <w:r>
+        <w:t xml:space="preserve">The above command calculated cohen's d for the difference in age between BV and CON (that mean difference was 0.66 years with an sd of 4.06 years)</w:t>
+      </w:r>
+    </w:p>
+    <w:p>
+      <w:pPr>
+        <w:pStyle w:val="Heading3"/>
+      </w:pPr>
+      <w:bookmarkStart w:id="177" w:name="power-analysis-for-t-test-using-effect-size-such-as-cohens-d"/>
+      <w:bookmarkEnd w:id="177"/>
+      <w:r>
+        <w:t xml:space="preserve">Power analysis for t-test using effect size such as cohen's d</w:t>
+      </w:r>
+    </w:p>
+    <w:p>
+      <w:pPr>
+        <w:pStyle w:val="FirstParagraph"/>
+      </w:pPr>
+      <w:r>
+        <w:t xml:space="preserve">Have to install the "pwr" package: install.packages("pwr")</w:t>
+      </w:r>
+    </w:p>
+    <w:p>
+      <w:pPr>
+        <w:pStyle w:val="SourceCode"/>
+      </w:pPr>
+      <w:r>
+        <w:rPr>
+          <w:rStyle w:val="VerbatimChar"/>
+        </w:rPr>
+        <w:t xml:space="preserve">  library(pwr)</w:t>
+      </w:r>
+      <w:r>
+        <w:br w:type="textWrapping"/>
+      </w:r>
+      <w:r>
+        <w:rPr>
+          <w:rStyle w:val="VerbatimChar"/>
+        </w:rPr>
+        <w:t xml:space="preserve">  pwr.t.test(n=sampleSize, d=cohensD, sig.level=value, power=value, type = "two.sample", alternative = "two.sided")</w:t>
+      </w:r>
+    </w:p>
+    <w:p>
+      <w:pPr>
+        <w:pStyle w:val="SourceCode"/>
+      </w:pPr>
+      <w:r>
+        <w:rPr>
+          <w:rStyle w:val="KeywordTok"/>
+        </w:rPr>
+        <w:t xml:space="preserve">library</w:t>
+      </w:r>
+      <w:r>
+        <w:rPr>
+          <w:rStyle w:val="NormalTok"/>
+        </w:rPr>
+        <w:t xml:space="preserve">(pwr) </w:t>
+      </w:r>
+      <w:r>
+        <w:br w:type="textWrapping"/>
+      </w:r>
+      <w:r>
+        <w:rPr>
+          <w:rStyle w:val="KeywordTok"/>
+        </w:rPr>
+        <w:t xml:space="preserve">pwr.t.test</w:t>
+      </w:r>
+      <w:r>
+        <w:rPr>
+          <w:rStyle w:val="NormalTok"/>
+        </w:rPr>
+        <w:t xml:space="preserve">(</w:t>
+      </w:r>
+      <w:r>
+        <w:rPr>
+          <w:rStyle w:val="DataTypeTok"/>
+        </w:rPr>
+        <w:t xml:space="preserve">d=</w:t>
+      </w:r>
+      <w:r>
+        <w:rPr>
+          <w:rStyle w:val="FloatTok"/>
+        </w:rPr>
+        <w:t xml:space="preserve">0.16</w:t>
+      </w:r>
+      <w:r>
+        <w:rPr>
+          <w:rStyle w:val="NormalTok"/>
+        </w:rPr>
+        <w:t xml:space="preserve">, </w:t>
+      </w:r>
+      <w:r>
+        <w:rPr>
+          <w:rStyle w:val="DataTypeTok"/>
+        </w:rPr>
+        <w:t xml:space="preserve">sig.level =</w:t>
+      </w:r>
+      <w:r>
+        <w:rPr>
+          <w:rStyle w:val="NormalTok"/>
+        </w:rPr>
+        <w:t xml:space="preserve"> </w:t>
+      </w:r>
+      <w:r>
+        <w:rPr>
+          <w:rStyle w:val="FloatTok"/>
+        </w:rPr>
+        <w:t xml:space="preserve">0.05</w:t>
+      </w:r>
+      <w:r>
+        <w:rPr>
+          <w:rStyle w:val="NormalTok"/>
+        </w:rPr>
+        <w:t xml:space="preserve">, </w:t>
+      </w:r>
+      <w:r>
+        <w:rPr>
+          <w:rStyle w:val="DataTypeTok"/>
+        </w:rPr>
+        <w:t xml:space="preserve">power =</w:t>
+      </w:r>
+      <w:r>
+        <w:rPr>
+          <w:rStyle w:val="NormalTok"/>
+        </w:rPr>
+        <w:t xml:space="preserve"> </w:t>
+      </w:r>
+      <w:r>
+        <w:rPr>
+          <w:rStyle w:val="FloatTok"/>
+        </w:rPr>
+        <w:t xml:space="preserve">0.80</w:t>
+      </w:r>
+      <w:r>
+        <w:rPr>
+          <w:rStyle w:val="NormalTok"/>
+        </w:rPr>
+        <w:t xml:space="preserve">, </w:t>
+      </w:r>
+      <w:r>
+        <w:rPr>
+          <w:rStyle w:val="DataTypeTok"/>
+        </w:rPr>
+        <w:t xml:space="preserve">type =</w:t>
+      </w:r>
+      <w:r>
+        <w:rPr>
+          <w:rStyle w:val="NormalTok"/>
+        </w:rPr>
+        <w:t xml:space="preserve"> </w:t>
+      </w:r>
+      <w:r>
+        <w:rPr>
+          <w:rStyle w:val="StringTok"/>
+        </w:rPr>
+        <w:t xml:space="preserve">"two.sample"</w:t>
+      </w:r>
+      <w:r>
+        <w:rPr>
+          <w:rStyle w:val="NormalTok"/>
+        </w:rPr>
+        <w:t xml:space="preserve">, </w:t>
+      </w:r>
+      <w:r>
+        <w:rPr>
+          <w:rStyle w:val="DataTypeTok"/>
+        </w:rPr>
+        <w:t xml:space="preserve">alternative =</w:t>
+      </w:r>
+      <w:r>
+        <w:rPr>
+          <w:rStyle w:val="NormalTok"/>
+        </w:rPr>
+        <w:t xml:space="preserve"> </w:t>
+      </w:r>
+      <w:r>
+        <w:rPr>
+          <w:rStyle w:val="StringTok"/>
+        </w:rPr>
+        <w:t xml:space="preserve">"two.sided"</w:t>
+      </w:r>
+      <w:r>
+        <w:rPr>
+          <w:rStyle w:val="NormalTok"/>
+        </w:rPr>
+        <w:t xml:space="preserve">)</w:t>
+      </w:r>
+    </w:p>
+    <w:p>
+      <w:pPr>
+        <w:pStyle w:val="SourceCode"/>
+      </w:pPr>
+      <w:r>
+        <w:rPr>
+          <w:rStyle w:val="VerbatimChar"/>
+        </w:rPr>
+        <w:t xml:space="preserve">## </w:t>
+      </w:r>
+      <w:r>
+        <w:br w:type="textWrapping"/>
+      </w:r>
+      <w:r>
+        <w:rPr>
+          <w:rStyle w:val="VerbatimChar"/>
+        </w:rPr>
+        <w:t xml:space="preserve">##      Two-sample t test power calculation </w:t>
+      </w:r>
+      <w:r>
+        <w:br w:type="textWrapping"/>
+      </w:r>
+      <w:r>
+        <w:rPr>
+          <w:rStyle w:val="VerbatimChar"/>
+        </w:rPr>
+        <w:t xml:space="preserve">## </w:t>
+      </w:r>
+      <w:r>
+        <w:br w:type="textWrapping"/>
+      </w:r>
+      <w:r>
+        <w:rPr>
+          <w:rStyle w:val="VerbatimChar"/>
+        </w:rPr>
+        <w:t xml:space="preserve">##               n = 614.1541</w:t>
+      </w:r>
+      <w:r>
+        <w:br w:type="textWrapping"/>
+      </w:r>
+      <w:r>
+        <w:rPr>
+          <w:rStyle w:val="VerbatimChar"/>
+        </w:rPr>
+        <w:t xml:space="preserve">##               d = 0.16</w:t>
+      </w:r>
+      <w:r>
+        <w:br w:type="textWrapping"/>
+      </w:r>
+      <w:r>
+        <w:rPr>
+          <w:rStyle w:val="VerbatimChar"/>
+        </w:rPr>
+        <w:t xml:space="preserve">##       sig.level = 0.05</w:t>
+      </w:r>
+      <w:r>
+        <w:br w:type="textWrapping"/>
+      </w:r>
+      <w:r>
+        <w:rPr>
+          <w:rStyle w:val="VerbatimChar"/>
+        </w:rPr>
+        <w:t xml:space="preserve">##           power = 0.8</w:t>
+      </w:r>
+      <w:r>
+        <w:br w:type="textWrapping"/>
+      </w:r>
+      <w:r>
+        <w:rPr>
+          <w:rStyle w:val="VerbatimChar"/>
+        </w:rPr>
+        <w:t xml:space="preserve">##     alternative = two.sided</w:t>
+      </w:r>
+      <w:r>
+        <w:br w:type="textWrapping"/>
+      </w:r>
+      <w:r>
+        <w:rPr>
+          <w:rStyle w:val="VerbatimChar"/>
+        </w:rPr>
+        <w:t xml:space="preserve">## </w:t>
+      </w:r>
+      <w:r>
+        <w:br w:type="textWrapping"/>
+      </w:r>
+      <w:r>
+        <w:rPr>
+          <w:rStyle w:val="VerbatimChar"/>
+        </w:rPr>
+        <w:t xml:space="preserve">## NOTE: n is number in *each* group</w:t>
+      </w:r>
+    </w:p>
+    <w:p>
+      <w:pPr>
+        <w:pStyle w:val="FirstParagraph"/>
+      </w:pPr>
+      <w:r>
+        <w:t xml:space="preserve">The example above used the cohen's d effect size calculated above, leaving out the n=sampleSize argument, which means you are calculating sample size. If you give it sample size and leave out power, it will calculate power.</w:t>
+      </w:r>
+    </w:p>
+    <w:p>
+      <w:pPr>
+        <w:pStyle w:val="BodyText"/>
+      </w:pPr>
+      <w:r>
+        <w:t xml:space="preserve">Can substitute "one.sample" or "paired" for type, and "one.sided" for alternative.</w:t>
+      </w:r>
+    </w:p>
+    <w:p>
+      <w:pPr>
+        <w:pStyle w:val="Heading3"/>
+      </w:pPr>
+      <w:bookmarkStart w:id="178" w:name="power-analysis-for-t-test-using-mean-and-sd-values"/>
+      <w:bookmarkEnd w:id="178"/>
+      <w:r>
+        <w:t xml:space="preserve">Power analysis for t-test using mean and sd values</w:t>
+      </w:r>
+    </w:p>
+    <w:p>
+      <w:pPr>
+        <w:pStyle w:val="SourceCode"/>
+      </w:pPr>
+      <w:r>
+        <w:rPr>
+          <w:rStyle w:val="VerbatimChar"/>
+        </w:rPr>
+        <w:t xml:space="preserve">  power.t.test(n=sampleSize, delta=meanDiff, sd=standardDev, sig.level=0.5, power=0.8, type ="two.sample", alternative = "two.sided")</w:t>
+      </w:r>
+    </w:p>
+    <w:p>
+      <w:pPr>
+        <w:pStyle w:val="SourceCode"/>
+      </w:pPr>
+      <w:r>
+        <w:rPr>
+          <w:rStyle w:val="NormalTok"/>
+        </w:rPr>
+        <w:t xml:space="preserve"> </w:t>
+      </w:r>
+      <w:r>
+        <w:rPr>
+          <w:rStyle w:val="KeywordTok"/>
+        </w:rPr>
+        <w:t xml:space="preserve">power.t.test</w:t>
+      </w:r>
+      <w:r>
+        <w:rPr>
+          <w:rStyle w:val="NormalTok"/>
+        </w:rPr>
+        <w:t xml:space="preserve">(</w:t>
+      </w:r>
+      <w:r>
+        <w:rPr>
+          <w:rStyle w:val="DataTypeTok"/>
+        </w:rPr>
+        <w:t xml:space="preserve">delta=</w:t>
+      </w:r>
+      <w:r>
+        <w:rPr>
+          <w:rStyle w:val="FloatTok"/>
+        </w:rPr>
+        <w:t xml:space="preserve">0.666</w:t>
+      </w:r>
+      <w:r>
+        <w:rPr>
+          <w:rStyle w:val="NormalTok"/>
+        </w:rPr>
+        <w:t xml:space="preserve">, </w:t>
+      </w:r>
+      <w:r>
+        <w:rPr>
+          <w:rStyle w:val="DataTypeTok"/>
+        </w:rPr>
+        <w:t xml:space="preserve">sd=</w:t>
+      </w:r>
+      <w:r>
+        <w:rPr>
+          <w:rStyle w:val="FloatTok"/>
+        </w:rPr>
+        <w:t xml:space="preserve">4.06</w:t>
+      </w:r>
+      <w:r>
+        <w:rPr>
+          <w:rStyle w:val="NormalTok"/>
+        </w:rPr>
+        <w:t xml:space="preserve">, </w:t>
+      </w:r>
+      <w:r>
+        <w:rPr>
+          <w:rStyle w:val="DataTypeTok"/>
+        </w:rPr>
+        <w:t xml:space="preserve">sig.level =</w:t>
+      </w:r>
+      <w:r>
+        <w:rPr>
+          <w:rStyle w:val="NormalTok"/>
+        </w:rPr>
+        <w:t xml:space="preserve"> </w:t>
+      </w:r>
+      <w:r>
+        <w:rPr>
+          <w:rStyle w:val="FloatTok"/>
+        </w:rPr>
+        <w:t xml:space="preserve">0.05</w:t>
+      </w:r>
+      <w:r>
+        <w:rPr>
+          <w:rStyle w:val="NormalTok"/>
+        </w:rPr>
+        <w:t xml:space="preserve">, </w:t>
+      </w:r>
+      <w:r>
+        <w:rPr>
+          <w:rStyle w:val="DataTypeTok"/>
+        </w:rPr>
+        <w:t xml:space="preserve">power =</w:t>
+      </w:r>
+      <w:r>
+        <w:rPr>
+          <w:rStyle w:val="NormalTok"/>
+        </w:rPr>
+        <w:t xml:space="preserve"> </w:t>
+      </w:r>
+      <w:r>
+        <w:rPr>
+          <w:rStyle w:val="FloatTok"/>
+        </w:rPr>
+        <w:t xml:space="preserve">0.80</w:t>
+      </w:r>
+      <w:r>
+        <w:rPr>
+          <w:rStyle w:val="NormalTok"/>
+        </w:rPr>
+        <w:t xml:space="preserve">, </w:t>
+      </w:r>
+      <w:r>
+        <w:rPr>
+          <w:rStyle w:val="DataTypeTok"/>
+        </w:rPr>
+        <w:t xml:space="preserve">type =</w:t>
+      </w:r>
+      <w:r>
+        <w:rPr>
+          <w:rStyle w:val="NormalTok"/>
+        </w:rPr>
+        <w:t xml:space="preserve"> </w:t>
+      </w:r>
+      <w:r>
+        <w:rPr>
+          <w:rStyle w:val="StringTok"/>
+        </w:rPr>
+        <w:t xml:space="preserve">"two.sample"</w:t>
+      </w:r>
+      <w:r>
+        <w:rPr>
+          <w:rStyle w:val="NormalTok"/>
+        </w:rPr>
+        <w:t xml:space="preserve">, </w:t>
+      </w:r>
+      <w:r>
+        <w:rPr>
+          <w:rStyle w:val="DataTypeTok"/>
+        </w:rPr>
+        <w:t xml:space="preserve">alternative =</w:t>
+      </w:r>
+      <w:r>
+        <w:rPr>
+          <w:rStyle w:val="NormalTok"/>
+        </w:rPr>
+        <w:t xml:space="preserve"> </w:t>
+      </w:r>
+      <w:r>
+        <w:rPr>
+          <w:rStyle w:val="StringTok"/>
+        </w:rPr>
+        <w:t xml:space="preserve">"two.sided"</w:t>
+      </w:r>
+      <w:r>
+        <w:rPr>
+          <w:rStyle w:val="NormalTok"/>
+        </w:rPr>
+        <w:t xml:space="preserve">)</w:t>
+      </w:r>
+    </w:p>
+    <w:p>
+      <w:pPr>
+        <w:pStyle w:val="SourceCode"/>
+      </w:pPr>
+      <w:r>
+        <w:rPr>
+          <w:rStyle w:val="VerbatimChar"/>
+        </w:rPr>
+        <w:t xml:space="preserve">## </w:t>
+      </w:r>
+      <w:r>
+        <w:br w:type="textWrapping"/>
+      </w:r>
+      <w:r>
+        <w:rPr>
+          <w:rStyle w:val="VerbatimChar"/>
+        </w:rPr>
+        <w:t xml:space="preserve">##      Two-sample t test power calculation </w:t>
+      </w:r>
+      <w:r>
+        <w:br w:type="textWrapping"/>
+      </w:r>
+      <w:r>
+        <w:rPr>
+          <w:rStyle w:val="VerbatimChar"/>
+        </w:rPr>
+        <w:t xml:space="preserve">## </w:t>
+      </w:r>
+      <w:r>
+        <w:br w:type="textWrapping"/>
+      </w:r>
+      <w:r>
+        <w:rPr>
+          <w:rStyle w:val="VerbatimChar"/>
+        </w:rPr>
+        <w:t xml:space="preserve">##               n = 584.3281</w:t>
+      </w:r>
+      <w:r>
+        <w:br w:type="textWrapping"/>
+      </w:r>
+      <w:r>
+        <w:rPr>
+          <w:rStyle w:val="VerbatimChar"/>
+        </w:rPr>
+        <w:t xml:space="preserve">##           delta = 0.666</w:t>
+      </w:r>
+      <w:r>
+        <w:br w:type="textWrapping"/>
+      </w:r>
+      <w:r>
+        <w:rPr>
+          <w:rStyle w:val="VerbatimChar"/>
+        </w:rPr>
+        <w:t xml:space="preserve">##              sd = 4.06</w:t>
+      </w:r>
+      <w:r>
+        <w:br w:type="textWrapping"/>
+      </w:r>
+      <w:r>
+        <w:rPr>
+          <w:rStyle w:val="VerbatimChar"/>
+        </w:rPr>
+        <w:t xml:space="preserve">##       sig.level = 0.05</w:t>
+      </w:r>
+      <w:r>
+        <w:br w:type="textWrapping"/>
+      </w:r>
+      <w:r>
+        <w:rPr>
+          <w:rStyle w:val="VerbatimChar"/>
+        </w:rPr>
+        <w:t xml:space="preserve">##           power = 0.8</w:t>
+      </w:r>
+      <w:r>
+        <w:br w:type="textWrapping"/>
+      </w:r>
+      <w:r>
+        <w:rPr>
+          <w:rStyle w:val="VerbatimChar"/>
+        </w:rPr>
+        <w:t xml:space="preserve">##     alternative = two.sided</w:t>
+      </w:r>
+      <w:r>
+        <w:br w:type="textWrapping"/>
+      </w:r>
+      <w:r>
+        <w:rPr>
+          <w:rStyle w:val="VerbatimChar"/>
+        </w:rPr>
+        <w:t xml:space="preserve">## </w:t>
+      </w:r>
+      <w:r>
+        <w:br w:type="textWrapping"/>
+      </w:r>
+      <w:r>
+        <w:rPr>
+          <w:rStyle w:val="VerbatimChar"/>
+        </w:rPr>
+        <w:t xml:space="preserve">## NOTE: n is number in *each* group</w:t>
+      </w:r>
+    </w:p>
+    <w:p>
+      <w:pPr>
+        <w:pStyle w:val="FirstParagraph"/>
+      </w:pPr>
+      <w:r>
+        <w:t xml:space="preserve">The example above calculated the sample size for each group to find a mean difference of 0.666 with a standard deviation of 4.06. You can see that the sample size estimate is fairly similar to the one above based on cohen's d and the pwr.t.test function</w:t>
+      </w:r>
+    </w:p>
+    <w:p>
+      <w:pPr>
+        <w:pStyle w:val="BodyText"/>
+      </w:pPr>
+      <w:r>
+        <w:t xml:space="preserve">Can substitute "one.sample" or "paired" for type, and "one.sided" for alternative.</w:t>
       </w:r>
     </w:p>
     <w:sectPr/>
@@ -12113,7 +15334,7 @@
     </w:lvl>
   </w:abstractNum>
   <w:abstractNum w:abstractNumId="990">
-    <w:nsid w:val="9d8e91d0"/>
+    <w:nsid w:val="e5adaabc"/>
     <w:multiLevelType w:val="multilevel"/>
     <w:lvl w:ilvl="0">
       <w:numFmt w:val="bullet"/>

</xml_diff>

<commit_message>
add commands for some more stats, graphics
</commit_message>
<xml_diff>
--- a/R_handy_commands_markdown.docx
+++ b/R_handy_commands_markdown.docx
@@ -11542,7 +11542,7 @@
         <w:rPr>
           <w:rStyle w:val="VerbatimChar"/>
         </w:rPr>
-        <w:t xml:space="preserve">    Newobjects &lt;- aggregate(data=data.frame, by = list (factor_var1, factor_var2…, FUN = function, na.rm = TRUE)</w:t>
+        <w:t xml:space="preserve">    Newobjects &lt;- aggregate(data=data.frame, by = list (factor_var1, factor_var2…), FUN = function, na.rm = TRUE)</w:t>
       </w:r>
     </w:p>
     <w:p>
@@ -15226,6 +15226,1725 @@
         <w:t xml:space="preserve">Can substitute "one.sample" or "paired" for type, and "one.sided" for alternative.</w:t>
       </w:r>
     </w:p>
+    <w:p>
+      <w:pPr>
+        <w:pStyle w:val="Heading2"/>
+      </w:pPr>
+      <w:bookmarkStart w:id="179" w:name="graphics-and-pretty-output"/>
+      <w:bookmarkEnd w:id="179"/>
+      <w:r>
+        <w:t xml:space="preserve">Graphics and Pretty Output</w:t>
+      </w:r>
+    </w:p>
+    <w:p>
+      <w:pPr>
+        <w:pStyle w:val="Heading3"/>
+      </w:pPr>
+      <w:bookmarkStart w:id="180" w:name="plot-data-generically-p"/>
+      <w:bookmarkEnd w:id="180"/>
+      <w:r>
+        <w:t xml:space="preserve">Plot data generically P</w:t>
+      </w:r>
+    </w:p>
+    <w:p>
+      <w:pPr>
+        <w:pStyle w:val="SourceCode"/>
+      </w:pPr>
+      <w:r>
+        <w:rPr>
+          <w:rStyle w:val="VerbatimChar"/>
+        </w:rPr>
+        <w:t xml:space="preserve">  plot(variable1, variable2, ...)</w:t>
+      </w:r>
+      <w:r>
+        <w:br w:type="textWrapping"/>
+      </w:r>
+      <w:r>
+        <w:rPr>
+          <w:rStyle w:val="VerbatimChar"/>
+        </w:rPr>
+        <w:t xml:space="preserve">  </w:t>
+      </w:r>
+      <w:r>
+        <w:br w:type="textWrapping"/>
+      </w:r>
+      <w:r>
+        <w:rPr>
+          <w:rStyle w:val="VerbatimChar"/>
+        </w:rPr>
+        <w:t xml:space="preserve">  OR</w:t>
+      </w:r>
+      <w:r>
+        <w:br w:type="textWrapping"/>
+      </w:r>
+      <w:r>
+        <w:rPr>
+          <w:rStyle w:val="VerbatimChar"/>
+        </w:rPr>
+        <w:t xml:space="preserve">  </w:t>
+      </w:r>
+      <w:r>
+        <w:br w:type="textWrapping"/>
+      </w:r>
+      <w:r>
+        <w:rPr>
+          <w:rStyle w:val="VerbatimChar"/>
+        </w:rPr>
+        <w:t xml:space="preserve">  plot(dataset)</w:t>
+      </w:r>
+    </w:p>
+    <w:p>
+      <w:pPr>
+        <w:pStyle w:val="FirstParagraph"/>
+      </w:pPr>
+      <w:r>
+        <w:t xml:space="preserve">R will choose the appropriate plot based on the type of data you've asked it to plot</w:t>
+      </w:r>
+    </w:p>
+    <w:p>
+      <w:pPr>
+        <w:pStyle w:val="BodyText"/>
+      </w:pPr>
+      <w:r>
+        <w:t xml:space="preserve">e.g.</w:t>
+      </w:r>
+    </w:p>
+    <w:p>
+      <w:pPr>
+        <w:pStyle w:val="SourceCode"/>
+      </w:pPr>
+      <w:r>
+        <w:rPr>
+          <w:rStyle w:val="NormalTok"/>
+        </w:rPr>
+        <w:t xml:space="preserve"> </w:t>
+      </w:r>
+      <w:r>
+        <w:rPr>
+          <w:rStyle w:val="KeywordTok"/>
+        </w:rPr>
+        <w:t xml:space="preserve">plot</w:t>
+      </w:r>
+      <w:r>
+        <w:rPr>
+          <w:rStyle w:val="NormalTok"/>
+        </w:rPr>
+        <w:t xml:space="preserve">(test.frame.local)</w:t>
+      </w:r>
+    </w:p>
+    <w:p>
+      <w:pPr>
+        <w:pStyle w:val="FirstParagraph"/>
+      </w:pPr>
+      <w:r>
+        <w:drawing>
+          <wp:inline>
+            <wp:extent cx="5334000" cy="4267200"/>
+            <wp:effectExtent b="0" l="0" r="0" t="0"/>
+            <wp:docPr descr="" id="1" name="Picture"/>
+            <a:graphic>
+              <a:graphicData uri="http://schemas.openxmlformats.org/drawingml/2006/picture">
+                <pic:pic>
+                  <pic:nvPicPr>
+                    <pic:cNvPr descr="R_handy_commands_markdown_files/figure-docx/plot_generic-1.png" id="0" name="Picture"/>
+                    <pic:cNvPicPr>
+                      <a:picLocks noChangeArrowheads="1" noChangeAspect="1"/>
+                    </pic:cNvPicPr>
+                  </pic:nvPicPr>
+                  <pic:blipFill>
+                    <a:blip r:embed="rId181"/>
+                    <a:stretch>
+                      <a:fillRect/>
+                    </a:stretch>
+                  </pic:blipFill>
+                  <pic:spPr bwMode="auto">
+                    <a:xfrm>
+                      <a:off x="0" y="0"/>
+                      <a:ext cx="5334000" cy="4267200"/>
+                    </a:xfrm>
+                    <a:prstGeom prst="rect">
+                      <a:avLst/>
+                    </a:prstGeom>
+                    <a:noFill/>
+                    <a:ln w="9525">
+                      <a:noFill/>
+                      <a:headEnd/>
+                      <a:tailEnd/>
+                    </a:ln>
+                  </pic:spPr>
+                </pic:pic>
+              </a:graphicData>
+            </a:graphic>
+          </wp:inline>
+        </w:drawing>
+      </w:r>
+    </w:p>
+    <w:p>
+      <w:pPr>
+        <w:pStyle w:val="BodyText"/>
+      </w:pPr>
+      <w:r>
+        <w:t xml:space="preserve">OR</w:t>
+      </w:r>
+    </w:p>
+    <w:p>
+      <w:pPr>
+        <w:pStyle w:val="SourceCode"/>
+      </w:pPr>
+      <w:r>
+        <w:rPr>
+          <w:rStyle w:val="NormalTok"/>
+        </w:rPr>
+        <w:t xml:space="preserve"> </w:t>
+      </w:r>
+      <w:r>
+        <w:rPr>
+          <w:rStyle w:val="KeywordTok"/>
+        </w:rPr>
+        <w:t xml:space="preserve">plot</w:t>
+      </w:r>
+      <w:r>
+        <w:rPr>
+          <w:rStyle w:val="NormalTok"/>
+        </w:rPr>
+        <w:t xml:space="preserve">(test.frame.local$age~test.frame.local$dx)</w:t>
+      </w:r>
+    </w:p>
+    <w:p>
+      <w:pPr>
+        <w:pStyle w:val="FirstParagraph"/>
+      </w:pPr>
+      <w:r>
+        <w:drawing>
+          <wp:inline>
+            <wp:extent cx="5334000" cy="4267200"/>
+            <wp:effectExtent b="0" l="0" r="0" t="0"/>
+            <wp:docPr descr="" id="1" name="Picture"/>
+            <a:graphic>
+              <a:graphicData uri="http://schemas.openxmlformats.org/drawingml/2006/picture">
+                <pic:pic>
+                  <pic:nvPicPr>
+                    <pic:cNvPr descr="R_handy_commands_markdown_files/figure-docx/plot_age_dx-1.png" id="0" name="Picture"/>
+                    <pic:cNvPicPr>
+                      <a:picLocks noChangeArrowheads="1" noChangeAspect="1"/>
+                    </pic:cNvPicPr>
+                  </pic:nvPicPr>
+                  <pic:blipFill>
+                    <a:blip r:embed="rId182"/>
+                    <a:stretch>
+                      <a:fillRect/>
+                    </a:stretch>
+                  </pic:blipFill>
+                  <pic:spPr bwMode="auto">
+                    <a:xfrm>
+                      <a:off x="0" y="0"/>
+                      <a:ext cx="5334000" cy="4267200"/>
+                    </a:xfrm>
+                    <a:prstGeom prst="rect">
+                      <a:avLst/>
+                    </a:prstGeom>
+                    <a:noFill/>
+                    <a:ln w="9525">
+                      <a:noFill/>
+                      <a:headEnd/>
+                      <a:tailEnd/>
+                    </a:ln>
+                  </pic:spPr>
+                </pic:pic>
+              </a:graphicData>
+            </a:graphic>
+          </wp:inline>
+        </w:drawing>
+      </w:r>
+    </w:p>
+    <w:p>
+      <w:pPr>
+        <w:pStyle w:val="BodyText"/>
+      </w:pPr>
+      <w:r>
+        <w:t xml:space="preserve">OR</w:t>
+      </w:r>
+    </w:p>
+    <w:p>
+      <w:pPr>
+        <w:pStyle w:val="BodyText"/>
+      </w:pPr>
+      <w:r>
+        <w:t xml:space="preserve">e.g.</w:t>
+      </w:r>
+    </w:p>
+    <w:p>
+      <w:pPr>
+        <w:pStyle w:val="SourceCode"/>
+      </w:pPr>
+      <w:r>
+        <w:rPr>
+          <w:rStyle w:val="NormalTok"/>
+        </w:rPr>
+        <w:t xml:space="preserve"> </w:t>
+      </w:r>
+      <w:r>
+        <w:rPr>
+          <w:rStyle w:val="KeywordTok"/>
+        </w:rPr>
+        <w:t xml:space="preserve">plot</w:t>
+      </w:r>
+      <w:r>
+        <w:rPr>
+          <w:rStyle w:val="NormalTok"/>
+        </w:rPr>
+        <w:t xml:space="preserve">(test.frame.local$age~test.frame.local$volume1)</w:t>
+      </w:r>
+    </w:p>
+    <w:p>
+      <w:pPr>
+        <w:pStyle w:val="FirstParagraph"/>
+      </w:pPr>
+      <w:r>
+        <w:drawing>
+          <wp:inline>
+            <wp:extent cx="5334000" cy="4267200"/>
+            <wp:effectExtent b="0" l="0" r="0" t="0"/>
+            <wp:docPr descr="" id="1" name="Picture"/>
+            <a:graphic>
+              <a:graphicData uri="http://schemas.openxmlformats.org/drawingml/2006/picture">
+                <pic:pic>
+                  <pic:nvPicPr>
+                    <pic:cNvPr descr="R_handy_commands_markdown_files/figure-docx/plot_age_vol-1.png" id="0" name="Picture"/>
+                    <pic:cNvPicPr>
+                      <a:picLocks noChangeArrowheads="1" noChangeAspect="1"/>
+                    </pic:cNvPicPr>
+                  </pic:nvPicPr>
+                  <pic:blipFill>
+                    <a:blip r:embed="rId183"/>
+                    <a:stretch>
+                      <a:fillRect/>
+                    </a:stretch>
+                  </pic:blipFill>
+                  <pic:spPr bwMode="auto">
+                    <a:xfrm>
+                      <a:off x="0" y="0"/>
+                      <a:ext cx="5334000" cy="4267200"/>
+                    </a:xfrm>
+                    <a:prstGeom prst="rect">
+                      <a:avLst/>
+                    </a:prstGeom>
+                    <a:noFill/>
+                    <a:ln w="9525">
+                      <a:noFill/>
+                      <a:headEnd/>
+                      <a:tailEnd/>
+                    </a:ln>
+                  </pic:spPr>
+                </pic:pic>
+              </a:graphicData>
+            </a:graphic>
+          </wp:inline>
+        </w:drawing>
+      </w:r>
+    </w:p>
+    <w:p>
+      <w:pPr>
+        <w:pStyle w:val="Heading3"/>
+      </w:pPr>
+      <w:bookmarkStart w:id="184" w:name="labelling-plots"/>
+      <w:bookmarkEnd w:id="184"/>
+      <w:r>
+        <w:t xml:space="preserve">Labelling Plots</w:t>
+      </w:r>
+    </w:p>
+    <w:p>
+      <w:pPr>
+        <w:pStyle w:val="SourceCode"/>
+      </w:pPr>
+      <w:r>
+        <w:rPr>
+          <w:rStyle w:val="VerbatimChar"/>
+        </w:rPr>
+        <w:t xml:space="preserve">  xlab = "text"</w:t>
+      </w:r>
+      <w:r>
+        <w:br w:type="textWrapping"/>
+      </w:r>
+      <w:r>
+        <w:rPr>
+          <w:rStyle w:val="VerbatimChar"/>
+        </w:rPr>
+        <w:t xml:space="preserve">  ylab = "text"</w:t>
+      </w:r>
+      <w:r>
+        <w:br w:type="textWrapping"/>
+      </w:r>
+      <w:r>
+        <w:rPr>
+          <w:rStyle w:val="VerbatimChar"/>
+        </w:rPr>
+        <w:t xml:space="preserve">  main= "text"</w:t>
+      </w:r>
+    </w:p>
+    <w:p>
+      <w:pPr>
+        <w:pStyle w:val="FirstParagraph"/>
+      </w:pPr>
+      <w:r>
+        <w:t xml:space="preserve">e.g</w:t>
+      </w:r>
+    </w:p>
+    <w:p>
+      <w:pPr>
+        <w:pStyle w:val="SourceCode"/>
+      </w:pPr>
+      <w:r>
+        <w:rPr>
+          <w:rStyle w:val="NormalTok"/>
+        </w:rPr>
+        <w:t xml:space="preserve"> </w:t>
+      </w:r>
+      <w:r>
+        <w:rPr>
+          <w:rStyle w:val="KeywordTok"/>
+        </w:rPr>
+        <w:t xml:space="preserve">plot</w:t>
+      </w:r>
+      <w:r>
+        <w:rPr>
+          <w:rStyle w:val="NormalTok"/>
+        </w:rPr>
+        <w:t xml:space="preserve">(test.frame.local$age~test.frame.local$volume1, </w:t>
+      </w:r>
+      <w:r>
+        <w:rPr>
+          <w:rStyle w:val="DataTypeTok"/>
+        </w:rPr>
+        <w:t xml:space="preserve">xlab=</w:t>
+      </w:r>
+      <w:r>
+        <w:rPr>
+          <w:rStyle w:val="StringTok"/>
+        </w:rPr>
+        <w:t xml:space="preserve">"brain volume"</w:t>
+      </w:r>
+      <w:r>
+        <w:rPr>
+          <w:rStyle w:val="NormalTok"/>
+        </w:rPr>
+        <w:t xml:space="preserve">, </w:t>
+      </w:r>
+      <w:r>
+        <w:rPr>
+          <w:rStyle w:val="DataTypeTok"/>
+        </w:rPr>
+        <w:t xml:space="preserve">ylab =</w:t>
+      </w:r>
+      <w:r>
+        <w:rPr>
+          <w:rStyle w:val="NormalTok"/>
+        </w:rPr>
+        <w:t xml:space="preserve"> </w:t>
+      </w:r>
+      <w:r>
+        <w:rPr>
+          <w:rStyle w:val="StringTok"/>
+        </w:rPr>
+        <w:t xml:space="preserve">"age"</w:t>
+      </w:r>
+      <w:r>
+        <w:rPr>
+          <w:rStyle w:val="NormalTok"/>
+        </w:rPr>
+        <w:t xml:space="preserve">, </w:t>
+      </w:r>
+      <w:r>
+        <w:rPr>
+          <w:rStyle w:val="DataTypeTok"/>
+        </w:rPr>
+        <w:t xml:space="preserve">main =</w:t>
+      </w:r>
+      <w:r>
+        <w:rPr>
+          <w:rStyle w:val="NormalTok"/>
+        </w:rPr>
+        <w:t xml:space="preserve"> </w:t>
+      </w:r>
+      <w:r>
+        <w:rPr>
+          <w:rStyle w:val="StringTok"/>
+        </w:rPr>
+        <w:t xml:space="preserve">"Volume by Age"</w:t>
+      </w:r>
+      <w:r>
+        <w:rPr>
+          <w:rStyle w:val="NormalTok"/>
+        </w:rPr>
+        <w:t xml:space="preserve">)</w:t>
+      </w:r>
+    </w:p>
+    <w:p>
+      <w:pPr>
+        <w:pStyle w:val="FirstParagraph"/>
+      </w:pPr>
+      <w:r>
+        <w:drawing>
+          <wp:inline>
+            <wp:extent cx="5334000" cy="4267200"/>
+            <wp:effectExtent b="0" l="0" r="0" t="0"/>
+            <wp:docPr descr="" id="1" name="Picture"/>
+            <a:graphic>
+              <a:graphicData uri="http://schemas.openxmlformats.org/drawingml/2006/picture">
+                <pic:pic>
+                  <pic:nvPicPr>
+                    <pic:cNvPr descr="R_handy_commands_markdown_files/figure-docx/plot_age_vol_lab-1.png" id="0" name="Picture"/>
+                    <pic:cNvPicPr>
+                      <a:picLocks noChangeArrowheads="1" noChangeAspect="1"/>
+                    </pic:cNvPicPr>
+                  </pic:nvPicPr>
+                  <pic:blipFill>
+                    <a:blip r:embed="rId185"/>
+                    <a:stretch>
+                      <a:fillRect/>
+                    </a:stretch>
+                  </pic:blipFill>
+                  <pic:spPr bwMode="auto">
+                    <a:xfrm>
+                      <a:off x="0" y="0"/>
+                      <a:ext cx="5334000" cy="4267200"/>
+                    </a:xfrm>
+                    <a:prstGeom prst="rect">
+                      <a:avLst/>
+                    </a:prstGeom>
+                    <a:noFill/>
+                    <a:ln w="9525">
+                      <a:noFill/>
+                      <a:headEnd/>
+                      <a:tailEnd/>
+                    </a:ln>
+                  </pic:spPr>
+                </pic:pic>
+              </a:graphicData>
+            </a:graphic>
+          </wp:inline>
+        </w:drawing>
+      </w:r>
+    </w:p>
+    <w:p>
+      <w:pPr>
+        <w:pStyle w:val="Heading3"/>
+      </w:pPr>
+      <w:bookmarkStart w:id="186" w:name="boxplots"/>
+      <w:bookmarkEnd w:id="186"/>
+      <w:r>
+        <w:t xml:space="preserve">Boxplots</w:t>
+      </w:r>
+    </w:p>
+    <w:p>
+      <w:pPr>
+        <w:pStyle w:val="SourceCode"/>
+      </w:pPr>
+      <w:r>
+        <w:rPr>
+          <w:rStyle w:val="VerbatimChar"/>
+        </w:rPr>
+        <w:t xml:space="preserve">  boxplot   Boxplot(dataset_name$variable)</w:t>
+      </w:r>
+    </w:p>
+    <w:p>
+      <w:pPr>
+        <w:pStyle w:val="FirstParagraph"/>
+      </w:pPr>
+      <w:r>
+        <w:t xml:space="preserve">If you want to do conditional plot using lattice package version, use:</w:t>
+      </w:r>
+    </w:p>
+    <w:p>
+      <w:pPr>
+        <w:pStyle w:val="SourceCode"/>
+      </w:pPr>
+      <w:r>
+        <w:rPr>
+          <w:rStyle w:val="VerbatimChar"/>
+        </w:rPr>
+        <w:t xml:space="preserve">  bwplot(factor_variable~numeric_variable)</w:t>
+      </w:r>
+    </w:p>
+    <w:p>
+      <w:pPr>
+        <w:pStyle w:val="FirstParagraph"/>
+      </w:pPr>
+      <w:r>
+        <w:t xml:space="preserve">e.g.</w:t>
+      </w:r>
+    </w:p>
+    <w:p>
+      <w:pPr>
+        <w:pStyle w:val="SourceCode"/>
+      </w:pPr>
+      <w:r>
+        <w:rPr>
+          <w:rStyle w:val="KeywordTok"/>
+        </w:rPr>
+        <w:t xml:space="preserve">library</w:t>
+      </w:r>
+      <w:r>
+        <w:rPr>
+          <w:rStyle w:val="NormalTok"/>
+        </w:rPr>
+        <w:t xml:space="preserve">(lattice)</w:t>
+      </w:r>
+      <w:r>
+        <w:br w:type="textWrapping"/>
+      </w:r>
+      <w:r>
+        <w:rPr>
+          <w:rStyle w:val="KeywordTok"/>
+        </w:rPr>
+        <w:t xml:space="preserve">bwplot</w:t>
+      </w:r>
+      <w:r>
+        <w:rPr>
+          <w:rStyle w:val="NormalTok"/>
+        </w:rPr>
+        <w:t xml:space="preserve">(test.frame.local$age~test.frame.local$dx)</w:t>
+      </w:r>
+    </w:p>
+    <w:p>
+      <w:pPr>
+        <w:pStyle w:val="FirstParagraph"/>
+      </w:pPr>
+      <w:r>
+        <w:drawing>
+          <wp:inline>
+            <wp:extent cx="5334000" cy="4267200"/>
+            <wp:effectExtent b="0" l="0" r="0" t="0"/>
+            <wp:docPr descr="" id="1" name="Picture"/>
+            <a:graphic>
+              <a:graphicData uri="http://schemas.openxmlformats.org/drawingml/2006/picture">
+                <pic:pic>
+                  <pic:nvPicPr>
+                    <pic:cNvPr descr="R_handy_commands_markdown_files/figure-docx/box_age_dx-1.png" id="0" name="Picture"/>
+                    <pic:cNvPicPr>
+                      <a:picLocks noChangeArrowheads="1" noChangeAspect="1"/>
+                    </pic:cNvPicPr>
+                  </pic:nvPicPr>
+                  <pic:blipFill>
+                    <a:blip r:embed="rId187"/>
+                    <a:stretch>
+                      <a:fillRect/>
+                    </a:stretch>
+                  </pic:blipFill>
+                  <pic:spPr bwMode="auto">
+                    <a:xfrm>
+                      <a:off x="0" y="0"/>
+                      <a:ext cx="5334000" cy="4267200"/>
+                    </a:xfrm>
+                    <a:prstGeom prst="rect">
+                      <a:avLst/>
+                    </a:prstGeom>
+                    <a:noFill/>
+                    <a:ln w="9525">
+                      <a:noFill/>
+                      <a:headEnd/>
+                      <a:tailEnd/>
+                    </a:ln>
+                  </pic:spPr>
+                </pic:pic>
+              </a:graphicData>
+            </a:graphic>
+          </wp:inline>
+        </w:drawing>
+      </w:r>
+    </w:p>
+    <w:p>
+      <w:pPr>
+        <w:pStyle w:val="Heading3"/>
+      </w:pPr>
+      <w:bookmarkStart w:id="188" w:name="histograms"/>
+      <w:bookmarkEnd w:id="188"/>
+      <w:r>
+        <w:t xml:space="preserve">Histograms</w:t>
+      </w:r>
+    </w:p>
+    <w:p>
+      <w:pPr>
+        <w:pStyle w:val="SourceCode"/>
+      </w:pPr>
+      <w:r>
+        <w:rPr>
+          <w:rStyle w:val="VerbatimChar"/>
+        </w:rPr>
+        <w:t xml:space="preserve">  hist(dataset_name$variable)</w:t>
+      </w:r>
+    </w:p>
+    <w:p>
+      <w:pPr>
+        <w:pStyle w:val="FirstParagraph"/>
+      </w:pPr>
+      <w:r>
+        <w:t xml:space="preserve">This will give counts for each interval</w:t>
+      </w:r>
+    </w:p>
+    <w:p>
+      <w:pPr>
+        <w:pStyle w:val="SourceCode"/>
+      </w:pPr>
+      <w:r>
+        <w:rPr>
+          <w:rStyle w:val="VerbatimChar"/>
+        </w:rPr>
+        <w:t xml:space="preserve">  hist(dataset_name$variable, prob = TRUE)</w:t>
+      </w:r>
+    </w:p>
+    <w:p>
+      <w:pPr>
+        <w:pStyle w:val="FirstParagraph"/>
+      </w:pPr>
+      <w:r>
+        <w:t xml:space="preserve">This will give probabilities for each interval instead of counts</w:t>
+      </w:r>
+    </w:p>
+    <w:p>
+      <w:pPr>
+        <w:pStyle w:val="BodyText"/>
+      </w:pPr>
+      <w:r>
+        <w:t xml:space="preserve">If you want to use teh version from the lattice package:</w:t>
+      </w:r>
+    </w:p>
+    <w:p>
+      <w:pPr>
+        <w:pStyle w:val="SourceCode"/>
+      </w:pPr>
+      <w:r>
+        <w:rPr>
+          <w:rStyle w:val="VerbatimChar"/>
+        </w:rPr>
+        <w:t xml:space="preserve">  library(lattice)</w:t>
+      </w:r>
+      <w:r>
+        <w:br w:type="textWrapping"/>
+      </w:r>
+      <w:r>
+        <w:rPr>
+          <w:rStyle w:val="VerbatimChar"/>
+        </w:rPr>
+        <w:t xml:space="preserve">  Histogram( ~ variable | factor_variable, data = dataset_name)</w:t>
+      </w:r>
+    </w:p>
+    <w:p>
+      <w:pPr>
+        <w:pStyle w:val="FirstParagraph"/>
+      </w:pPr>
+      <w:r>
+        <w:t xml:space="preserve">OR</w:t>
+      </w:r>
+    </w:p>
+    <w:p>
+      <w:pPr>
+        <w:pStyle w:val="SourceCode"/>
+      </w:pPr>
+      <w:r>
+        <w:rPr>
+          <w:rStyle w:val="VerbatimChar"/>
+        </w:rPr>
+        <w:t xml:space="preserve">  Histogram(condition ~ variable | condition, data = dataset_name, type = “statistic”, nint=number_of_bins)</w:t>
+      </w:r>
+      <w:r>
+        <w:br w:type="textWrapping"/>
+      </w:r>
+      <w:r>
+        <w:rPr>
+          <w:rStyle w:val="VerbatimChar"/>
+        </w:rPr>
+        <w:t xml:space="preserve">  </w:t>
+      </w:r>
+    </w:p>
+    <w:p>
+      <w:pPr>
+        <w:pStyle w:val="FirstParagraph"/>
+      </w:pPr>
+      <w:r>
+        <w:t xml:space="preserve">Type can be "percent", "count", or "density"</w:t>
+      </w:r>
+    </w:p>
+    <w:p>
+      <w:pPr>
+        <w:pStyle w:val="BodyText"/>
+      </w:pPr>
+      <w:r>
+        <w:t xml:space="preserve">e.g.</w:t>
+      </w:r>
+    </w:p>
+    <w:p>
+      <w:pPr>
+        <w:pStyle w:val="SourceCode"/>
+      </w:pPr>
+      <w:r>
+        <w:rPr>
+          <w:rStyle w:val="KeywordTok"/>
+        </w:rPr>
+        <w:t xml:space="preserve">library</w:t>
+      </w:r>
+      <w:r>
+        <w:rPr>
+          <w:rStyle w:val="NormalTok"/>
+        </w:rPr>
+        <w:t xml:space="preserve">(lattice)</w:t>
+      </w:r>
+      <w:r>
+        <w:br w:type="textWrapping"/>
+      </w:r>
+      <w:r>
+        <w:rPr>
+          <w:rStyle w:val="KeywordTok"/>
+        </w:rPr>
+        <w:t xml:space="preserve">histogram</w:t>
+      </w:r>
+      <w:r>
+        <w:rPr>
+          <w:rStyle w:val="NormalTok"/>
+        </w:rPr>
+        <w:t xml:space="preserve">(~test.frame.local$age |</w:t>
+      </w:r>
+      <w:r>
+        <w:rPr>
+          <w:rStyle w:val="StringTok"/>
+        </w:rPr>
+        <w:t xml:space="preserve"> </w:t>
+      </w:r>
+      <w:r>
+        <w:rPr>
+          <w:rStyle w:val="NormalTok"/>
+        </w:rPr>
+        <w:t xml:space="preserve">test.frame.local$sex, </w:t>
+      </w:r>
+      <w:r>
+        <w:rPr>
+          <w:rStyle w:val="DataTypeTok"/>
+        </w:rPr>
+        <w:t xml:space="preserve">type =</w:t>
+      </w:r>
+      <w:r>
+        <w:rPr>
+          <w:rStyle w:val="NormalTok"/>
+        </w:rPr>
+        <w:t xml:space="preserve"> </w:t>
+      </w:r>
+      <w:r>
+        <w:rPr>
+          <w:rStyle w:val="StringTok"/>
+        </w:rPr>
+        <w:t xml:space="preserve">"count"</w:t>
+      </w:r>
+      <w:r>
+        <w:rPr>
+          <w:rStyle w:val="NormalTok"/>
+        </w:rPr>
+        <w:t xml:space="preserve">, </w:t>
+      </w:r>
+      <w:r>
+        <w:rPr>
+          <w:rStyle w:val="DataTypeTok"/>
+        </w:rPr>
+        <w:t xml:space="preserve">nint =</w:t>
+      </w:r>
+      <w:r>
+        <w:rPr>
+          <w:rStyle w:val="NormalTok"/>
+        </w:rPr>
+        <w:t xml:space="preserve"> </w:t>
+      </w:r>
+      <w:r>
+        <w:rPr>
+          <w:rStyle w:val="DecValTok"/>
+        </w:rPr>
+        <w:t xml:space="preserve">10</w:t>
+      </w:r>
+      <w:r>
+        <w:rPr>
+          <w:rStyle w:val="NormalTok"/>
+        </w:rPr>
+        <w:t xml:space="preserve">)</w:t>
+      </w:r>
+    </w:p>
+    <w:p>
+      <w:pPr>
+        <w:pStyle w:val="FirstParagraph"/>
+      </w:pPr>
+      <w:r>
+        <w:drawing>
+          <wp:inline>
+            <wp:extent cx="5334000" cy="4267200"/>
+            <wp:effectExtent b="0" l="0" r="0" t="0"/>
+            <wp:docPr descr="" id="1" name="Picture"/>
+            <a:graphic>
+              <a:graphicData uri="http://schemas.openxmlformats.org/drawingml/2006/picture">
+                <pic:pic>
+                  <pic:nvPicPr>
+                    <pic:cNvPr descr="R_handy_commands_markdown_files/figure-docx/hist_age_dx-1.png" id="0" name="Picture"/>
+                    <pic:cNvPicPr>
+                      <a:picLocks noChangeArrowheads="1" noChangeAspect="1"/>
+                    </pic:cNvPicPr>
+                  </pic:nvPicPr>
+                  <pic:blipFill>
+                    <a:blip r:embed="rId189"/>
+                    <a:stretch>
+                      <a:fillRect/>
+                    </a:stretch>
+                  </pic:blipFill>
+                  <pic:spPr bwMode="auto">
+                    <a:xfrm>
+                      <a:off x="0" y="0"/>
+                      <a:ext cx="5334000" cy="4267200"/>
+                    </a:xfrm>
+                    <a:prstGeom prst="rect">
+                      <a:avLst/>
+                    </a:prstGeom>
+                    <a:noFill/>
+                    <a:ln w="9525">
+                      <a:noFill/>
+                      <a:headEnd/>
+                      <a:tailEnd/>
+                    </a:ln>
+                  </pic:spPr>
+                </pic:pic>
+              </a:graphicData>
+            </a:graphic>
+          </wp:inline>
+        </w:drawing>
+      </w:r>
+    </w:p>
+    <w:p>
+      <w:pPr>
+        <w:pStyle w:val="Heading3"/>
+      </w:pPr>
+      <w:bookmarkStart w:id="190" w:name="scatterplot"/>
+      <w:bookmarkEnd w:id="190"/>
+      <w:r>
+        <w:t xml:space="preserve">Scatterplot</w:t>
+      </w:r>
+    </w:p>
+    <w:p>
+      <w:pPr>
+        <w:pStyle w:val="SourceCode"/>
+      </w:pPr>
+      <w:r>
+        <w:rPr>
+          <w:rStyle w:val="VerbatimChar"/>
+        </w:rPr>
+        <w:t xml:space="preserve">  scatterplot(variable1~variable2, smoother=FALSE)</w:t>
+      </w:r>
+      <w:r>
+        <w:br w:type="textWrapping"/>
+      </w:r>
+      <w:r>
+        <w:rPr>
+          <w:rStyle w:val="VerbatimChar"/>
+        </w:rPr>
+        <w:t xml:space="preserve">  </w:t>
+      </w:r>
+      <w:r>
+        <w:br w:type="textWrapping"/>
+      </w:r>
+      <w:r>
+        <w:rPr>
+          <w:rStyle w:val="VerbatimChar"/>
+        </w:rPr>
+        <w:t xml:space="preserve">  OR, to separate plots by categorical variable:</w:t>
+      </w:r>
+      <w:r>
+        <w:br w:type="textWrapping"/>
+      </w:r>
+      <w:r>
+        <w:rPr>
+          <w:rStyle w:val="VerbatimChar"/>
+        </w:rPr>
+        <w:t xml:space="preserve">  </w:t>
+      </w:r>
+      <w:r>
+        <w:br w:type="textWrapping"/>
+      </w:r>
+      <w:r>
+        <w:rPr>
+          <w:rStyle w:val="VerbatimChar"/>
+        </w:rPr>
+        <w:t xml:space="preserve">  scatterplot(variable1~variable2 | factor_variable, smoother=FALSE)</w:t>
+      </w:r>
+      <w:r>
+        <w:br w:type="textWrapping"/>
+      </w:r>
+      <w:r>
+        <w:rPr>
+          <w:rStyle w:val="VerbatimChar"/>
+        </w:rPr>
+        <w:t xml:space="preserve">  </w:t>
+      </w:r>
+    </w:p>
+    <w:p>
+      <w:pPr>
+        <w:pStyle w:val="FirstParagraph"/>
+      </w:pPr>
+      <w:r>
+        <w:t xml:space="preserve">e.g.</w:t>
+      </w:r>
+    </w:p>
+    <w:p>
+      <w:pPr>
+        <w:pStyle w:val="SourceCode"/>
+      </w:pPr>
+      <w:r>
+        <w:rPr>
+          <w:rStyle w:val="KeywordTok"/>
+        </w:rPr>
+        <w:t xml:space="preserve">library</w:t>
+      </w:r>
+      <w:r>
+        <w:rPr>
+          <w:rStyle w:val="NormalTok"/>
+        </w:rPr>
+        <w:t xml:space="preserve">(car)</w:t>
+      </w:r>
+      <w:r>
+        <w:br w:type="textWrapping"/>
+      </w:r>
+      <w:r>
+        <w:rPr>
+          <w:rStyle w:val="KeywordTok"/>
+        </w:rPr>
+        <w:t xml:space="preserve">scatterplot</w:t>
+      </w:r>
+      <w:r>
+        <w:rPr>
+          <w:rStyle w:val="NormalTok"/>
+        </w:rPr>
+        <w:t xml:space="preserve">(test.frame.local$age~test.frame.local$volume1 |</w:t>
+      </w:r>
+      <w:r>
+        <w:rPr>
+          <w:rStyle w:val="StringTok"/>
+        </w:rPr>
+        <w:t xml:space="preserve"> </w:t>
+      </w:r>
+      <w:r>
+        <w:rPr>
+          <w:rStyle w:val="NormalTok"/>
+        </w:rPr>
+        <w:t xml:space="preserve">test.frame.local$dx, </w:t>
+      </w:r>
+      <w:r>
+        <w:rPr>
+          <w:rStyle w:val="DataTypeTok"/>
+        </w:rPr>
+        <w:t xml:space="preserve">smoother=</w:t>
+      </w:r>
+      <w:r>
+        <w:rPr>
+          <w:rStyle w:val="OtherTok"/>
+        </w:rPr>
+        <w:t xml:space="preserve">FALSE</w:t>
+      </w:r>
+      <w:r>
+        <w:rPr>
+          <w:rStyle w:val="NormalTok"/>
+        </w:rPr>
+        <w:t xml:space="preserve">)</w:t>
+      </w:r>
+    </w:p>
+    <w:p>
+      <w:pPr>
+        <w:pStyle w:val="FirstParagraph"/>
+      </w:pPr>
+      <w:r>
+        <w:drawing>
+          <wp:inline>
+            <wp:extent cx="5334000" cy="4267200"/>
+            <wp:effectExtent b="0" l="0" r="0" t="0"/>
+            <wp:docPr descr="" id="1" name="Picture"/>
+            <a:graphic>
+              <a:graphicData uri="http://schemas.openxmlformats.org/drawingml/2006/picture">
+                <pic:pic>
+                  <pic:nvPicPr>
+                    <pic:cNvPr descr="R_handy_commands_markdown_files/figure-docx/scatter_age_vol_dx-1.png" id="0" name="Picture"/>
+                    <pic:cNvPicPr>
+                      <a:picLocks noChangeArrowheads="1" noChangeAspect="1"/>
+                    </pic:cNvPicPr>
+                  </pic:nvPicPr>
+                  <pic:blipFill>
+                    <a:blip r:embed="rId191"/>
+                    <a:stretch>
+                      <a:fillRect/>
+                    </a:stretch>
+                  </pic:blipFill>
+                  <pic:spPr bwMode="auto">
+                    <a:xfrm>
+                      <a:off x="0" y="0"/>
+                      <a:ext cx="5334000" cy="4267200"/>
+                    </a:xfrm>
+                    <a:prstGeom prst="rect">
+                      <a:avLst/>
+                    </a:prstGeom>
+                    <a:noFill/>
+                    <a:ln w="9525">
+                      <a:noFill/>
+                      <a:headEnd/>
+                      <a:tailEnd/>
+                    </a:ln>
+                  </pic:spPr>
+                </pic:pic>
+              </a:graphicData>
+            </a:graphic>
+          </wp:inline>
+        </w:drawing>
+      </w:r>
+    </w:p>
+    <w:p>
+      <w:pPr>
+        <w:pStyle w:val="Heading3"/>
+      </w:pPr>
+      <w:bookmarkStart w:id="192" w:name="make-a-nice-table-in-markdown"/>
+      <w:bookmarkEnd w:id="192"/>
+      <w:r>
+        <w:t xml:space="preserve">Make a nice table in markdown</w:t>
+      </w:r>
+    </w:p>
+    <w:p>
+      <w:pPr>
+        <w:pStyle w:val="SourceCode"/>
+      </w:pPr>
+      <w:r>
+        <w:rPr>
+          <w:rStyle w:val="VerbatimChar"/>
+        </w:rPr>
+        <w:t xml:space="preserve">  library(knitr)</w:t>
+      </w:r>
+      <w:r>
+        <w:br w:type="textWrapping"/>
+      </w:r>
+      <w:r>
+        <w:rPr>
+          <w:rStyle w:val="VerbatimChar"/>
+        </w:rPr>
+        <w:t xml:space="preserve">  knitr::kable(table_name. col_names = "column_names")</w:t>
+      </w:r>
+      <w:r>
+        <w:br w:type="textWrapping"/>
+      </w:r>
+      <w:r>
+        <w:rPr>
+          <w:rStyle w:val="VerbatimChar"/>
+        </w:rPr>
+        <w:t xml:space="preserve">  </w:t>
+      </w:r>
+    </w:p>
+    <w:p>
+      <w:pPr>
+        <w:pStyle w:val="FirstParagraph"/>
+      </w:pPr>
+      <w:r>
+        <w:t xml:space="preserve">e.g.</w:t>
+      </w:r>
+    </w:p>
+    <w:p>
+      <w:pPr>
+        <w:pStyle w:val="BodyText"/>
+      </w:pPr>
+      <w:r>
+        <w:t xml:space="preserve">The following commands will output a nice table if you run in R markdown and Knit Word. This will be able to be formatted and handled in word like any other table</w:t>
+      </w:r>
+    </w:p>
+    <w:p>
+      <w:pPr>
+        <w:pStyle w:val="SourceCode"/>
+      </w:pPr>
+      <w:r>
+        <w:rPr>
+          <w:rStyle w:val="NormalTok"/>
+        </w:rPr>
+        <w:t xml:space="preserve">sex_tab &lt;-</w:t>
+      </w:r>
+      <w:r>
+        <w:rPr>
+          <w:rStyle w:val="StringTok"/>
+        </w:rPr>
+        <w:t xml:space="preserve"> </w:t>
+      </w:r>
+      <w:r>
+        <w:rPr>
+          <w:rStyle w:val="KeywordTok"/>
+        </w:rPr>
+        <w:t xml:space="preserve">table</w:t>
+      </w:r>
+      <w:r>
+        <w:rPr>
+          <w:rStyle w:val="NormalTok"/>
+        </w:rPr>
+        <w:t xml:space="preserve">(test.frame.local$sex, test.frame.local$dx)</w:t>
+      </w:r>
+      <w:r>
+        <w:br w:type="textWrapping"/>
+      </w:r>
+      <w:r>
+        <w:rPr>
+          <w:rStyle w:val="KeywordTok"/>
+        </w:rPr>
+        <w:t xml:space="preserve">library</w:t>
+      </w:r>
+      <w:r>
+        <w:rPr>
+          <w:rStyle w:val="NormalTok"/>
+        </w:rPr>
+        <w:t xml:space="preserve">(knitr)</w:t>
+      </w:r>
+    </w:p>
+    <w:p>
+      <w:pPr>
+        <w:pStyle w:val="SourceCode"/>
+      </w:pPr>
+      <w:r>
+        <w:rPr>
+          <w:rStyle w:val="VerbatimChar"/>
+        </w:rPr>
+        <w:t xml:space="preserve">## Warning: package 'knitr' was built under R version 3.3.2</w:t>
+      </w:r>
+    </w:p>
+    <w:p>
+      <w:pPr>
+        <w:pStyle w:val="SourceCode"/>
+      </w:pPr>
+      <w:r>
+        <w:rPr>
+          <w:rStyle w:val="NormalTok"/>
+        </w:rPr>
+        <w:t xml:space="preserve">knitr::</w:t>
+      </w:r>
+      <w:r>
+        <w:rPr>
+          <w:rStyle w:val="KeywordTok"/>
+        </w:rPr>
+        <w:t xml:space="preserve">kable</w:t>
+      </w:r>
+      <w:r>
+        <w:rPr>
+          <w:rStyle w:val="NormalTok"/>
+        </w:rPr>
+        <w:t xml:space="preserve">(sex_tab)</w:t>
+      </w:r>
+    </w:p>
+    <w:tbl>
+      <w:tblPr>
+        <w:tblStyle w:val="TableNormal"/>
+        <w:tblW w:type="pct" w:w="0.0"/>
+        <w:tblLook w:firstRow="1"/>
+      </w:tblPr>
+      <w:tblGrid/>
+      <w:tr>
+        <w:trPr>
+          <w:cnfStyle w:firstRow="1"/>
+        </w:trPr>
+        <w:tc>
+          <w:tcPr>
+            <w:tcBorders>
+              <w:bottom w:val="single"/>
+            </w:tcBorders>
+            <w:vAlign w:val="bottom"/>
+          </w:tcPr>
+          <w:p>
+            <w:pStyle w:val="Compact"/>
+          </w:p>
+        </w:tc>
+        <w:tc>
+          <w:tcPr>
+            <w:tcBorders>
+              <w:bottom w:val="single"/>
+            </w:tcBorders>
+            <w:vAlign w:val="bottom"/>
+          </w:tcPr>
+          <w:p>
+            <w:pPr>
+              <w:pStyle w:val="Compact"/>
+              <w:jc w:val="right"/>
+            </w:pPr>
+            <w:r>
+              <w:t xml:space="preserve">BV</w:t>
+            </w:r>
+          </w:p>
+        </w:tc>
+        <w:tc>
+          <w:tcPr>
+            <w:tcBorders>
+              <w:bottom w:val="single"/>
+            </w:tcBorders>
+            <w:vAlign w:val="bottom"/>
+          </w:tcPr>
+          <w:p>
+            <w:pPr>
+              <w:pStyle w:val="Compact"/>
+              <w:jc w:val="right"/>
+            </w:pPr>
+            <w:r>
+              <w:t xml:space="preserve">CON</w:t>
+            </w:r>
+          </w:p>
+        </w:tc>
+      </w:tr>
+      <w:tr>
+        <w:tc>
+          <w:p>
+            <w:pPr>
+              <w:pStyle w:val="Compact"/>
+              <w:jc w:val="left"/>
+            </w:pPr>
+            <w:r>
+              <w:t xml:space="preserve">f</w:t>
+            </w:r>
+          </w:p>
+        </w:tc>
+        <w:tc>
+          <w:p>
+            <w:pPr>
+              <w:pStyle w:val="Compact"/>
+              <w:jc w:val="right"/>
+            </w:pPr>
+            <w:r>
+              <w:t xml:space="preserve">5</w:t>
+            </w:r>
+          </w:p>
+        </w:tc>
+        <w:tc>
+          <w:p>
+            <w:pPr>
+              <w:pStyle w:val="Compact"/>
+              <w:jc w:val="right"/>
+            </w:pPr>
+            <w:r>
+              <w:t xml:space="preserve">2</w:t>
+            </w:r>
+          </w:p>
+        </w:tc>
+      </w:tr>
+      <w:tr>
+        <w:tc>
+          <w:p>
+            <w:pPr>
+              <w:pStyle w:val="Compact"/>
+              <w:jc w:val="left"/>
+            </w:pPr>
+            <w:r>
+              <w:t xml:space="preserve">m</w:t>
+            </w:r>
+          </w:p>
+        </w:tc>
+        <w:tc>
+          <w:p>
+            <w:pPr>
+              <w:pStyle w:val="Compact"/>
+              <w:jc w:val="right"/>
+            </w:pPr>
+            <w:r>
+              <w:t xml:space="preserve">4</w:t>
+            </w:r>
+          </w:p>
+        </w:tc>
+        <w:tc>
+          <w:p>
+            <w:pPr>
+              <w:pStyle w:val="Compact"/>
+              <w:jc w:val="right"/>
+            </w:pPr>
+            <w:r>
+              <w:t xml:space="preserve">7</w:t>
+            </w:r>
+          </w:p>
+        </w:tc>
+      </w:tr>
+    </w:tbl>
+    <w:p>
+      <w:pPr>
+        <w:pStyle w:val="BodyText"/>
+      </w:pPr>
+      <w:r>
+        <w:t xml:space="preserve">In this case, it used the names of the levels in diagnosis and sex as column names</w:t>
+      </w:r>
+    </w:p>
+    <w:p>
+      <w:pPr>
+        <w:pStyle w:val="BodyText"/>
+      </w:pPr>
+      <w:r>
+        <w:t xml:space="preserve">But, you can specify the column names</w:t>
+      </w:r>
+    </w:p>
+    <w:p>
+      <w:pPr>
+        <w:pStyle w:val="BodyText"/>
+      </w:pPr>
+      <w:r>
+        <w:t xml:space="preserve">e.g.</w:t>
+      </w:r>
+    </w:p>
+    <w:p>
+      <w:pPr>
+        <w:pStyle w:val="SourceCode"/>
+      </w:pPr>
+      <w:r>
+        <w:rPr>
+          <w:rStyle w:val="NormalTok"/>
+        </w:rPr>
+        <w:t xml:space="preserve">means_table &lt;-</w:t>
+      </w:r>
+      <w:r>
+        <w:rPr>
+          <w:rStyle w:val="StringTok"/>
+        </w:rPr>
+        <w:t xml:space="preserve"> </w:t>
+      </w:r>
+      <w:r>
+        <w:rPr>
+          <w:rStyle w:val="KeywordTok"/>
+        </w:rPr>
+        <w:t xml:space="preserve">aggregate</w:t>
+      </w:r>
+      <w:r>
+        <w:rPr>
+          <w:rStyle w:val="NormalTok"/>
+        </w:rPr>
+        <w:t xml:space="preserve">(test.frame.local$age ~</w:t>
+      </w:r>
+      <w:r>
+        <w:rPr>
+          <w:rStyle w:val="StringTok"/>
+        </w:rPr>
+        <w:t xml:space="preserve"> </w:t>
+      </w:r>
+      <w:r>
+        <w:rPr>
+          <w:rStyle w:val="NormalTok"/>
+        </w:rPr>
+        <w:t xml:space="preserve">test.frame.local$dx +</w:t>
+      </w:r>
+      <w:r>
+        <w:rPr>
+          <w:rStyle w:val="StringTok"/>
+        </w:rPr>
+        <w:t xml:space="preserve"> </w:t>
+      </w:r>
+      <w:r>
+        <w:rPr>
+          <w:rStyle w:val="NormalTok"/>
+        </w:rPr>
+        <w:t xml:space="preserve">test.frame.local$sex, </w:t>
+      </w:r>
+      <w:r>
+        <w:rPr>
+          <w:rStyle w:val="DataTypeTok"/>
+        </w:rPr>
+        <w:t xml:space="preserve">FUN=</w:t>
+      </w:r>
+      <w:r>
+        <w:rPr>
+          <w:rStyle w:val="NormalTok"/>
+        </w:rPr>
+        <w:t xml:space="preserve">mean)</w:t>
+      </w:r>
+      <w:r>
+        <w:br w:type="textWrapping"/>
+      </w:r>
+      <w:r>
+        <w:rPr>
+          <w:rStyle w:val="KeywordTok"/>
+        </w:rPr>
+        <w:t xml:space="preserve">library</w:t>
+      </w:r>
+      <w:r>
+        <w:rPr>
+          <w:rStyle w:val="NormalTok"/>
+        </w:rPr>
+        <w:t xml:space="preserve">(knitr)</w:t>
+      </w:r>
+      <w:r>
+        <w:br w:type="textWrapping"/>
+      </w:r>
+      <w:r>
+        <w:rPr>
+          <w:rStyle w:val="NormalTok"/>
+        </w:rPr>
+        <w:t xml:space="preserve">knitr::</w:t>
+      </w:r>
+      <w:r>
+        <w:rPr>
+          <w:rStyle w:val="KeywordTok"/>
+        </w:rPr>
+        <w:t xml:space="preserve">kable</w:t>
+      </w:r>
+      <w:r>
+        <w:rPr>
+          <w:rStyle w:val="NormalTok"/>
+        </w:rPr>
+        <w:t xml:space="preserve">(means_table, </w:t>
+      </w:r>
+      <w:r>
+        <w:rPr>
+          <w:rStyle w:val="DataTypeTok"/>
+        </w:rPr>
+        <w:t xml:space="preserve">col.names =</w:t>
+      </w:r>
+      <w:r>
+        <w:rPr>
+          <w:rStyle w:val="NormalTok"/>
+        </w:rPr>
+        <w:t xml:space="preserve"> </w:t>
+      </w:r>
+      <w:r>
+        <w:rPr>
+          <w:rStyle w:val="KeywordTok"/>
+        </w:rPr>
+        <w:t xml:space="preserve">c</w:t>
+      </w:r>
+      <w:r>
+        <w:rPr>
+          <w:rStyle w:val="NormalTok"/>
+        </w:rPr>
+        <w:t xml:space="preserve">(</w:t>
+      </w:r>
+      <w:r>
+        <w:rPr>
+          <w:rStyle w:val="StringTok"/>
+        </w:rPr>
+        <w:t xml:space="preserve">"Diagnosis"</w:t>
+      </w:r>
+      <w:r>
+        <w:rPr>
+          <w:rStyle w:val="NormalTok"/>
+        </w:rPr>
+        <w:t xml:space="preserve">, </w:t>
+      </w:r>
+      <w:r>
+        <w:rPr>
+          <w:rStyle w:val="StringTok"/>
+        </w:rPr>
+        <w:t xml:space="preserve">"Sex"</w:t>
+      </w:r>
+      <w:r>
+        <w:rPr>
+          <w:rStyle w:val="NormalTok"/>
+        </w:rPr>
+        <w:t xml:space="preserve">, </w:t>
+      </w:r>
+      <w:r>
+        <w:rPr>
+          <w:rStyle w:val="StringTok"/>
+        </w:rPr>
+        <w:t xml:space="preserve">"Mean Age"</w:t>
+      </w:r>
+      <w:r>
+        <w:rPr>
+          <w:rStyle w:val="NormalTok"/>
+        </w:rPr>
+        <w:t xml:space="preserve">))</w:t>
+      </w:r>
+    </w:p>
+    <w:tbl>
+      <w:tblPr>
+        <w:tblStyle w:val="TableNormal"/>
+        <w:tblW w:type="pct" w:w="0.0"/>
+        <w:tblLook w:firstRow="1"/>
+      </w:tblPr>
+      <w:tblGrid/>
+      <w:tr>
+        <w:trPr>
+          <w:cnfStyle w:firstRow="1"/>
+        </w:trPr>
+        <w:tc>
+          <w:tcPr>
+            <w:tcBorders>
+              <w:bottom w:val="single"/>
+            </w:tcBorders>
+            <w:vAlign w:val="bottom"/>
+          </w:tcPr>
+          <w:p>
+            <w:pPr>
+              <w:pStyle w:val="Compact"/>
+              <w:jc w:val="left"/>
+            </w:pPr>
+            <w:r>
+              <w:t xml:space="preserve">Diagnosis</w:t>
+            </w:r>
+          </w:p>
+        </w:tc>
+        <w:tc>
+          <w:tcPr>
+            <w:tcBorders>
+              <w:bottom w:val="single"/>
+            </w:tcBorders>
+            <w:vAlign w:val="bottom"/>
+          </w:tcPr>
+          <w:p>
+            <w:pPr>
+              <w:pStyle w:val="Compact"/>
+              <w:jc w:val="left"/>
+            </w:pPr>
+            <w:r>
+              <w:t xml:space="preserve">Sex</w:t>
+            </w:r>
+          </w:p>
+        </w:tc>
+        <w:tc>
+          <w:tcPr>
+            <w:tcBorders>
+              <w:bottom w:val="single"/>
+            </w:tcBorders>
+            <w:vAlign w:val="bottom"/>
+          </w:tcPr>
+          <w:p>
+            <w:pPr>
+              <w:pStyle w:val="Compact"/>
+              <w:jc w:val="right"/>
+            </w:pPr>
+            <w:r>
+              <w:t xml:space="preserve">Mean Age</w:t>
+            </w:r>
+          </w:p>
+        </w:tc>
+      </w:tr>
+      <w:tr>
+        <w:tc>
+          <w:p>
+            <w:pPr>
+              <w:pStyle w:val="Compact"/>
+              <w:jc w:val="left"/>
+            </w:pPr>
+            <w:r>
+              <w:t xml:space="preserve">BV</w:t>
+            </w:r>
+          </w:p>
+        </w:tc>
+        <w:tc>
+          <w:p>
+            <w:pPr>
+              <w:pStyle w:val="Compact"/>
+              <w:jc w:val="left"/>
+            </w:pPr>
+            <w:r>
+              <w:t xml:space="preserve">f</w:t>
+            </w:r>
+          </w:p>
+        </w:tc>
+        <w:tc>
+          <w:p>
+            <w:pPr>
+              <w:pStyle w:val="Compact"/>
+              <w:jc w:val="right"/>
+            </w:pPr>
+            <w:r>
+              <w:t xml:space="preserve">59.2</w:t>
+            </w:r>
+          </w:p>
+        </w:tc>
+      </w:tr>
+      <w:tr>
+        <w:tc>
+          <w:p>
+            <w:pPr>
+              <w:pStyle w:val="Compact"/>
+              <w:jc w:val="left"/>
+            </w:pPr>
+            <w:r>
+              <w:t xml:space="preserve">CON</w:t>
+            </w:r>
+          </w:p>
+        </w:tc>
+        <w:tc>
+          <w:p>
+            <w:pPr>
+              <w:pStyle w:val="Compact"/>
+              <w:jc w:val="left"/>
+            </w:pPr>
+            <w:r>
+              <w:t xml:space="preserve">f</w:t>
+            </w:r>
+          </w:p>
+        </w:tc>
+        <w:tc>
+          <w:p>
+            <w:pPr>
+              <w:pStyle w:val="Compact"/>
+              <w:jc w:val="right"/>
+            </w:pPr>
+            <w:r>
+              <w:t xml:space="preserve">58.5</w:t>
+            </w:r>
+          </w:p>
+        </w:tc>
+      </w:tr>
+      <w:tr>
+        <w:tc>
+          <w:p>
+            <w:pPr>
+              <w:pStyle w:val="Compact"/>
+              <w:jc w:val="left"/>
+            </w:pPr>
+            <w:r>
+              <w:t xml:space="preserve">BV</w:t>
+            </w:r>
+          </w:p>
+        </w:tc>
+        <w:tc>
+          <w:p>
+            <w:pPr>
+              <w:pStyle w:val="Compact"/>
+              <w:jc w:val="left"/>
+            </w:pPr>
+            <w:r>
+              <w:t xml:space="preserve">m</w:t>
+            </w:r>
+          </w:p>
+        </w:tc>
+        <w:tc>
+          <w:p>
+            <w:pPr>
+              <w:pStyle w:val="Compact"/>
+              <w:jc w:val="right"/>
+            </w:pPr>
+            <w:r>
+              <w:t xml:space="preserve">63.5</w:t>
+            </w:r>
+          </w:p>
+        </w:tc>
+      </w:tr>
+      <w:tr>
+        <w:tc>
+          <w:p>
+            <w:pPr>
+              <w:pStyle w:val="Compact"/>
+              <w:jc w:val="left"/>
+            </w:pPr>
+            <w:r>
+              <w:t xml:space="preserve">CON</w:t>
+            </w:r>
+          </w:p>
+        </w:tc>
+        <w:tc>
+          <w:p>
+            <w:pPr>
+              <w:pStyle w:val="Compact"/>
+              <w:jc w:val="left"/>
+            </w:pPr>
+            <w:r>
+              <w:t xml:space="preserve">m</w:t>
+            </w:r>
+          </w:p>
+        </w:tc>
+        <w:tc>
+          <w:p>
+            <w:pPr>
+              <w:pStyle w:val="Compact"/>
+              <w:jc w:val="right"/>
+            </w:pPr>
+            <w:r>
+              <w:t xml:space="preserve">61.0</w:t>
+            </w:r>
+          </w:p>
+        </w:tc>
+      </w:tr>
+    </w:tbl>
     <w:sectPr/>
   </w:body>
 </w:document>
@@ -15334,7 +17053,7 @@
     </w:lvl>
   </w:abstractNum>
   <w:abstractNum w:abstractNumId="990">
-    <w:nsid w:val="e5adaabc"/>
+    <w:nsid w:val="652f9101"/>
     <w:multiLevelType w:val="multilevel"/>
     <w:lvl w:ilvl="0">
       <w:numFmt w:val="bullet"/>

</xml_diff>

<commit_message>
try some more code
</commit_message>
<xml_diff>
--- a/R_handy_commands_markdown.docx
+++ b/R_handy_commands_markdown.docx
@@ -185,16 +185,16 @@
         <w:rPr>
           <w:rStyle w:val="VerbatimChar"/>
         </w:rPr>
-        <w:t xml:space="preserve">## 1  1111  55   m CON     1     100      15</w:t>
-      </w:r>
-      <w:r>
-        <w:br w:type="textWrapping"/>
-      </w:r>
-      <w:r>
-        <w:rPr>
-          <w:rStyle w:val="VerbatimChar"/>
-        </w:rPr>
-        <w:t xml:space="preserve">## 2  1111  56   m CON     2      90      11</w:t>
+        <w:t xml:space="preserve">## 1  1111  55   f CON     1     100      15</w:t>
+      </w:r>
+      <w:r>
+        <w:br w:type="textWrapping"/>
+      </w:r>
+      <w:r>
+        <w:rPr>
+          <w:rStyle w:val="VerbatimChar"/>
+        </w:rPr>
+        <w:t xml:space="preserve">## 2  1111  56   f CON     2      90      11</w:t>
       </w:r>
       <w:r>
         <w:br w:type="textWrapping"/>
@@ -239,7 +239,7 @@
         <w:rPr>
           <w:rStyle w:val="VerbatimChar"/>
         </w:rPr>
-        <w:t xml:space="preserve">## 7  2222  62   f  BV     3      75      17</w:t>
+        <w:t xml:space="preserve">## 7  2222  62   m  BV     3      75      17</w:t>
       </w:r>
       <w:r>
         <w:br w:type="textWrapping"/>
@@ -293,34 +293,34 @@
         <w:rPr>
           <w:rStyle w:val="VerbatimChar"/>
         </w:rPr>
-        <w:t xml:space="preserve">## 13 5555  62   m  BV     1      70      15</w:t>
-      </w:r>
-      <w:r>
-        <w:br w:type="textWrapping"/>
-      </w:r>
-      <w:r>
-        <w:rPr>
-          <w:rStyle w:val="VerbatimChar"/>
-        </w:rPr>
-        <w:t xml:space="preserve">## 14 5555  63   m  BV     2      65      12</w:t>
-      </w:r>
-      <w:r>
-        <w:br w:type="textWrapping"/>
-      </w:r>
-      <w:r>
-        <w:rPr>
-          <w:rStyle w:val="VerbatimChar"/>
-        </w:rPr>
-        <w:t xml:space="preserve">## 15 5555  64   m  BV     3      60      11</w:t>
-      </w:r>
-      <w:r>
-        <w:br w:type="textWrapping"/>
-      </w:r>
-      <w:r>
-        <w:rPr>
-          <w:rStyle w:val="VerbatimChar"/>
-        </w:rPr>
-        <w:t xml:space="preserve">## 16 5555  65   m  BV     4      60      10</w:t>
+        <w:t xml:space="preserve">## 13 5555  66   m  BV     1      70      15</w:t>
+      </w:r>
+      <w:r>
+        <w:br w:type="textWrapping"/>
+      </w:r>
+      <w:r>
+        <w:rPr>
+          <w:rStyle w:val="VerbatimChar"/>
+        </w:rPr>
+        <w:t xml:space="preserve">## 14 5555  67   m  BV     2      65      12</w:t>
+      </w:r>
+      <w:r>
+        <w:br w:type="textWrapping"/>
+      </w:r>
+      <w:r>
+        <w:rPr>
+          <w:rStyle w:val="VerbatimChar"/>
+        </w:rPr>
+        <w:t xml:space="preserve">## 15 5555  68   m  BV     3      60      11</w:t>
+      </w:r>
+      <w:r>
+        <w:br w:type="textWrapping"/>
+      </w:r>
+      <w:r>
+        <w:rPr>
+          <w:rStyle w:val="VerbatimChar"/>
+        </w:rPr>
+        <w:t xml:space="preserve">## 16 5555  69   m  BV     4      60      10</w:t>
       </w:r>
       <w:r>
         <w:br w:type="textWrapping"/>
@@ -2351,7 +2351,7 @@
         <w:rPr>
           <w:rStyle w:val="VerbatimChar"/>
         </w:rPr>
-        <w:t xml:space="preserve">## [1] 60.77778</w:t>
+        <w:t xml:space="preserve">## [1] 61.66667</w:t>
       </w:r>
     </w:p>
     <w:p>
@@ -6744,7 +6744,7 @@
         <w:rPr>
           <w:rStyle w:val="VerbatimChar"/>
         </w:rPr>
-        <w:t xml:space="preserve">## [1] 60.77778</w:t>
+        <w:t xml:space="preserve">## [1] 61.66667</w:t>
       </w:r>
       <w:r>
         <w:br w:type="textWrapping"/>
@@ -7256,7 +7256,7 @@
         <w:rPr>
           <w:rStyle w:val="VerbatimChar"/>
         </w:rPr>
-        <w:t xml:space="preserve">## [1] 62</w:t>
+        <w:t xml:space="preserve">## [1] 66</w:t>
       </w:r>
       <w:r>
         <w:br w:type="textWrapping"/>
@@ -7283,7 +7283,7 @@
         <w:rPr>
           <w:rStyle w:val="VerbatimChar"/>
         </w:rPr>
-        <w:t xml:space="preserve">## [1] 63</w:t>
+        <w:t xml:space="preserve">## [1] 67</w:t>
       </w:r>
       <w:r>
         <w:br w:type="textWrapping"/>
@@ -7310,7 +7310,7 @@
         <w:rPr>
           <w:rStyle w:val="VerbatimChar"/>
         </w:rPr>
-        <w:t xml:space="preserve">## [1] 64</w:t>
+        <w:t xml:space="preserve">## [1] 68</w:t>
       </w:r>
       <w:r>
         <w:br w:type="textWrapping"/>
@@ -7337,7 +7337,7 @@
         <w:rPr>
           <w:rStyle w:val="VerbatimChar"/>
         </w:rPr>
-        <w:t xml:space="preserve">## [1] 65</w:t>
+        <w:t xml:space="preserve">## [1] 69</w:t>
       </w:r>
       <w:r>
         <w:br w:type="textWrapping"/>
@@ -7472,7 +7472,7 @@
         <w:rPr>
           <w:rStyle w:val="VerbatimChar"/>
         </w:rPr>
-        <w:t xml:space="preserve">## [1] 60.77778</w:t>
+        <w:t xml:space="preserve">## [1] 61.66667</w:t>
       </w:r>
       <w:r>
         <w:br w:type="textWrapping"/>
@@ -7951,7 +7951,7 @@
         <w:rPr>
           <w:rStyle w:val="VerbatimChar"/>
         </w:rPr>
-        <w:t xml:space="preserve">##  7 11</w:t>
+        <w:t xml:space="preserve">##  8 10</w:t>
       </w:r>
     </w:p>
     <w:p>
@@ -8013,16 +8013,16 @@
         <w:rPr>
           <w:rStyle w:val="VerbatimChar"/>
         </w:rPr>
-        <w:t xml:space="preserve">##   f  5   2</w:t>
-      </w:r>
-      <w:r>
-        <w:br w:type="textWrapping"/>
-      </w:r>
-      <w:r>
-        <w:rPr>
-          <w:rStyle w:val="VerbatimChar"/>
-        </w:rPr>
-        <w:t xml:space="preserve">##   m  4   7</w:t>
+        <w:t xml:space="preserve">##   f  4   4</w:t>
+      </w:r>
+      <w:r>
+        <w:br w:type="textWrapping"/>
+      </w:r>
+      <w:r>
+        <w:rPr>
+          <w:rStyle w:val="VerbatimChar"/>
+        </w:rPr>
+        <w:t xml:space="preserve">##   m  5   5</w:t>
       </w:r>
     </w:p>
     <w:p>
@@ -8153,6 +8153,142 @@
         <w:rPr>
           <w:rStyle w:val="VerbatimChar"/>
         </w:rPr>
+        <w:t xml:space="preserve">##      BV CON</w:t>
+      </w:r>
+      <w:r>
+        <w:br w:type="textWrapping"/>
+      </w:r>
+      <w:r>
+        <w:rPr>
+          <w:rStyle w:val="VerbatimChar"/>
+        </w:rPr>
+        <w:t xml:space="preserve">##   f 0.5 0.5</w:t>
+      </w:r>
+      <w:r>
+        <w:br w:type="textWrapping"/>
+      </w:r>
+      <w:r>
+        <w:rPr>
+          <w:rStyle w:val="VerbatimChar"/>
+        </w:rPr>
+        <w:t xml:space="preserve">##   m 0.5 0.5</w:t>
+      </w:r>
+    </w:p>
+    <w:p>
+      <w:pPr>
+        <w:pStyle w:val="FirstParagraph"/>
+      </w:pPr>
+      <w:r>
+        <w:t xml:space="preserve">This set of commands gives you the proportions of other levels within each level of the first dimension in the table, which is sex, and says that 70% of the females are BV and 30% are CON, and 36% of the males are BV and 64% are CON</w:t>
+      </w:r>
+    </w:p>
+    <w:p>
+      <w:pPr>
+        <w:pStyle w:val="BodyText"/>
+      </w:pPr>
+      <w:r>
+        <w:t xml:space="preserve">OR</w:t>
+      </w:r>
+    </w:p>
+    <w:p>
+      <w:pPr>
+        <w:pStyle w:val="BodyText"/>
+      </w:pPr>
+      <w:r>
+        <w:t xml:space="preserve">e.g.</w:t>
+      </w:r>
+    </w:p>
+    <w:p>
+      <w:pPr>
+        <w:pStyle w:val="SourceCode"/>
+      </w:pPr>
+      <w:r>
+        <w:rPr>
+          <w:rStyle w:val="CommentTok"/>
+        </w:rPr>
+        <w:t xml:space="preserve"># first put the data into a table</w:t>
+      </w:r>
+      <w:r>
+        <w:br w:type="textWrapping"/>
+      </w:r>
+      <w:r>
+        <w:rPr>
+          <w:rStyle w:val="NormalTok"/>
+        </w:rPr>
+        <w:t xml:space="preserve">sex_table &lt;-</w:t>
+      </w:r>
+      <w:r>
+        <w:rPr>
+          <w:rStyle w:val="StringTok"/>
+        </w:rPr>
+        <w:t xml:space="preserve"> </w:t>
+      </w:r>
+      <w:r>
+        <w:rPr>
+          <w:rStyle w:val="KeywordTok"/>
+        </w:rPr>
+        <w:t xml:space="preserve">table</w:t>
+      </w:r>
+      <w:r>
+        <w:rPr>
+          <w:rStyle w:val="NormalTok"/>
+        </w:rPr>
+        <w:t xml:space="preserve">(test.frame.local$sex, test.frame.local$dx)</w:t>
+      </w:r>
+      <w:r>
+        <w:br w:type="textWrapping"/>
+      </w:r>
+      <w:r>
+        <w:rPr>
+          <w:rStyle w:val="CommentTok"/>
+        </w:rPr>
+        <w:t xml:space="preserve"># then run the command to make proportions</w:t>
+      </w:r>
+      <w:r>
+        <w:br w:type="textWrapping"/>
+      </w:r>
+      <w:r>
+        <w:rPr>
+          <w:rStyle w:val="KeywordTok"/>
+        </w:rPr>
+        <w:t xml:space="preserve">prop.table</w:t>
+      </w:r>
+      <w:r>
+        <w:rPr>
+          <w:rStyle w:val="NormalTok"/>
+        </w:rPr>
+        <w:t xml:space="preserve">(sex_table, </w:t>
+      </w:r>
+      <w:r>
+        <w:rPr>
+          <w:rStyle w:val="DecValTok"/>
+        </w:rPr>
+        <w:t xml:space="preserve">2</w:t>
+      </w:r>
+      <w:r>
+        <w:rPr>
+          <w:rStyle w:val="NormalTok"/>
+        </w:rPr>
+        <w:t xml:space="preserve">)</w:t>
+      </w:r>
+    </w:p>
+    <w:p>
+      <w:pPr>
+        <w:pStyle w:val="SourceCode"/>
+      </w:pPr>
+      <w:r>
+        <w:rPr>
+          <w:rStyle w:val="VerbatimChar"/>
+        </w:rPr>
+        <w:t xml:space="preserve">##    </w:t>
+      </w:r>
+      <w:r>
+        <w:br w:type="textWrapping"/>
+      </w:r>
+      <w:r>
+        <w:rPr>
+          <w:rStyle w:val="VerbatimChar"/>
+        </w:rPr>
         <w:t xml:space="preserve">##            BV       CON</w:t>
       </w:r>
       <w:r>
@@ -8162,16 +8298,16 @@
         <w:rPr>
           <w:rStyle w:val="VerbatimChar"/>
         </w:rPr>
-        <w:t xml:space="preserve">##   f 0.7142857 0.2857143</w:t>
-      </w:r>
-      <w:r>
-        <w:br w:type="textWrapping"/>
-      </w:r>
-      <w:r>
-        <w:rPr>
-          <w:rStyle w:val="VerbatimChar"/>
-        </w:rPr>
-        <w:t xml:space="preserve">##   m 0.3636364 0.6363636</w:t>
+        <w:t xml:space="preserve">##   f 0.4444444 0.4444444</w:t>
+      </w:r>
+      <w:r>
+        <w:br w:type="textWrapping"/>
+      </w:r>
+      <w:r>
+        <w:rPr>
+          <w:rStyle w:val="VerbatimChar"/>
+        </w:rPr>
+        <w:t xml:space="preserve">##   m 0.5555556 0.5555556</w:t>
       </w:r>
     </w:p>
     <w:p>
@@ -8179,7 +8315,7 @@
         <w:pStyle w:val="FirstParagraph"/>
       </w:pPr>
       <w:r>
-        <w:t xml:space="preserve">This set of commands gives you the proportions of other levels within each level of the first dimension in the table, which is sex, and says that 70% of the females are BV and 30% are CON, and 36% of the males are BV and 64% are CON</w:t>
+        <w:t xml:space="preserve">This gives you the proportions of other levels within each level of the second dimension in the table, which is dx, and says that 55% the BVs are female adn 44% are male, and 22% of the CONs are female and 78% are male</w:t>
       </w:r>
     </w:p>
     <w:p>
@@ -8257,19 +8393,7 @@
         <w:rPr>
           <w:rStyle w:val="NormalTok"/>
         </w:rPr>
-        <w:t xml:space="preserve">(sex_table, </w:t>
-      </w:r>
-      <w:r>
-        <w:rPr>
-          <w:rStyle w:val="DecValTok"/>
-        </w:rPr>
-        <w:t xml:space="preserve">2</w:t>
-      </w:r>
-      <w:r>
-        <w:rPr>
-          <w:rStyle w:val="NormalTok"/>
-        </w:rPr>
-        <w:t xml:space="preserve">)</w:t>
+        <w:t xml:space="preserve">(sex_table)</w:t>
       </w:r>
     </w:p>
     <w:p>
@@ -8298,16 +8422,16 @@
         <w:rPr>
           <w:rStyle w:val="VerbatimChar"/>
         </w:rPr>
-        <w:t xml:space="preserve">##   f 0.5555556 0.2222222</w:t>
-      </w:r>
-      <w:r>
-        <w:br w:type="textWrapping"/>
-      </w:r>
-      <w:r>
-        <w:rPr>
-          <w:rStyle w:val="VerbatimChar"/>
-        </w:rPr>
-        <w:t xml:space="preserve">##   m 0.4444444 0.7777778</w:t>
+        <w:t xml:space="preserve">##   f 0.2222222 0.2222222</w:t>
+      </w:r>
+      <w:r>
+        <w:br w:type="textWrapping"/>
+      </w:r>
+      <w:r>
+        <w:rPr>
+          <w:rStyle w:val="VerbatimChar"/>
+        </w:rPr>
+        <w:t xml:space="preserve">##   m 0.2777778 0.2777778</w:t>
       </w:r>
     </w:p>
     <w:p>
@@ -8315,7 +8439,7 @@
         <w:pStyle w:val="FirstParagraph"/>
       </w:pPr>
       <w:r>
-        <w:t xml:space="preserve">This gives you the proportions of other levels within each level of the second dimension in the table, which is dx, and says that 55% the BVs are female adn 44% are male, and 22% of the CONs are female and 78% are male</w:t>
+        <w:t xml:space="preserve">This gives you the proportions with respect to all categories, and says that 27% of all the people are BV females, 11% are CON females, 22% are BV males and 39% are CON males</w:t>
       </w:r>
     </w:p>
     <w:p>
@@ -8331,6 +8455,14 @@
         <w:pStyle w:val="BodyText"/>
       </w:pPr>
       <w:r>
+        <w:t xml:space="preserve">You can run the prop.table command with the table command:</w:t>
+      </w:r>
+    </w:p>
+    <w:p>
+      <w:pPr>
+        <w:pStyle w:val="BodyText"/>
+      </w:pPr>
+      <w:r>
         <w:t xml:space="preserve">e.g.</w:t>
       </w:r>
     </w:p>
@@ -8340,60 +8472,27 @@
       </w:pPr>
       <w:r>
         <w:rPr>
-          <w:rStyle w:val="CommentTok"/>
-        </w:rPr>
-        <w:t xml:space="preserve"># first put the data into a table</w:t>
-      </w:r>
-      <w:r>
-        <w:br w:type="textWrapping"/>
-      </w:r>
-      <w:r>
-        <w:rPr>
-          <w:rStyle w:val="NormalTok"/>
-        </w:rPr>
-        <w:t xml:space="preserve">sex_table &lt;-</w:t>
-      </w:r>
-      <w:r>
-        <w:rPr>
-          <w:rStyle w:val="StringTok"/>
-        </w:rPr>
-        <w:t xml:space="preserve"> </w:t>
-      </w:r>
-      <w:r>
-        <w:rPr>
           <w:rStyle w:val="KeywordTok"/>
         </w:rPr>
+        <w:t xml:space="preserve">prop.table</w:t>
+      </w:r>
+      <w:r>
+        <w:rPr>
+          <w:rStyle w:val="NormalTok"/>
+        </w:rPr>
+        <w:t xml:space="preserve">(</w:t>
+      </w:r>
+      <w:r>
+        <w:rPr>
+          <w:rStyle w:val="KeywordTok"/>
+        </w:rPr>
         <w:t xml:space="preserve">table</w:t>
       </w:r>
       <w:r>
         <w:rPr>
           <w:rStyle w:val="NormalTok"/>
         </w:rPr>
-        <w:t xml:space="preserve">(test.frame.local$sex, test.frame.local$dx)</w:t>
-      </w:r>
-      <w:r>
-        <w:br w:type="textWrapping"/>
-      </w:r>
-      <w:r>
-        <w:rPr>
-          <w:rStyle w:val="CommentTok"/>
-        </w:rPr>
-        <w:t xml:space="preserve"># then run the command to make proportions</w:t>
-      </w:r>
-      <w:r>
-        <w:br w:type="textWrapping"/>
-      </w:r>
-      <w:r>
-        <w:rPr>
-          <w:rStyle w:val="KeywordTok"/>
-        </w:rPr>
-        <w:t xml:space="preserve">prop.table</w:t>
-      </w:r>
-      <w:r>
-        <w:rPr>
-          <w:rStyle w:val="NormalTok"/>
-        </w:rPr>
-        <w:t xml:space="preserve">(sex_table)</w:t>
+        <w:t xml:space="preserve">(test.frame.local$sex, test.frame.local$dx))</w:t>
       </w:r>
     </w:p>
     <w:p>
@@ -8422,115 +8521,16 @@
         <w:rPr>
           <w:rStyle w:val="VerbatimChar"/>
         </w:rPr>
-        <w:t xml:space="preserve">##   f 0.2777778 0.1111111</w:t>
-      </w:r>
-      <w:r>
-        <w:br w:type="textWrapping"/>
-      </w:r>
-      <w:r>
-        <w:rPr>
-          <w:rStyle w:val="VerbatimChar"/>
-        </w:rPr>
-        <w:t xml:space="preserve">##   m 0.2222222 0.3888889</w:t>
-      </w:r>
-    </w:p>
-    <w:p>
-      <w:pPr>
-        <w:pStyle w:val="FirstParagraph"/>
-      </w:pPr>
-      <w:r>
-        <w:t xml:space="preserve">This gives you the proportions with respect to all categories, and says that 27% of all the people are BV females, 11% are CON females, 22% are BV males and 39% are CON males</w:t>
-      </w:r>
-    </w:p>
-    <w:p>
-      <w:pPr>
-        <w:pStyle w:val="BodyText"/>
-      </w:pPr>
-      <w:r>
-        <w:t xml:space="preserve">OR</w:t>
-      </w:r>
-    </w:p>
-    <w:p>
-      <w:pPr>
-        <w:pStyle w:val="BodyText"/>
-      </w:pPr>
-      <w:r>
-        <w:t xml:space="preserve">You can run the prop.table command with the table command:</w:t>
-      </w:r>
-    </w:p>
-    <w:p>
-      <w:pPr>
-        <w:pStyle w:val="BodyText"/>
-      </w:pPr>
-      <w:r>
-        <w:t xml:space="preserve">e.g.</w:t>
-      </w:r>
-    </w:p>
-    <w:p>
-      <w:pPr>
-        <w:pStyle w:val="SourceCode"/>
-      </w:pPr>
-      <w:r>
-        <w:rPr>
-          <w:rStyle w:val="KeywordTok"/>
-        </w:rPr>
-        <w:t xml:space="preserve">prop.table</w:t>
-      </w:r>
-      <w:r>
-        <w:rPr>
-          <w:rStyle w:val="NormalTok"/>
-        </w:rPr>
-        <w:t xml:space="preserve">(</w:t>
-      </w:r>
-      <w:r>
-        <w:rPr>
-          <w:rStyle w:val="KeywordTok"/>
-        </w:rPr>
-        <w:t xml:space="preserve">table</w:t>
-      </w:r>
-      <w:r>
-        <w:rPr>
-          <w:rStyle w:val="NormalTok"/>
-        </w:rPr>
-        <w:t xml:space="preserve">(test.frame.local$sex, test.frame.local$dx))</w:t>
-      </w:r>
-    </w:p>
-    <w:p>
-      <w:pPr>
-        <w:pStyle w:val="SourceCode"/>
-      </w:pPr>
-      <w:r>
-        <w:rPr>
-          <w:rStyle w:val="VerbatimChar"/>
-        </w:rPr>
-        <w:t xml:space="preserve">##    </w:t>
-      </w:r>
-      <w:r>
-        <w:br w:type="textWrapping"/>
-      </w:r>
-      <w:r>
-        <w:rPr>
-          <w:rStyle w:val="VerbatimChar"/>
-        </w:rPr>
-        <w:t xml:space="preserve">##            BV       CON</w:t>
-      </w:r>
-      <w:r>
-        <w:br w:type="textWrapping"/>
-      </w:r>
-      <w:r>
-        <w:rPr>
-          <w:rStyle w:val="VerbatimChar"/>
-        </w:rPr>
-        <w:t xml:space="preserve">##   f 0.2777778 0.1111111</w:t>
-      </w:r>
-      <w:r>
-        <w:br w:type="textWrapping"/>
-      </w:r>
-      <w:r>
-        <w:rPr>
-          <w:rStyle w:val="VerbatimChar"/>
-        </w:rPr>
-        <w:t xml:space="preserve">##   m 0.2222222 0.3888889</w:t>
+        <w:t xml:space="preserve">##   f 0.2222222 0.2222222</w:t>
+      </w:r>
+      <w:r>
+        <w:br w:type="textWrapping"/>
+      </w:r>
+      <w:r>
+        <w:rPr>
+          <w:rStyle w:val="VerbatimChar"/>
+        </w:rPr>
+        <w:t xml:space="preserve">##   m 0.2777778 0.2777778</w:t>
       </w:r>
     </w:p>
     <w:p>
@@ -8623,16 +8623,16 @@
         <w:rPr>
           <w:rStyle w:val="VerbatimChar"/>
         </w:rPr>
-        <w:t xml:space="preserve">##   f 27.77778 11.11111</w:t>
-      </w:r>
-      <w:r>
-        <w:br w:type="textWrapping"/>
-      </w:r>
-      <w:r>
-        <w:rPr>
-          <w:rStyle w:val="VerbatimChar"/>
-        </w:rPr>
-        <w:t xml:space="preserve">##   m 22.22222 38.88889</w:t>
+        <w:t xml:space="preserve">##   f 22.22222 22.22222</w:t>
+      </w:r>
+      <w:r>
+        <w:br w:type="textWrapping"/>
+      </w:r>
+      <w:r>
+        <w:rPr>
+          <w:rStyle w:val="VerbatimChar"/>
+        </w:rPr>
+        <w:t xml:space="preserve">##   m 27.77778 27.77778</w:t>
       </w:r>
     </w:p>
     <w:p>
@@ -8723,7 +8723,7 @@
         <w:rPr>
           <w:rStyle w:val="VerbatimChar"/>
         </w:rPr>
-        <w:t xml:space="preserve">##  7 11</w:t>
+        <w:t xml:space="preserve">##  8 10</w:t>
       </w:r>
     </w:p>
     <w:p>
@@ -9615,7 +9615,7 @@
         <w:rPr>
           <w:rStyle w:val="VerbatimChar"/>
         </w:rPr>
-        <w:t xml:space="preserve">## 2 1111  56   m CON     2      90      11</w:t>
+        <w:t xml:space="preserve">## 2 1111  56   f CON     2      90      11</w:t>
       </w:r>
       <w:r>
         <w:br w:type="textWrapping"/>
@@ -9696,7 +9696,7 @@
         <w:rPr>
           <w:rStyle w:val="VerbatimChar"/>
         </w:rPr>
-        <w:t xml:space="preserve">##  [1] 55 56 57 58 60 61 62 66 67 68 56 57 62 63 64 65 58 59</w:t>
+        <w:t xml:space="preserve">##  [1] 55 56 57 58 60 61 62 66 67 68 56 57 66 67 68 69 58 59</w:t>
       </w:r>
     </w:p>
     <w:p>
@@ -9767,16 +9767,16 @@
         <w:rPr>
           <w:rStyle w:val="VerbatimChar"/>
         </w:rPr>
-        <w:t xml:space="preserve">## 1   55   m CON</w:t>
-      </w:r>
-      <w:r>
-        <w:br w:type="textWrapping"/>
-      </w:r>
-      <w:r>
-        <w:rPr>
-          <w:rStyle w:val="VerbatimChar"/>
-        </w:rPr>
-        <w:t xml:space="preserve">## 2   56   m CON</w:t>
+        <w:t xml:space="preserve">## 1   55   f CON</w:t>
+      </w:r>
+      <w:r>
+        <w:br w:type="textWrapping"/>
+      </w:r>
+      <w:r>
+        <w:rPr>
+          <w:rStyle w:val="VerbatimChar"/>
+        </w:rPr>
+        <w:t xml:space="preserve">## 2   56   f CON</w:t>
       </w:r>
       <w:r>
         <w:br w:type="textWrapping"/>
@@ -9821,7 +9821,7 @@
         <w:rPr>
           <w:rStyle w:val="VerbatimChar"/>
         </w:rPr>
-        <w:t xml:space="preserve">## 7   62   f  BV</w:t>
+        <w:t xml:space="preserve">## 7   62   m  BV</w:t>
       </w:r>
       <w:r>
         <w:br w:type="textWrapping"/>
@@ -9875,34 +9875,34 @@
         <w:rPr>
           <w:rStyle w:val="VerbatimChar"/>
         </w:rPr>
-        <w:t xml:space="preserve">## 13  62   m  BV</w:t>
-      </w:r>
-      <w:r>
-        <w:br w:type="textWrapping"/>
-      </w:r>
-      <w:r>
-        <w:rPr>
-          <w:rStyle w:val="VerbatimChar"/>
-        </w:rPr>
-        <w:t xml:space="preserve">## 14  63   m  BV</w:t>
-      </w:r>
-      <w:r>
-        <w:br w:type="textWrapping"/>
-      </w:r>
-      <w:r>
-        <w:rPr>
-          <w:rStyle w:val="VerbatimChar"/>
-        </w:rPr>
-        <w:t xml:space="preserve">## 15  64   m  BV</w:t>
-      </w:r>
-      <w:r>
-        <w:br w:type="textWrapping"/>
-      </w:r>
-      <w:r>
-        <w:rPr>
-          <w:rStyle w:val="VerbatimChar"/>
-        </w:rPr>
-        <w:t xml:space="preserve">## 16  65   m  BV</w:t>
+        <w:t xml:space="preserve">## 13  66   m  BV</w:t>
+      </w:r>
+      <w:r>
+        <w:br w:type="textWrapping"/>
+      </w:r>
+      <w:r>
+        <w:rPr>
+          <w:rStyle w:val="VerbatimChar"/>
+        </w:rPr>
+        <w:t xml:space="preserve">## 14  67   m  BV</w:t>
+      </w:r>
+      <w:r>
+        <w:br w:type="textWrapping"/>
+      </w:r>
+      <w:r>
+        <w:rPr>
+          <w:rStyle w:val="VerbatimChar"/>
+        </w:rPr>
+        <w:t xml:space="preserve">## 15  68   m  BV</w:t>
+      </w:r>
+      <w:r>
+        <w:br w:type="textWrapping"/>
+      </w:r>
+      <w:r>
+        <w:rPr>
+          <w:rStyle w:val="VerbatimChar"/>
+        </w:rPr>
+        <w:t xml:space="preserve">## 16  69   m  BV</w:t>
       </w:r>
       <w:r>
         <w:br w:type="textWrapping"/>
@@ -9962,7 +9962,7 @@
         <w:rPr>
           <w:rStyle w:val="VerbatimChar"/>
         </w:rPr>
-        <w:t xml:space="preserve">##  [1] 55 56 57 58 60 61 62 66 67 68 56 57 62 63 64 65 58 59</w:t>
+        <w:t xml:space="preserve">##  [1] 55 56 57 58 60 61 62 66 67 68 56 57 66 67 68 69 58 59</w:t>
       </w:r>
     </w:p>
     <w:p>
@@ -10170,16 +10170,16 @@
         <w:rPr>
           <w:rStyle w:val="VerbatimChar"/>
         </w:rPr>
-        <w:t xml:space="preserve">## 1  1111  55   m CON     1     100      15</w:t>
-      </w:r>
-      <w:r>
-        <w:br w:type="textWrapping"/>
-      </w:r>
-      <w:r>
-        <w:rPr>
-          <w:rStyle w:val="VerbatimChar"/>
-        </w:rPr>
-        <w:t xml:space="preserve">## 2  1111  56   m CON     2      90      11</w:t>
+        <w:t xml:space="preserve">## 1  1111  55   f CON     1     100      15</w:t>
+      </w:r>
+      <w:r>
+        <w:br w:type="textWrapping"/>
+      </w:r>
+      <w:r>
+        <w:rPr>
+          <w:rStyle w:val="VerbatimChar"/>
+        </w:rPr>
+        <w:t xml:space="preserve">## 2  1111  56   f CON     2      90      11</w:t>
       </w:r>
       <w:r>
         <w:br w:type="textWrapping"/>
@@ -10318,7 +10318,7 @@
         <w:rPr>
           <w:rStyle w:val="VerbatimChar"/>
         </w:rPr>
-        <w:t xml:space="preserve">## 7  2222  62   f BV     3      75      17</w:t>
+        <w:t xml:space="preserve">## 7  2222  62   m BV     3      75      17</w:t>
       </w:r>
       <w:r>
         <w:br w:type="textWrapping"/>
@@ -10345,34 +10345,34 @@
         <w:rPr>
           <w:rStyle w:val="VerbatimChar"/>
         </w:rPr>
-        <w:t xml:space="preserve">## 13 5555  62   m BV     1      70      15</w:t>
-      </w:r>
-      <w:r>
-        <w:br w:type="textWrapping"/>
-      </w:r>
-      <w:r>
-        <w:rPr>
-          <w:rStyle w:val="VerbatimChar"/>
-        </w:rPr>
-        <w:t xml:space="preserve">## 14 5555  63   m BV     2      65      12</w:t>
-      </w:r>
-      <w:r>
-        <w:br w:type="textWrapping"/>
-      </w:r>
-      <w:r>
-        <w:rPr>
-          <w:rStyle w:val="VerbatimChar"/>
-        </w:rPr>
-        <w:t xml:space="preserve">## 15 5555  64   m BV     3      60      11</w:t>
-      </w:r>
-      <w:r>
-        <w:br w:type="textWrapping"/>
-      </w:r>
-      <w:r>
-        <w:rPr>
-          <w:rStyle w:val="VerbatimChar"/>
-        </w:rPr>
-        <w:t xml:space="preserve">## 16 5555  65   m BV     4      60      10</w:t>
+        <w:t xml:space="preserve">## 13 5555  66   m BV     1      70      15</w:t>
+      </w:r>
+      <w:r>
+        <w:br w:type="textWrapping"/>
+      </w:r>
+      <w:r>
+        <w:rPr>
+          <w:rStyle w:val="VerbatimChar"/>
+        </w:rPr>
+        <w:t xml:space="preserve">## 14 5555  67   m BV     2      65      12</w:t>
+      </w:r>
+      <w:r>
+        <w:br w:type="textWrapping"/>
+      </w:r>
+      <w:r>
+        <w:rPr>
+          <w:rStyle w:val="VerbatimChar"/>
+        </w:rPr>
+        <w:t xml:space="preserve">## 15 5555  68   m BV     3      60      11</w:t>
+      </w:r>
+      <w:r>
+        <w:br w:type="textWrapping"/>
+      </w:r>
+      <w:r>
+        <w:rPr>
+          <w:rStyle w:val="VerbatimChar"/>
+        </w:rPr>
+        <w:t xml:space="preserve">## 16 5555  69   m BV     4      60      10</w:t>
       </w:r>
     </w:p>
     <w:p>
@@ -10458,7 +10458,7 @@
         <w:rPr>
           <w:rStyle w:val="VerbatimChar"/>
         </w:rPr>
-        <w:t xml:space="preserve">## [1] 60 61 62 56 57 62 63 64 65</w:t>
+        <w:t xml:space="preserve">## [1] 60 61 62 56 57 66 67 68 69</w:t>
       </w:r>
     </w:p>
     <w:p>
@@ -10590,34 +10590,34 @@
         <w:rPr>
           <w:rStyle w:val="VerbatimChar"/>
         </w:rPr>
-        <w:t xml:space="preserve">## 13  62      70</w:t>
-      </w:r>
-      <w:r>
-        <w:br w:type="textWrapping"/>
-      </w:r>
-      <w:r>
-        <w:rPr>
-          <w:rStyle w:val="VerbatimChar"/>
-        </w:rPr>
-        <w:t xml:space="preserve">## 14  63      65</w:t>
-      </w:r>
-      <w:r>
-        <w:br w:type="textWrapping"/>
-      </w:r>
-      <w:r>
-        <w:rPr>
-          <w:rStyle w:val="VerbatimChar"/>
-        </w:rPr>
-        <w:t xml:space="preserve">## 15  64      60</w:t>
-      </w:r>
-      <w:r>
-        <w:br w:type="textWrapping"/>
-      </w:r>
-      <w:r>
-        <w:rPr>
-          <w:rStyle w:val="VerbatimChar"/>
-        </w:rPr>
-        <w:t xml:space="preserve">## 16  65      60</w:t>
+        <w:t xml:space="preserve">## 13  66      70</w:t>
+      </w:r>
+      <w:r>
+        <w:br w:type="textWrapping"/>
+      </w:r>
+      <w:r>
+        <w:rPr>
+          <w:rStyle w:val="VerbatimChar"/>
+        </w:rPr>
+        <w:t xml:space="preserve">## 14  67      65</w:t>
+      </w:r>
+      <w:r>
+        <w:br w:type="textWrapping"/>
+      </w:r>
+      <w:r>
+        <w:rPr>
+          <w:rStyle w:val="VerbatimChar"/>
+        </w:rPr>
+        <w:t xml:space="preserve">## 15  68      60</w:t>
+      </w:r>
+      <w:r>
+        <w:br w:type="textWrapping"/>
+      </w:r>
+      <w:r>
+        <w:rPr>
+          <w:rStyle w:val="VerbatimChar"/>
+        </w:rPr>
+        <w:t xml:space="preserve">## 16  69      60</w:t>
       </w:r>
     </w:p>
     <w:p>
@@ -11079,34 +11079,34 @@
         <w:rPr>
           <w:rStyle w:val="VerbatimChar"/>
         </w:rPr>
-        <w:t xml:space="preserve">## 13 5555  62</w:t>
-      </w:r>
-      <w:r>
-        <w:br w:type="textWrapping"/>
-      </w:r>
-      <w:r>
-        <w:rPr>
-          <w:rStyle w:val="VerbatimChar"/>
-        </w:rPr>
-        <w:t xml:space="preserve">## 14 5555  63</w:t>
-      </w:r>
-      <w:r>
-        <w:br w:type="textWrapping"/>
-      </w:r>
-      <w:r>
-        <w:rPr>
-          <w:rStyle w:val="VerbatimChar"/>
-        </w:rPr>
-        <w:t xml:space="preserve">## 15 5555  64</w:t>
-      </w:r>
-      <w:r>
-        <w:br w:type="textWrapping"/>
-      </w:r>
-      <w:r>
-        <w:rPr>
-          <w:rStyle w:val="VerbatimChar"/>
-        </w:rPr>
-        <w:t xml:space="preserve">## 16 5555  65</w:t>
+        <w:t xml:space="preserve">## 13 5555  66</w:t>
+      </w:r>
+      <w:r>
+        <w:br w:type="textWrapping"/>
+      </w:r>
+      <w:r>
+        <w:rPr>
+          <w:rStyle w:val="VerbatimChar"/>
+        </w:rPr>
+        <w:t xml:space="preserve">## 14 5555  67</w:t>
+      </w:r>
+      <w:r>
+        <w:br w:type="textWrapping"/>
+      </w:r>
+      <w:r>
+        <w:rPr>
+          <w:rStyle w:val="VerbatimChar"/>
+        </w:rPr>
+        <w:t xml:space="preserve">## 15 5555  68</w:t>
+      </w:r>
+      <w:r>
+        <w:br w:type="textWrapping"/>
+      </w:r>
+      <w:r>
+        <w:rPr>
+          <w:rStyle w:val="VerbatimChar"/>
+        </w:rPr>
+        <w:t xml:space="preserve">## 16 5555  69</w:t>
       </w:r>
       <w:r>
         <w:br w:type="textWrapping"/>
@@ -11361,7 +11361,7 @@
         <w:rPr>
           <w:rStyle w:val="VerbatimChar"/>
         </w:rPr>
-        <w:t xml:space="preserve">## [1] 61.11111</w:t>
+        <w:t xml:space="preserve">## [1] 62.88889</w:t>
       </w:r>
       <w:r>
         <w:br w:type="textWrapping"/>
@@ -11434,19 +11434,31 @@
         <w:rPr>
           <w:rStyle w:val="NormalTok"/>
         </w:rPr>
-        <w:t xml:space="preserve">(test.frame.local[test.frame.local$dx==</w:t>
+        <w:t xml:space="preserve">(</w:t>
+      </w:r>
+      <w:r>
+        <w:rPr>
+          <w:rStyle w:val="KeywordTok"/>
+        </w:rPr>
+        <w:t xml:space="preserve">subset</w:t>
+      </w:r>
+      <w:r>
+        <w:rPr>
+          <w:rStyle w:val="NormalTok"/>
+        </w:rPr>
+        <w:t xml:space="preserve">(test.frame.local,dx==</w:t>
       </w:r>
       <w:r>
         <w:rPr>
           <w:rStyle w:val="StringTok"/>
         </w:rPr>
-        <w:t xml:space="preserve">"BV"</w:t>
-      </w:r>
-      <w:r>
-        <w:rPr>
-          <w:rStyle w:val="NormalTok"/>
-        </w:rPr>
-        <w:t xml:space="preserve">, ], </w:t>
+        <w:t xml:space="preserve">"CON"</w:t>
+      </w:r>
+      <w:r>
+        <w:rPr>
+          <w:rStyle w:val="NormalTok"/>
+        </w:rPr>
+        <w:t xml:space="preserve">), </w:t>
       </w:r>
       <w:r>
         <w:rPr>
@@ -11469,7 +11481,7 @@
         <w:rPr>
           <w:rStyle w:val="VerbatimChar"/>
         </w:rPr>
-        <w:t xml:space="preserve">## [1] 60.77778</w:t>
+        <w:t xml:space="preserve">## [1] 61.66667</w:t>
       </w:r>
     </w:p>
     <w:p>
@@ -11623,34 +11635,34 @@
         <w:rPr>
           <w:rStyle w:val="VerbatimChar"/>
         </w:rPr>
-        <w:t xml:space="preserve">## 1                  BV                    f                 59.2</w:t>
-      </w:r>
-      <w:r>
-        <w:br w:type="textWrapping"/>
-      </w:r>
-      <w:r>
-        <w:rPr>
-          <w:rStyle w:val="VerbatimChar"/>
-        </w:rPr>
-        <w:t xml:space="preserve">## 2                 CON                    f                 58.5</w:t>
-      </w:r>
-      <w:r>
-        <w:br w:type="textWrapping"/>
-      </w:r>
-      <w:r>
-        <w:rPr>
-          <w:rStyle w:val="VerbatimChar"/>
-        </w:rPr>
-        <w:t xml:space="preserve">## 3                  BV                    m                 63.5</w:t>
-      </w:r>
-      <w:r>
-        <w:br w:type="textWrapping"/>
-      </w:r>
-      <w:r>
-        <w:rPr>
-          <w:rStyle w:val="VerbatimChar"/>
-        </w:rPr>
-        <w:t xml:space="preserve">## 4                 CON                    m                 61.0</w:t>
+        <w:t xml:space="preserve">## 1                  BV                    f                 58.5</w:t>
+      </w:r>
+      <w:r>
+        <w:br w:type="textWrapping"/>
+      </w:r>
+      <w:r>
+        <w:rPr>
+          <w:rStyle w:val="VerbatimChar"/>
+        </w:rPr>
+        <w:t xml:space="preserve">## 2                 CON                    f                 57.0</w:t>
+      </w:r>
+      <w:r>
+        <w:br w:type="textWrapping"/>
+      </w:r>
+      <w:r>
+        <w:rPr>
+          <w:rStyle w:val="VerbatimChar"/>
+        </w:rPr>
+        <w:t xml:space="preserve">## 3                  BV                    m                 66.4</w:t>
+      </w:r>
+      <w:r>
+        <w:br w:type="textWrapping"/>
+      </w:r>
+      <w:r>
+        <w:rPr>
+          <w:rStyle w:val="VerbatimChar"/>
+        </w:rPr>
+        <w:t xml:space="preserve">## 4                 CON                    m                 63.2</w:t>
       </w:r>
     </w:p>
     <w:p>
@@ -11739,34 +11751,34 @@
         <w:rPr>
           <w:rStyle w:val="VerbatimChar"/>
         </w:rPr>
-        <w:t xml:space="preserve">## 1      BV       f 59.2</w:t>
-      </w:r>
-      <w:r>
-        <w:br w:type="textWrapping"/>
-      </w:r>
-      <w:r>
-        <w:rPr>
-          <w:rStyle w:val="VerbatimChar"/>
-        </w:rPr>
-        <w:t xml:space="preserve">## 2     CON       f 58.5</w:t>
-      </w:r>
-      <w:r>
-        <w:br w:type="textWrapping"/>
-      </w:r>
-      <w:r>
-        <w:rPr>
-          <w:rStyle w:val="VerbatimChar"/>
-        </w:rPr>
-        <w:t xml:space="preserve">## 3      BV       m 63.5</w:t>
-      </w:r>
-      <w:r>
-        <w:br w:type="textWrapping"/>
-      </w:r>
-      <w:r>
-        <w:rPr>
-          <w:rStyle w:val="VerbatimChar"/>
-        </w:rPr>
-        <w:t xml:space="preserve">## 4     CON       m 61.0</w:t>
+        <w:t xml:space="preserve">## 1      BV       f 58.5</w:t>
+      </w:r>
+      <w:r>
+        <w:br w:type="textWrapping"/>
+      </w:r>
+      <w:r>
+        <w:rPr>
+          <w:rStyle w:val="VerbatimChar"/>
+        </w:rPr>
+        <w:t xml:space="preserve">## 2     CON       f 57.0</w:t>
+      </w:r>
+      <w:r>
+        <w:br w:type="textWrapping"/>
+      </w:r>
+      <w:r>
+        <w:rPr>
+          <w:rStyle w:val="VerbatimChar"/>
+        </w:rPr>
+        <w:t xml:space="preserve">## 3      BV       m 66.4</w:t>
+      </w:r>
+      <w:r>
+        <w:br w:type="textWrapping"/>
+      </w:r>
+      <w:r>
+        <w:rPr>
+          <w:rStyle w:val="VerbatimChar"/>
+        </w:rPr>
+        <w:t xml:space="preserve">## 4     CON       m 63.2</w:t>
       </w:r>
     </w:p>
     <w:p>
@@ -12030,7 +12042,7 @@
         <w:rPr>
           <w:rStyle w:val="VerbatimChar"/>
         </w:rPr>
-        <w:t xml:space="preserve">##  Chisq = 2.1039, df = 1, p-value = 0.1469</w:t>
+        <w:t xml:space="preserve">##  Chisq = 0, df = 1, p-value = 1</w:t>
       </w:r>
       <w:r>
         <w:br w:type="textWrapping"/>
@@ -12930,7 +12942,19 @@
         <w:rPr>
           <w:rStyle w:val="NormalTok"/>
         </w:rPr>
-        <w:t xml:space="preserve">(test.frame.local$age~test.frame.local$dx)</w:t>
+        <w:t xml:space="preserve">(test.frame.local$age ~</w:t>
+      </w:r>
+      <w:r>
+        <w:rPr>
+          <w:rStyle w:val="StringTok"/>
+        </w:rPr>
+        <w:t xml:space="preserve"> </w:t>
+      </w:r>
+      <w:r>
+        <w:rPr>
+          <w:rStyle w:val="NormalTok"/>
+        </w:rPr>
+        <w:t xml:space="preserve">test.frame.local$dx)</w:t>
       </w:r>
     </w:p>
     <w:p>
@@ -12977,7 +13001,7 @@
         <w:rPr>
           <w:rStyle w:val="VerbatimChar"/>
         </w:rPr>
-        <w:t xml:space="preserve">## t = 0.3386, df = 13.027, p-value = 0.7403</w:t>
+        <w:t xml:space="preserve">## t = 1.0488, df = 15.953, p-value = 0.3099</w:t>
       </w:r>
       <w:r>
         <w:br w:type="textWrapping"/>
@@ -13004,7 +13028,7 @@
         <w:rPr>
           <w:rStyle w:val="VerbatimChar"/>
         </w:rPr>
-        <w:t xml:space="preserve">##  -3.585969  4.919302</w:t>
+        <w:t xml:space="preserve">##  -2.497585  7.386474</w:t>
       </w:r>
       <w:r>
         <w:br w:type="textWrapping"/>
@@ -13031,7 +13055,7 @@
         <w:rPr>
           <w:rStyle w:val="VerbatimChar"/>
         </w:rPr>
-        <w:t xml:space="preserve">##          61.11111          60.44444</w:t>
+        <w:t xml:space="preserve">##          62.88889          60.44444</w:t>
       </w:r>
     </w:p>
     <w:p>
@@ -13482,16 +13506,16 @@
         <w:rPr>
           <w:rStyle w:val="VerbatimChar"/>
         </w:rPr>
-        <w:t xml:space="preserve">##      Min       1Q   Median       3Q      Max </w:t>
-      </w:r>
-      <w:r>
-        <w:br w:type="textWrapping"/>
-      </w:r>
-      <w:r>
-        <w:rPr>
-          <w:rStyle w:val="VerbatimChar"/>
-        </w:rPr>
-        <w:t xml:space="preserve">## -22.2516  -8.4509   0.4654   6.6075  20.2054 </w:t>
+        <w:t xml:space="preserve">##     Min      1Q  Median      3Q     Max </w:t>
+      </w:r>
+      <w:r>
+        <w:br w:type="textWrapping"/>
+      </w:r>
+      <w:r>
+        <w:rPr>
+          <w:rStyle w:val="VerbatimChar"/>
+        </w:rPr>
+        <w:t xml:space="preserve">## -22.424  -7.064   1.152   7.299  19.557 </w:t>
       </w:r>
       <w:r>
         <w:br w:type="textWrapping"/>
@@ -13518,34 +13542,34 @@
         <w:rPr>
           <w:rStyle w:val="VerbatimChar"/>
         </w:rPr>
-        <w:t xml:space="preserve">##                        Estimate Std. Error t value Pr(&gt;|t|)  </w:t>
-      </w:r>
-      <w:r>
-        <w:br w:type="textWrapping"/>
-      </w:r>
-      <w:r>
-        <w:rPr>
-          <w:rStyle w:val="VerbatimChar"/>
-        </w:rPr>
-        <w:t xml:space="preserve">## (Intercept)            109.9624    45.6216   2.410   0.0292 *</w:t>
-      </w:r>
-      <w:r>
-        <w:br w:type="textWrapping"/>
-      </w:r>
-      <w:r>
-        <w:rPr>
-          <w:rStyle w:val="VerbatimChar"/>
-        </w:rPr>
-        <w:t xml:space="preserve">## test.frame.local$dxCON   4.7984     5.8761   0.817   0.4269  </w:t>
-      </w:r>
-      <w:r>
-        <w:br w:type="textWrapping"/>
-      </w:r>
-      <w:r>
-        <w:rPr>
-          <w:rStyle w:val="VerbatimChar"/>
-        </w:rPr>
-        <w:t xml:space="preserve">## test.frame.local$age    -0.6357     0.7435  -0.855   0.4059  </w:t>
+        <w:t xml:space="preserve">##                        Estimate Std. Error t value Pr(&gt;|t|)   </w:t>
+      </w:r>
+      <w:r>
+        <w:br w:type="textWrapping"/>
+      </w:r>
+      <w:r>
+        <w:rPr>
+          <w:rStyle w:val="VerbatimChar"/>
+        </w:rPr>
+        <w:t xml:space="preserve">## (Intercept)            118.5815    38.7580   3.060  0.00795 **</w:t>
+      </w:r>
+      <w:r>
+        <w:br w:type="textWrapping"/>
+      </w:r>
+      <w:r>
+        <w:rPr>
+          <w:rStyle w:val="VerbatimChar"/>
+        </w:rPr>
+        <w:t xml:space="preserve">## test.frame.local$dxCON   3.3771     5.9074   0.572  0.57601   </w:t>
+      </w:r>
+      <w:r>
+        <w:br w:type="textWrapping"/>
+      </w:r>
+      <w:r>
+        <w:rPr>
+          <w:rStyle w:val="VerbatimChar"/>
+        </w:rPr>
+        <w:t xml:space="preserve">## test.frame.local$age    -0.7548     0.6129  -1.231  0.23709   </w:t>
       </w:r>
       <w:r>
         <w:br w:type="textWrapping"/>
@@ -13581,25 +13605,25 @@
         <w:rPr>
           <w:rStyle w:val="VerbatimChar"/>
         </w:rPr>
-        <w:t xml:space="preserve">## Residual standard error: 12.42 on 15 degrees of freedom</w:t>
-      </w:r>
-      <w:r>
-        <w:br w:type="textWrapping"/>
-      </w:r>
-      <w:r>
-        <w:rPr>
-          <w:rStyle w:val="VerbatimChar"/>
-        </w:rPr>
-        <w:t xml:space="preserve">## Multiple R-squared:  0.09238,    Adjusted R-squared:  -0.02864 </w:t>
-      </w:r>
-      <w:r>
-        <w:br w:type="textWrapping"/>
-      </w:r>
-      <w:r>
-        <w:rPr>
-          <w:rStyle w:val="VerbatimChar"/>
-        </w:rPr>
-        <w:t xml:space="preserve">## F-statistic: 0.7634 on 2 and 15 DF,  p-value: 0.4834</w:t>
+        <w:t xml:space="preserve">## Residual standard error: 12.12 on 15 degrees of freedom</w:t>
+      </w:r>
+      <w:r>
+        <w:br w:type="textWrapping"/>
+      </w:r>
+      <w:r>
+        <w:rPr>
+          <w:rStyle w:val="VerbatimChar"/>
+        </w:rPr>
+        <w:t xml:space="preserve">## Multiple R-squared:  0.1355, Adjusted R-squared:  0.02027 </w:t>
+      </w:r>
+      <w:r>
+        <w:br w:type="textWrapping"/>
+      </w:r>
+      <w:r>
+        <w:rPr>
+          <w:rStyle w:val="VerbatimChar"/>
+        </w:rPr>
+        <w:t xml:space="preserve">## F-statistic: 1.176 on 2 and 15 DF,  p-value: 0.3354</w:t>
       </w:r>
     </w:p>
     <w:p>
@@ -13692,25 +13716,25 @@
         <w:rPr>
           <w:rStyle w:val="VerbatimChar"/>
         </w:rPr>
-        <w:t xml:space="preserve">## test.frame.local$dx   1  122.72  122.72  0.7955 0.3865</w:t>
-      </w:r>
-      <w:r>
-        <w:br w:type="textWrapping"/>
-      </w:r>
-      <w:r>
-        <w:rPr>
-          <w:rStyle w:val="VerbatimChar"/>
-        </w:rPr>
-        <w:t xml:space="preserve">## test.frame.local$age  1  112.81  112.81  0.7312 0.4059</w:t>
-      </w:r>
-      <w:r>
-        <w:br w:type="textWrapping"/>
-      </w:r>
-      <w:r>
-        <w:rPr>
-          <w:rStyle w:val="VerbatimChar"/>
-        </w:rPr>
-        <w:t xml:space="preserve">## Residuals            15 2314.08  154.27</w:t>
+        <w:t xml:space="preserve">## test.frame.local$dx   1  122.72  122.72  0.8352 0.3752</w:t>
+      </w:r>
+      <w:r>
+        <w:br w:type="textWrapping"/>
+      </w:r>
+      <w:r>
+        <w:rPr>
+          <w:rStyle w:val="VerbatimChar"/>
+        </w:rPr>
+        <w:t xml:space="preserve">## test.frame.local$age  1  222.84  222.84  1.5166 0.2371</w:t>
+      </w:r>
+      <w:r>
+        <w:br w:type="textWrapping"/>
+      </w:r>
+      <w:r>
+        <w:rPr>
+          <w:rStyle w:val="VerbatimChar"/>
+        </w:rPr>
+        <w:t xml:space="preserve">## Residuals            15 2204.05  146.94</w:t>
       </w:r>
     </w:p>
     <w:p>
@@ -13776,7 +13800,7 @@
         <w:rPr>
           <w:rStyle w:val="VerbatimChar"/>
         </w:rPr>
-        <w:t xml:space="preserve">##            109.9624027              4.7983900             -0.6357484</w:t>
+        <w:t xml:space="preserve">##            118.5815025              3.3770833             -0.7548295</w:t>
       </w:r>
     </w:p>
     <w:p>
@@ -13866,25 +13890,25 @@
         <w:rPr>
           <w:rStyle w:val="VerbatimChar"/>
         </w:rPr>
-        <w:t xml:space="preserve">## (Intercept)            12.722191 207.2026145</w:t>
-      </w:r>
-      <w:r>
-        <w:br w:type="textWrapping"/>
-      </w:r>
-      <w:r>
-        <w:rPr>
-          <w:rStyle w:val="VerbatimChar"/>
-        </w:rPr>
-        <w:t xml:space="preserve">## test.frame.local$dxCON -7.726176  17.3229561</w:t>
-      </w:r>
-      <w:r>
-        <w:br w:type="textWrapping"/>
-      </w:r>
-      <w:r>
-        <w:rPr>
-          <w:rStyle w:val="VerbatimChar"/>
-        </w:rPr>
-        <w:t xml:space="preserve">## test.frame.local$age   -2.220386   0.9488891</w:t>
+        <w:t xml:space="preserve">## (Intercept)            35.970747 201.1922580</w:t>
+      </w:r>
+      <w:r>
+        <w:br w:type="textWrapping"/>
+      </w:r>
+      <w:r>
+        <w:rPr>
+          <w:rStyle w:val="VerbatimChar"/>
+        </w:rPr>
+        <w:t xml:space="preserve">## test.frame.local$dxCON -9.214247  15.9684133</w:t>
+      </w:r>
+      <w:r>
+        <w:br w:type="textWrapping"/>
+      </w:r>
+      <w:r>
+        <w:rPr>
+          <w:rStyle w:val="VerbatimChar"/>
+        </w:rPr>
+        <w:t xml:space="preserve">## test.frame.local$age   -2.061270   0.5516112</w:t>
       </w:r>
     </w:p>
     <w:p>
@@ -14251,16 +14275,16 @@
         <w:rPr>
           <w:rStyle w:val="VerbatimChar"/>
         </w:rPr>
-        <w:t xml:space="preserve">## 1     15 2314.1                           </w:t>
-      </w:r>
-      <w:r>
-        <w:br w:type="textWrapping"/>
-      </w:r>
-      <w:r>
-        <w:rPr>
-          <w:rStyle w:val="VerbatimChar"/>
-        </w:rPr>
-        <w:t xml:space="preserve">## 2     16 2426.9 -1   -112.81 0.7312 0.4059</w:t>
+        <w:t xml:space="preserve">## 1     15 2204.1                           </w:t>
+      </w:r>
+      <w:r>
+        <w:br w:type="textWrapping"/>
+      </w:r>
+      <w:r>
+        <w:rPr>
+          <w:rStyle w:val="VerbatimChar"/>
+        </w:rPr>
+        <w:t xml:space="preserve">## 2     16 2426.9 -1   -222.84 1.5166 0.2371</w:t>
       </w:r>
     </w:p>
     <w:p>
@@ -14330,7 +14354,7 @@
         <w:rPr>
           <w:rStyle w:val="VerbatimChar"/>
         </w:rPr>
-        <w:t xml:space="preserve">## Start:  AIC=93.42</w:t>
+        <w:t xml:space="preserve">## Start:  AIC=92.54</w:t>
       </w:r>
       <w:r>
         <w:br w:type="textWrapping"/>
@@ -14366,25 +14390,25 @@
         <w:rPr>
           <w:rStyle w:val="VerbatimChar"/>
         </w:rPr>
-        <w:t xml:space="preserve">## - test.frame.local$dx   1    102.87 2416.9 92.198</w:t>
-      </w:r>
-      <w:r>
-        <w:br w:type="textWrapping"/>
-      </w:r>
-      <w:r>
-        <w:rPr>
-          <w:rStyle w:val="VerbatimChar"/>
-        </w:rPr>
-        <w:t xml:space="preserve">## - test.frame.local$age  1    112.81 2426.9 92.272</w:t>
-      </w:r>
-      <w:r>
-        <w:br w:type="textWrapping"/>
-      </w:r>
-      <w:r>
-        <w:rPr>
-          <w:rStyle w:val="VerbatimChar"/>
-        </w:rPr>
-        <w:t xml:space="preserve">## &lt;none&gt;                              2314.1 93.415</w:t>
+        <w:t xml:space="preserve">## - test.frame.local$dx   1     48.02 2252.1 90.926</w:t>
+      </w:r>
+      <w:r>
+        <w:br w:type="textWrapping"/>
+      </w:r>
+      <w:r>
+        <w:rPr>
+          <w:rStyle w:val="VerbatimChar"/>
+        </w:rPr>
+        <w:t xml:space="preserve">## - test.frame.local$age  1    222.84 2426.9 92.272</w:t>
+      </w:r>
+      <w:r>
+        <w:br w:type="textWrapping"/>
+      </w:r>
+      <w:r>
+        <w:rPr>
+          <w:rStyle w:val="VerbatimChar"/>
+        </w:rPr>
+        <w:t xml:space="preserve">## &lt;none&gt;                              2204.1 92.538</w:t>
       </w:r>
       <w:r>
         <w:br w:type="textWrapping"/>
@@ -14402,7 +14426,7 @@
         <w:rPr>
           <w:rStyle w:val="VerbatimChar"/>
         </w:rPr>
-        <w:t xml:space="preserve">## Step:  AIC=92.2</w:t>
+        <w:t xml:space="preserve">## Step:  AIC=90.93</w:t>
       </w:r>
       <w:r>
         <w:br w:type="textWrapping"/>
@@ -14438,43 +14462,16 @@
         <w:rPr>
           <w:rStyle w:val="VerbatimChar"/>
         </w:rPr>
-        <w:t xml:space="preserve">## - test.frame.local$age  1    132.66 2549.6 91.160</w:t>
-      </w:r>
-      <w:r>
-        <w:br w:type="textWrapping"/>
-      </w:r>
-      <w:r>
-        <w:rPr>
-          <w:rStyle w:val="VerbatimChar"/>
-        </w:rPr>
-        <w:t xml:space="preserve">## &lt;none&gt;                              2416.9 92.198</w:t>
-      </w:r>
-      <w:r>
-        <w:br w:type="textWrapping"/>
-      </w:r>
-      <w:r>
-        <w:rPr>
-          <w:rStyle w:val="VerbatimChar"/>
-        </w:rPr>
-        <w:t xml:space="preserve">## </w:t>
-      </w:r>
-      <w:r>
-        <w:br w:type="textWrapping"/>
-      </w:r>
-      <w:r>
-        <w:rPr>
-          <w:rStyle w:val="VerbatimChar"/>
-        </w:rPr>
-        <w:t xml:space="preserve">## Step:  AIC=91.16</w:t>
-      </w:r>
-      <w:r>
-        <w:br w:type="textWrapping"/>
-      </w:r>
-      <w:r>
-        <w:rPr>
-          <w:rStyle w:val="VerbatimChar"/>
-        </w:rPr>
-        <w:t xml:space="preserve">## test.frame.local$volume1 ~ 1</w:t>
+        <w:t xml:space="preserve">## &lt;none&gt;                              2252.1 90.926</w:t>
+      </w:r>
+      <w:r>
+        <w:br w:type="textWrapping"/>
+      </w:r>
+      <w:r>
+        <w:rPr>
+          <w:rStyle w:val="VerbatimChar"/>
+        </w:rPr>
+        <w:t xml:space="preserve">## - test.frame.local$age  1    297.55 2549.6 91.160</w:t>
       </w:r>
     </w:p>
     <w:p>
@@ -14630,7 +14627,7 @@
         <w:rPr>
           <w:rStyle w:val="VerbatimChar"/>
         </w:rPr>
-        <w:t xml:space="preserve">## [1] 0.1596174</w:t>
+        <w:t xml:space="preserve">## [1] 0.4944132</w:t>
       </w:r>
     </w:p>
     <w:p>
@@ -16504,7 +16501,7 @@
               <w:jc w:val="right"/>
             </w:pPr>
             <w:r>
-              <w:t xml:space="preserve">5</w:t>
+              <w:t xml:space="preserve">4</w:t>
             </w:r>
           </w:p>
         </w:tc>
@@ -16515,7 +16512,7 @@
               <w:jc w:val="right"/>
             </w:pPr>
             <w:r>
-              <w:t xml:space="preserve">2</w:t>
+              <w:t xml:space="preserve">4</w:t>
             </w:r>
           </w:p>
         </w:tc>
@@ -16539,7 +16536,7 @@
               <w:jc w:val="right"/>
             </w:pPr>
             <w:r>
-              <w:t xml:space="preserve">4</w:t>
+              <w:t xml:space="preserve">5</w:t>
             </w:r>
           </w:p>
         </w:tc>
@@ -16550,7 +16547,7 @@
               <w:jc w:val="right"/>
             </w:pPr>
             <w:r>
-              <w:t xml:space="preserve">7</w:t>
+              <w:t xml:space="preserve">5</w:t>
             </w:r>
           </w:p>
         </w:tc>
@@ -16834,7 +16831,7 @@
               <w:jc w:val="right"/>
             </w:pPr>
             <w:r>
-              <w:t xml:space="preserve">59.2</w:t>
+              <w:t xml:space="preserve">58.5</w:t>
             </w:r>
           </w:p>
         </w:tc>
@@ -16869,7 +16866,7 @@
               <w:jc w:val="right"/>
             </w:pPr>
             <w:r>
-              <w:t xml:space="preserve">58.5</w:t>
+              <w:t xml:space="preserve">57.0</w:t>
             </w:r>
           </w:p>
         </w:tc>
@@ -16904,7 +16901,7 @@
               <w:jc w:val="right"/>
             </w:pPr>
             <w:r>
-              <w:t xml:space="preserve">63.5</w:t>
+              <w:t xml:space="preserve">66.4</w:t>
             </w:r>
           </w:p>
         </w:tc>
@@ -16939,7 +16936,7 @@
               <w:jc w:val="right"/>
             </w:pPr>
             <w:r>
-              <w:t xml:space="preserve">61.0</w:t>
+              <w:t xml:space="preserve">63.2</w:t>
             </w:r>
           </w:p>
         </w:tc>
@@ -17053,7 +17050,7 @@
     </w:lvl>
   </w:abstractNum>
   <w:abstractNum w:abstractNumId="990">
-    <w:nsid w:val="e81e66be"/>
+    <w:nsid w:val="fbb61cee"/>
     <w:multiLevelType w:val="multilevel"/>
     <w:lvl w:ilvl="0">
       <w:numFmt w:val="bullet"/>

</xml_diff>

<commit_message>
fix up some commands and include info about dropping levels
</commit_message>
<xml_diff>
--- a/R_handy_commands_markdown.docx
+++ b/R_handy_commands_markdown.docx
@@ -9137,9 +9137,663 @@
       <w:pPr>
         <w:pStyle w:val="Heading3"/>
       </w:pPr>
-      <w:bookmarkStart w:id="136" w:name="get-value-at-a-specific-position-in-a-vector"/>
+      <w:bookmarkStart w:id="136" w:name="dropping-levels-from-a-subset"/>
       <w:bookmarkEnd w:id="136"/>
       <w:r>
+        <w:t xml:space="preserve">Dropping levels from a subset</w:t>
+      </w:r>
+    </w:p>
+    <w:p>
+      <w:pPr>
+        <w:pStyle w:val="FirstParagraph"/>
+      </w:pPr>
+      <w:r>
+        <w:t xml:space="preserve">NOTE that subsetting does not usually drop the unused levels from the new subset, it just doesn't have any data in them. This can mess up certain programs like cohensD. To completely drop teh levels, use the droplevels command</w:t>
+      </w:r>
+    </w:p>
+    <w:p>
+      <w:pPr>
+        <w:pStyle w:val="BodyText"/>
+      </w:pPr>
+      <w:r>
+        <w:t xml:space="preserve">e.g.</w:t>
+      </w:r>
+    </w:p>
+    <w:p>
+      <w:pPr>
+        <w:pStyle w:val="SourceCode"/>
+      </w:pPr>
+      <w:r>
+        <w:rPr>
+          <w:rStyle w:val="CommentTok"/>
+        </w:rPr>
+        <w:t xml:space="preserve"># here is the original data frame, which has 3 levels: AD, BV and CON</w:t>
+      </w:r>
+      <w:r>
+        <w:br w:type="textWrapping"/>
+      </w:r>
+      <w:r>
+        <w:rPr>
+          <w:rStyle w:val="NormalTok"/>
+        </w:rPr>
+        <w:t xml:space="preserve">test.frame.3c</w:t>
+      </w:r>
+    </w:p>
+    <w:p>
+      <w:pPr>
+        <w:pStyle w:val="SourceCode"/>
+      </w:pPr>
+      <w:r>
+        <w:rPr>
+          <w:rStyle w:val="VerbatimChar"/>
+        </w:rPr>
+        <w:t xml:space="preserve">##    PIDN age sex  dx visit volume1 volume2</w:t>
+      </w:r>
+      <w:r>
+        <w:br w:type="textWrapping"/>
+      </w:r>
+      <w:r>
+        <w:rPr>
+          <w:rStyle w:val="VerbatimChar"/>
+        </w:rPr>
+        <w:t xml:space="preserve">## 1  1111  55   f CON     1     100      15</w:t>
+      </w:r>
+      <w:r>
+        <w:br w:type="textWrapping"/>
+      </w:r>
+      <w:r>
+        <w:rPr>
+          <w:rStyle w:val="VerbatimChar"/>
+        </w:rPr>
+        <w:t xml:space="preserve">## 2  1111  56   f CON     2      90      11</w:t>
+      </w:r>
+      <w:r>
+        <w:br w:type="textWrapping"/>
+      </w:r>
+      <w:r>
+        <w:rPr>
+          <w:rStyle w:val="VerbatimChar"/>
+        </w:rPr>
+        <w:t xml:space="preserve">## 3  1111  57   m CON     3      80      10</w:t>
+      </w:r>
+      <w:r>
+        <w:br w:type="textWrapping"/>
+      </w:r>
+      <w:r>
+        <w:rPr>
+          <w:rStyle w:val="VerbatimChar"/>
+        </w:rPr>
+        <w:t xml:space="preserve">## 4  1111  58   m CON     4      70       9</w:t>
+      </w:r>
+      <w:r>
+        <w:br w:type="textWrapping"/>
+      </w:r>
+      <w:r>
+        <w:rPr>
+          <w:rStyle w:val="VerbatimChar"/>
+        </w:rPr>
+        <w:t xml:space="preserve">## 5  2222  60   f  BV     1      90      18</w:t>
+      </w:r>
+      <w:r>
+        <w:br w:type="textWrapping"/>
+      </w:r>
+      <w:r>
+        <w:rPr>
+          <w:rStyle w:val="VerbatimChar"/>
+        </w:rPr>
+        <w:t xml:space="preserve">## 6  2222  61   f  BV     2      85      19</w:t>
+      </w:r>
+      <w:r>
+        <w:br w:type="textWrapping"/>
+      </w:r>
+      <w:r>
+        <w:rPr>
+          <w:rStyle w:val="VerbatimChar"/>
+        </w:rPr>
+        <w:t xml:space="preserve">## 7  2222  62   m  BV     3      75      17</w:t>
+      </w:r>
+      <w:r>
+        <w:br w:type="textWrapping"/>
+      </w:r>
+      <w:r>
+        <w:rPr>
+          <w:rStyle w:val="VerbatimChar"/>
+        </w:rPr>
+        <w:t xml:space="preserve">## 8  3333  66   m CON     1      80      22</w:t>
+      </w:r>
+      <w:r>
+        <w:br w:type="textWrapping"/>
+      </w:r>
+      <w:r>
+        <w:rPr>
+          <w:rStyle w:val="VerbatimChar"/>
+        </w:rPr>
+        <w:t xml:space="preserve">## 9  3333  67   m CON     2      77      20</w:t>
+      </w:r>
+      <w:r>
+        <w:br w:type="textWrapping"/>
+      </w:r>
+      <w:r>
+        <w:rPr>
+          <w:rStyle w:val="VerbatimChar"/>
+        </w:rPr>
+        <w:t xml:space="preserve">## 10 3333  68   m CON     3      75      20</w:t>
+      </w:r>
+      <w:r>
+        <w:br w:type="textWrapping"/>
+      </w:r>
+      <w:r>
+        <w:rPr>
+          <w:rStyle w:val="VerbatimChar"/>
+        </w:rPr>
+        <w:t xml:space="preserve">## 11 4444  56   f  BV     1      70      19</w:t>
+      </w:r>
+      <w:r>
+        <w:br w:type="textWrapping"/>
+      </w:r>
+      <w:r>
+        <w:rPr>
+          <w:rStyle w:val="VerbatimChar"/>
+        </w:rPr>
+        <w:t xml:space="preserve">## 12 4444  57   f  BV     2      65      14</w:t>
+      </w:r>
+      <w:r>
+        <w:br w:type="textWrapping"/>
+      </w:r>
+      <w:r>
+        <w:rPr>
+          <w:rStyle w:val="VerbatimChar"/>
+        </w:rPr>
+        <w:t xml:space="preserve">## 13 5555  66   m  BV     1      70      15</w:t>
+      </w:r>
+      <w:r>
+        <w:br w:type="textWrapping"/>
+      </w:r>
+      <w:r>
+        <w:rPr>
+          <w:rStyle w:val="VerbatimChar"/>
+        </w:rPr>
+        <w:t xml:space="preserve">## 14 5555  67   m  BV     2      65      12</w:t>
+      </w:r>
+      <w:r>
+        <w:br w:type="textWrapping"/>
+      </w:r>
+      <w:r>
+        <w:rPr>
+          <w:rStyle w:val="VerbatimChar"/>
+        </w:rPr>
+        <w:t xml:space="preserve">## 15 5555  68   m  BV     3      60      11</w:t>
+      </w:r>
+      <w:r>
+        <w:br w:type="textWrapping"/>
+      </w:r>
+      <w:r>
+        <w:rPr>
+          <w:rStyle w:val="VerbatimChar"/>
+        </w:rPr>
+        <w:t xml:space="preserve">## 16 5555  69   m  BV     4      60      10</w:t>
+      </w:r>
+      <w:r>
+        <w:br w:type="textWrapping"/>
+      </w:r>
+      <w:r>
+        <w:rPr>
+          <w:rStyle w:val="VerbatimChar"/>
+        </w:rPr>
+        <w:t xml:space="preserve">## 17 6666  58   f CON     1      60      18</w:t>
+      </w:r>
+      <w:r>
+        <w:br w:type="textWrapping"/>
+      </w:r>
+      <w:r>
+        <w:rPr>
+          <w:rStyle w:val="VerbatimChar"/>
+        </w:rPr>
+        <w:t xml:space="preserve">## 18 6666  59   f CON     2      55      17</w:t>
+      </w:r>
+      <w:r>
+        <w:br w:type="textWrapping"/>
+      </w:r>
+      <w:r>
+        <w:rPr>
+          <w:rStyle w:val="VerbatimChar"/>
+        </w:rPr>
+        <w:t xml:space="preserve">## 19 7777  74   m  AD     1      50      12</w:t>
+      </w:r>
+      <w:r>
+        <w:br w:type="textWrapping"/>
+      </w:r>
+      <w:r>
+        <w:rPr>
+          <w:rStyle w:val="VerbatimChar"/>
+        </w:rPr>
+        <w:t xml:space="preserve">## 20 7777  75   m  AD     2      40      11</w:t>
+      </w:r>
+      <w:r>
+        <w:br w:type="textWrapping"/>
+      </w:r>
+      <w:r>
+        <w:rPr>
+          <w:rStyle w:val="VerbatimChar"/>
+        </w:rPr>
+        <w:t xml:space="preserve">## 21 7777  76   m  AD     3      30      10</w:t>
+      </w:r>
+      <w:r>
+        <w:br w:type="textWrapping"/>
+      </w:r>
+      <w:r>
+        <w:rPr>
+          <w:rStyle w:val="VerbatimChar"/>
+        </w:rPr>
+        <w:t xml:space="preserve">## 22 8888  80   f  AD     1      60      10</w:t>
+      </w:r>
+      <w:r>
+        <w:br w:type="textWrapping"/>
+      </w:r>
+      <w:r>
+        <w:rPr>
+          <w:rStyle w:val="VerbatimChar"/>
+        </w:rPr>
+        <w:t xml:space="preserve">## 23 8888  81   f  AD     2      55       9</w:t>
+      </w:r>
+      <w:r>
+        <w:br w:type="textWrapping"/>
+      </w:r>
+      <w:r>
+        <w:rPr>
+          <w:rStyle w:val="VerbatimChar"/>
+        </w:rPr>
+        <w:t xml:space="preserve">## 24 9999  78   f  AD     1      50      12</w:t>
+      </w:r>
+      <w:r>
+        <w:br w:type="textWrapping"/>
+      </w:r>
+      <w:r>
+        <w:rPr>
+          <w:rStyle w:val="VerbatimChar"/>
+        </w:rPr>
+        <w:t xml:space="preserve">## 25 9999  80   f  AD     2      40      10</w:t>
+      </w:r>
+      <w:r>
+        <w:br w:type="textWrapping"/>
+      </w:r>
+      <w:r>
+        <w:rPr>
+          <w:rStyle w:val="VerbatimChar"/>
+        </w:rPr>
+        <w:t xml:space="preserve">## 26 9999  89   f  AD     3      30       8</w:t>
+      </w:r>
+    </w:p>
+    <w:p>
+      <w:pPr>
+        <w:pStyle w:val="SourceCode"/>
+      </w:pPr>
+      <w:r>
+        <w:rPr>
+          <w:rStyle w:val="CommentTok"/>
+        </w:rPr>
+        <w:t xml:space="preserve"># exclude the BV cases and put the results in a new object</w:t>
+      </w:r>
+      <w:r>
+        <w:br w:type="textWrapping"/>
+      </w:r>
+      <w:r>
+        <w:rPr>
+          <w:rStyle w:val="NormalTok"/>
+        </w:rPr>
+        <w:t xml:space="preserve">test.2c &lt;-</w:t>
+      </w:r>
+      <w:r>
+        <w:rPr>
+          <w:rStyle w:val="StringTok"/>
+        </w:rPr>
+        <w:t xml:space="preserve"> </w:t>
+      </w:r>
+      <w:r>
+        <w:rPr>
+          <w:rStyle w:val="KeywordTok"/>
+        </w:rPr>
+        <w:t xml:space="preserve">subset</w:t>
+      </w:r>
+      <w:r>
+        <w:rPr>
+          <w:rStyle w:val="NormalTok"/>
+        </w:rPr>
+        <w:t xml:space="preserve">(test.frame.3c, test.frame.3c$dx==</w:t>
+      </w:r>
+      <w:r>
+        <w:rPr>
+          <w:rStyle w:val="StringTok"/>
+        </w:rPr>
+        <w:t xml:space="preserve">"CON"</w:t>
+      </w:r>
+      <w:r>
+        <w:rPr>
+          <w:rStyle w:val="NormalTok"/>
+        </w:rPr>
+        <w:t xml:space="preserve"> </w:t>
+      </w:r>
+      <w:r>
+        <w:rPr>
+          <w:rStyle w:val="NormalTok"/>
+        </w:rPr>
+        <w:t xml:space="preserve">|</w:t>
+      </w:r>
+      <w:r>
+        <w:rPr>
+          <w:rStyle w:val="StringTok"/>
+        </w:rPr>
+        <w:t xml:space="preserve">  </w:t>
+      </w:r>
+      <w:r>
+        <w:rPr>
+          <w:rStyle w:val="NormalTok"/>
+        </w:rPr>
+        <w:t xml:space="preserve">test.frame.3c$dx==</w:t>
+      </w:r>
+      <w:r>
+        <w:rPr>
+          <w:rStyle w:val="StringTok"/>
+        </w:rPr>
+        <w:t xml:space="preserve">"AD"</w:t>
+      </w:r>
+      <w:r>
+        <w:rPr>
+          <w:rStyle w:val="NormalTok"/>
+        </w:rPr>
+        <w:t xml:space="preserve">)</w:t>
+      </w:r>
+      <w:r>
+        <w:br w:type="textWrapping"/>
+      </w:r>
+      <w:r>
+        <w:rPr>
+          <w:rStyle w:val="CommentTok"/>
+        </w:rPr>
+        <w:t xml:space="preserve"># new object shows only 2 levels in dx: AD and CON</w:t>
+      </w:r>
+      <w:r>
+        <w:br w:type="textWrapping"/>
+      </w:r>
+      <w:r>
+        <w:rPr>
+          <w:rStyle w:val="NormalTok"/>
+        </w:rPr>
+        <w:t xml:space="preserve">test.2c</w:t>
+      </w:r>
+    </w:p>
+    <w:p>
+      <w:pPr>
+        <w:pStyle w:val="SourceCode"/>
+      </w:pPr>
+      <w:r>
+        <w:rPr>
+          <w:rStyle w:val="VerbatimChar"/>
+        </w:rPr>
+        <w:t xml:space="preserve">##    PIDN age sex  dx visit volume1 volume2</w:t>
+      </w:r>
+      <w:r>
+        <w:br w:type="textWrapping"/>
+      </w:r>
+      <w:r>
+        <w:rPr>
+          <w:rStyle w:val="VerbatimChar"/>
+        </w:rPr>
+        <w:t xml:space="preserve">## 1  1111  55   f CON     1     100      15</w:t>
+      </w:r>
+      <w:r>
+        <w:br w:type="textWrapping"/>
+      </w:r>
+      <w:r>
+        <w:rPr>
+          <w:rStyle w:val="VerbatimChar"/>
+        </w:rPr>
+        <w:t xml:space="preserve">## 2  1111  56   f CON     2      90      11</w:t>
+      </w:r>
+      <w:r>
+        <w:br w:type="textWrapping"/>
+      </w:r>
+      <w:r>
+        <w:rPr>
+          <w:rStyle w:val="VerbatimChar"/>
+        </w:rPr>
+        <w:t xml:space="preserve">## 3  1111  57   m CON     3      80      10</w:t>
+      </w:r>
+      <w:r>
+        <w:br w:type="textWrapping"/>
+      </w:r>
+      <w:r>
+        <w:rPr>
+          <w:rStyle w:val="VerbatimChar"/>
+        </w:rPr>
+        <w:t xml:space="preserve">## 4  1111  58   m CON     4      70       9</w:t>
+      </w:r>
+      <w:r>
+        <w:br w:type="textWrapping"/>
+      </w:r>
+      <w:r>
+        <w:rPr>
+          <w:rStyle w:val="VerbatimChar"/>
+        </w:rPr>
+        <w:t xml:space="preserve">## 8  3333  66   m CON     1      80      22</w:t>
+      </w:r>
+      <w:r>
+        <w:br w:type="textWrapping"/>
+      </w:r>
+      <w:r>
+        <w:rPr>
+          <w:rStyle w:val="VerbatimChar"/>
+        </w:rPr>
+        <w:t xml:space="preserve">## 9  3333  67   m CON     2      77      20</w:t>
+      </w:r>
+      <w:r>
+        <w:br w:type="textWrapping"/>
+      </w:r>
+      <w:r>
+        <w:rPr>
+          <w:rStyle w:val="VerbatimChar"/>
+        </w:rPr>
+        <w:t xml:space="preserve">## 10 3333  68   m CON     3      75      20</w:t>
+      </w:r>
+      <w:r>
+        <w:br w:type="textWrapping"/>
+      </w:r>
+      <w:r>
+        <w:rPr>
+          <w:rStyle w:val="VerbatimChar"/>
+        </w:rPr>
+        <w:t xml:space="preserve">## 17 6666  58   f CON     1      60      18</w:t>
+      </w:r>
+      <w:r>
+        <w:br w:type="textWrapping"/>
+      </w:r>
+      <w:r>
+        <w:rPr>
+          <w:rStyle w:val="VerbatimChar"/>
+        </w:rPr>
+        <w:t xml:space="preserve">## 18 6666  59   f CON     2      55      17</w:t>
+      </w:r>
+      <w:r>
+        <w:br w:type="textWrapping"/>
+      </w:r>
+      <w:r>
+        <w:rPr>
+          <w:rStyle w:val="VerbatimChar"/>
+        </w:rPr>
+        <w:t xml:space="preserve">## 19 7777  74   m  AD     1      50      12</w:t>
+      </w:r>
+      <w:r>
+        <w:br w:type="textWrapping"/>
+      </w:r>
+      <w:r>
+        <w:rPr>
+          <w:rStyle w:val="VerbatimChar"/>
+        </w:rPr>
+        <w:t xml:space="preserve">## 20 7777  75   m  AD     2      40      11</w:t>
+      </w:r>
+      <w:r>
+        <w:br w:type="textWrapping"/>
+      </w:r>
+      <w:r>
+        <w:rPr>
+          <w:rStyle w:val="VerbatimChar"/>
+        </w:rPr>
+        <w:t xml:space="preserve">## 21 7777  76   m  AD     3      30      10</w:t>
+      </w:r>
+      <w:r>
+        <w:br w:type="textWrapping"/>
+      </w:r>
+      <w:r>
+        <w:rPr>
+          <w:rStyle w:val="VerbatimChar"/>
+        </w:rPr>
+        <w:t xml:space="preserve">## 22 8888  80   f  AD     1      60      10</w:t>
+      </w:r>
+      <w:r>
+        <w:br w:type="textWrapping"/>
+      </w:r>
+      <w:r>
+        <w:rPr>
+          <w:rStyle w:val="VerbatimChar"/>
+        </w:rPr>
+        <w:t xml:space="preserve">## 23 8888  81   f  AD     2      55       9</w:t>
+      </w:r>
+      <w:r>
+        <w:br w:type="textWrapping"/>
+      </w:r>
+      <w:r>
+        <w:rPr>
+          <w:rStyle w:val="VerbatimChar"/>
+        </w:rPr>
+        <w:t xml:space="preserve">## 24 9999  78   f  AD     1      50      12</w:t>
+      </w:r>
+      <w:r>
+        <w:br w:type="textWrapping"/>
+      </w:r>
+      <w:r>
+        <w:rPr>
+          <w:rStyle w:val="VerbatimChar"/>
+        </w:rPr>
+        <w:t xml:space="preserve">## 25 9999  80   f  AD     2      40      10</w:t>
+      </w:r>
+      <w:r>
+        <w:br w:type="textWrapping"/>
+      </w:r>
+      <w:r>
+        <w:rPr>
+          <w:rStyle w:val="VerbatimChar"/>
+        </w:rPr>
+        <w:t xml:space="preserve">## 26 9999  89   f  AD     3      30       8</w:t>
+      </w:r>
+    </w:p>
+    <w:p>
+      <w:pPr>
+        <w:pStyle w:val="SourceCode"/>
+      </w:pPr>
+      <w:r>
+        <w:rPr>
+          <w:rStyle w:val="CommentTok"/>
+        </w:rPr>
+        <w:t xml:space="preserve"># but levels command shows the BV level is still in the new object</w:t>
+      </w:r>
+      <w:r>
+        <w:br w:type="textWrapping"/>
+      </w:r>
+      <w:r>
+        <w:rPr>
+          <w:rStyle w:val="KeywordTok"/>
+        </w:rPr>
+        <w:t xml:space="preserve">levels</w:t>
+      </w:r>
+      <w:r>
+        <w:rPr>
+          <w:rStyle w:val="NormalTok"/>
+        </w:rPr>
+        <w:t xml:space="preserve">(test.2c$dx)</w:t>
+      </w:r>
+    </w:p>
+    <w:p>
+      <w:pPr>
+        <w:pStyle w:val="SourceCode"/>
+      </w:pPr>
+      <w:r>
+        <w:rPr>
+          <w:rStyle w:val="VerbatimChar"/>
+        </w:rPr>
+        <w:t xml:space="preserve">## [1] "AD"  "BV"  "CON"</w:t>
+      </w:r>
+    </w:p>
+    <w:p>
+      <w:pPr>
+        <w:pStyle w:val="SourceCode"/>
+      </w:pPr>
+      <w:r>
+        <w:rPr>
+          <w:rStyle w:val="CommentTok"/>
+        </w:rPr>
+        <w:t xml:space="preserve"># droplevels commands clears the unused level</w:t>
+      </w:r>
+      <w:r>
+        <w:br w:type="textWrapping"/>
+      </w:r>
+      <w:r>
+        <w:rPr>
+          <w:rStyle w:val="NormalTok"/>
+        </w:rPr>
+        <w:t xml:space="preserve">test.2c &lt;-</w:t>
+      </w:r>
+      <w:r>
+        <w:rPr>
+          <w:rStyle w:val="StringTok"/>
+        </w:rPr>
+        <w:t xml:space="preserve"> </w:t>
+      </w:r>
+      <w:r>
+        <w:rPr>
+          <w:rStyle w:val="KeywordTok"/>
+        </w:rPr>
+        <w:t xml:space="preserve">droplevels</w:t>
+      </w:r>
+      <w:r>
+        <w:rPr>
+          <w:rStyle w:val="NormalTok"/>
+        </w:rPr>
+        <w:t xml:space="preserve">(test.2c)</w:t>
+      </w:r>
+      <w:r>
+        <w:br w:type="textWrapping"/>
+      </w:r>
+      <w:r>
+        <w:rPr>
+          <w:rStyle w:val="KeywordTok"/>
+        </w:rPr>
+        <w:t xml:space="preserve">levels</w:t>
+      </w:r>
+      <w:r>
+        <w:rPr>
+          <w:rStyle w:val="NormalTok"/>
+        </w:rPr>
+        <w:t xml:space="preserve">(test.2c$dx)</w:t>
+      </w:r>
+    </w:p>
+    <w:p>
+      <w:pPr>
+        <w:pStyle w:val="SourceCode"/>
+      </w:pPr>
+      <w:r>
+        <w:rPr>
+          <w:rStyle w:val="VerbatimChar"/>
+        </w:rPr>
+        <w:t xml:space="preserve">## [1] "AD"  "CON"</w:t>
+      </w:r>
+    </w:p>
+    <w:p>
+      <w:pPr>
+        <w:pStyle w:val="Heading3"/>
+      </w:pPr>
+      <w:bookmarkStart w:id="137" w:name="get-value-at-a-specific-position-in-a-vector"/>
+      <w:bookmarkEnd w:id="137"/>
+      <w:r>
         <w:t xml:space="preserve">Get value at a specific position in a vector</w:t>
       </w:r>
     </w:p>
@@ -9200,8 +9854,8 @@
       <w:pPr>
         <w:pStyle w:val="Heading3"/>
       </w:pPr>
-      <w:bookmarkStart w:id="137" w:name="get-values-at-multiple-positions-in-a-vector"/>
-      <w:bookmarkEnd w:id="137"/>
+      <w:bookmarkStart w:id="138" w:name="get-values-at-multiple-positions-in-a-vector"/>
+      <w:bookmarkEnd w:id="138"/>
       <w:r>
         <w:t xml:space="preserve">Get values at multiple positions in a vector</w:t>
       </w:r>
@@ -9527,8 +10181,8 @@
       <w:pPr>
         <w:pStyle w:val="Heading3"/>
       </w:pPr>
-      <w:bookmarkStart w:id="138" w:name="get-values-at-specific-position-in-a-matrix"/>
-      <w:bookmarkEnd w:id="138"/>
+      <w:bookmarkStart w:id="139" w:name="get-values-at-specific-position-in-a-matrix"/>
+      <w:bookmarkEnd w:id="139"/>
       <w:r>
         <w:t xml:space="preserve">Get values at specific position in a matrix</w:t>
       </w:r>
@@ -9790,8 +10444,8 @@
       <w:pPr>
         <w:pStyle w:val="Heading3"/>
       </w:pPr>
-      <w:bookmarkStart w:id="139" w:name="get-a-whole-row"/>
-      <w:bookmarkEnd w:id="139"/>
+      <w:bookmarkStart w:id="140" w:name="get-a-whole-row"/>
+      <w:bookmarkEnd w:id="140"/>
       <w:r>
         <w:t xml:space="preserve">Get a whole row</w:t>
       </w:r>
@@ -9942,8 +10596,8 @@
       <w:pPr>
         <w:pStyle w:val="Heading3"/>
       </w:pPr>
-      <w:bookmarkStart w:id="140" w:name="get-a-whole-column"/>
-      <w:bookmarkEnd w:id="140"/>
+      <w:bookmarkStart w:id="141" w:name="get-a-whole-column"/>
+      <w:bookmarkEnd w:id="141"/>
       <w:r>
         <w:t xml:space="preserve">Get a whole column</w:t>
       </w:r>
@@ -10280,8 +10934,8 @@
       <w:pPr>
         <w:pStyle w:val="Heading3"/>
       </w:pPr>
-      <w:bookmarkStart w:id="141" w:name="get-values-from-a-matrix-and-keep-the-result-as-a-matrix-instead-of-a-vector"/>
-      <w:bookmarkEnd w:id="141"/>
+      <w:bookmarkStart w:id="142" w:name="get-values-from-a-matrix-and-keep-the-result-as-a-matrix-instead-of-a-vector"/>
+      <w:bookmarkEnd w:id="142"/>
       <w:r>
         <w:t xml:space="preserve">Get values from a matrix and keep the result as a matrix instead of a vector</w:t>
       </w:r>
@@ -10309,8 +10963,8 @@
       <w:pPr>
         <w:pStyle w:val="Heading3"/>
       </w:pPr>
-      <w:bookmarkStart w:id="142" w:name="identifying-elements-that-meet-specific-criteria"/>
-      <w:bookmarkEnd w:id="142"/>
+      <w:bookmarkStart w:id="143" w:name="identifying-elements-that-meet-specific-criteria"/>
+      <w:bookmarkEnd w:id="143"/>
       <w:r>
         <w:t xml:space="preserve">Identifying elements that meet specific criteria</w:t>
       </w:r>
@@ -10402,8 +11056,8 @@
       <w:pPr>
         <w:pStyle w:val="Heading3"/>
       </w:pPr>
-      <w:bookmarkStart w:id="143" w:name="querying-data-frame-using-conditions"/>
-      <w:bookmarkEnd w:id="143"/>
+      <w:bookmarkStart w:id="144" w:name="querying-data-frame-using-conditions"/>
+      <w:bookmarkEnd w:id="144"/>
       <w:r>
         <w:t xml:space="preserve">Querying data frame using conditions</w:t>
       </w:r>
@@ -10935,8 +11589,8 @@
       <w:pPr>
         <w:pStyle w:val="Heading3"/>
       </w:pPr>
-      <w:bookmarkStart w:id="144" w:name="probe-elements-in-a-vector-to-get-the-positions-of-those-meeting-certain-criteria"/>
-      <w:bookmarkEnd w:id="144"/>
+      <w:bookmarkStart w:id="145" w:name="probe-elements-in-a-vector-to-get-the-positions-of-those-meeting-certain-criteria"/>
+      <w:bookmarkEnd w:id="145"/>
       <w:r>
         <w:t xml:space="preserve">Probe elements in a vector to get the</w:t>
       </w:r>
@@ -11087,8 +11741,8 @@
       <w:pPr>
         <w:pStyle w:val="Heading3"/>
       </w:pPr>
-      <w:bookmarkStart w:id="145" w:name="see-if-any-elements-in-a-dataset-meet-specific-criteria"/>
-      <w:bookmarkEnd w:id="145"/>
+      <w:bookmarkStart w:id="146" w:name="see-if-any-elements-in-a-dataset-meet-specific-criteria"/>
+      <w:bookmarkEnd w:id="146"/>
       <w:r>
         <w:t xml:space="preserve">See if any elements in a dataset meet specific criteria</w:t>
       </w:r>
@@ -11140,8 +11794,8 @@
       <w:pPr>
         <w:pStyle w:val="Heading3"/>
       </w:pPr>
-      <w:bookmarkStart w:id="146" w:name="see-if-all-elements-in-a-dataset-meet-specific-criteria"/>
-      <w:bookmarkEnd w:id="146"/>
+      <w:bookmarkStart w:id="147" w:name="see-if-all-elements-in-a-dataset-meet-specific-criteria"/>
+      <w:bookmarkEnd w:id="147"/>
       <w:r>
         <w:t xml:space="preserve">See if all elements in a dataset meet specific criteria</w:t>
       </w:r>
@@ -11193,8 +11847,8 @@
       <w:pPr>
         <w:pStyle w:val="Heading3"/>
       </w:pPr>
-      <w:bookmarkStart w:id="147" w:name="subsetting-one-or-more-columns-based-on-the-name"/>
-      <w:bookmarkEnd w:id="147"/>
+      <w:bookmarkStart w:id="148" w:name="subsetting-one-or-more-columns-based-on-the-name"/>
+      <w:bookmarkEnd w:id="148"/>
       <w:r>
         <w:t xml:space="preserve">Subsetting one or more columns based on the name</w:t>
       </w:r>
@@ -11442,8 +12096,8 @@
       <w:pPr>
         <w:pStyle w:val="Heading3"/>
       </w:pPr>
-      <w:bookmarkStart w:id="148" w:name="subsetting-rows-in-a-data-frame"/>
-      <w:bookmarkEnd w:id="148"/>
+      <w:bookmarkStart w:id="149" w:name="subsetting-rows-in-a-data-frame"/>
+      <w:bookmarkEnd w:id="149"/>
       <w:r>
         <w:t xml:space="preserve">Subsetting rows in a data frame</w:t>
       </w:r>
@@ -11613,8 +12267,8 @@
       <w:pPr>
         <w:pStyle w:val="Heading3"/>
       </w:pPr>
-      <w:bookmarkStart w:id="149" w:name="by-function-apply-a-function-to-some-data-according-to-levels-of-another-variable"/>
-      <w:bookmarkEnd w:id="149"/>
+      <w:bookmarkStart w:id="150" w:name="by-function-apply-a-function-to-some-data-according-to-levels-of-another-variable"/>
+      <w:bookmarkEnd w:id="150"/>
       <w:r>
         <w:t xml:space="preserve">By function: Apply a function to some data according to levels of another variable</w:t>
       </w:r>
@@ -11706,8 +12360,8 @@
       <w:pPr>
         <w:pStyle w:val="Heading3"/>
       </w:pPr>
-      <w:bookmarkStart w:id="150" w:name="with-function-apply-a-function-to-some-data-specifying-the-data-that-goes-into-the-function-or-limiting-the-input"/>
-      <w:bookmarkEnd w:id="150"/>
+      <w:bookmarkStart w:id="151" w:name="with-function-apply-a-function-to-some-data-specifying-the-data-that-goes-into-the-function-or-limiting-the-input"/>
+      <w:bookmarkEnd w:id="151"/>
       <w:r>
         <w:t xml:space="preserve">With function: Apply a function to some data specifying the data that goes into the function (or limiting the input)</w:t>
       </w:r>
@@ -11803,8 +12457,8 @@
       <w:pPr>
         <w:pStyle w:val="Heading3"/>
       </w:pPr>
-      <w:bookmarkStart w:id="151" w:name="aggregating-data"/>
-      <w:bookmarkEnd w:id="151"/>
+      <w:bookmarkStart w:id="152" w:name="aggregating-data"/>
+      <w:bookmarkEnd w:id="152"/>
       <w:r>
         <w:t xml:space="preserve">Aggregating data</w:t>
       </w:r>
@@ -12108,8 +12762,8 @@
       <w:pPr>
         <w:pStyle w:val="Heading3"/>
       </w:pPr>
-      <w:bookmarkStart w:id="152" w:name="find-observations-with-missing-data-in-a-variable-of-interest"/>
-      <w:bookmarkEnd w:id="152"/>
+      <w:bookmarkStart w:id="153" w:name="find-observations-with-missing-data-in-a-variable-of-interest"/>
+      <w:bookmarkEnd w:id="153"/>
       <w:r>
         <w:t xml:space="preserve">Find observations with missing data in a variable of interest</w:t>
       </w:r>
@@ -12145,8 +12799,8 @@
       <w:pPr>
         <w:pStyle w:val="Heading3"/>
       </w:pPr>
-      <w:bookmarkStart w:id="153" w:name="omit-observations-with-missing-data"/>
-      <w:bookmarkEnd w:id="153"/>
+      <w:bookmarkStart w:id="154" w:name="omit-observations-with-missing-data"/>
+      <w:bookmarkEnd w:id="154"/>
       <w:r>
         <w:t xml:space="preserve">Omit observations with missing data</w:t>
       </w:r>
@@ -12166,8 +12820,8 @@
       <w:pPr>
         <w:pStyle w:val="Heading3"/>
       </w:pPr>
-      <w:bookmarkStart w:id="154" w:name="identify-rows-with-na-values-in-any-of-the-variables-in-the-row"/>
-      <w:bookmarkEnd w:id="154"/>
+      <w:bookmarkStart w:id="155" w:name="identify-rows-with-na-values-in-any-of-the-variables-in-the-row"/>
+      <w:bookmarkEnd w:id="155"/>
       <w:r>
         <w:t xml:space="preserve">Identify rows with NA values in ANY of the variables in the row</w:t>
       </w:r>
@@ -12243,8 +12897,8 @@
       <w:pPr>
         <w:pStyle w:val="Heading1"/>
       </w:pPr>
-      <w:bookmarkStart w:id="155" w:name="hypothesis-testing"/>
-      <w:bookmarkEnd w:id="155"/>
+      <w:bookmarkStart w:id="156" w:name="hypothesis-testing"/>
+      <w:bookmarkEnd w:id="156"/>
       <w:r>
         <w:t xml:space="preserve">HYPOTHESIS TESTING</w:t>
       </w:r>
@@ -12253,8 +12907,8 @@
       <w:pPr>
         <w:pStyle w:val="Heading2"/>
       </w:pPr>
-      <w:bookmarkStart w:id="156" w:name="chi-square"/>
-      <w:bookmarkEnd w:id="156"/>
+      <w:bookmarkStart w:id="157" w:name="chi-square"/>
+      <w:bookmarkEnd w:id="157"/>
       <w:r>
         <w:t xml:space="preserve">Chi-square</w:t>
       </w:r>
@@ -12263,8 +12917,8 @@
       <w:pPr>
         <w:pStyle w:val="Heading3"/>
       </w:pPr>
-      <w:bookmarkStart w:id="157" w:name="run-a-chi-square"/>
-      <w:bookmarkEnd w:id="157"/>
+      <w:bookmarkStart w:id="158" w:name="run-a-chi-square"/>
+      <w:bookmarkEnd w:id="158"/>
       <w:r>
         <w:t xml:space="preserve">Run a Chi-square</w:t>
       </w:r>
@@ -12365,8 +13019,8 @@
       <w:pPr>
         <w:pStyle w:val="Heading2"/>
       </w:pPr>
-      <w:bookmarkStart w:id="158" w:name="correlation"/>
-      <w:bookmarkEnd w:id="158"/>
+      <w:bookmarkStart w:id="159" w:name="correlation"/>
+      <w:bookmarkEnd w:id="159"/>
       <w:r>
         <w:t xml:space="preserve">Correlation</w:t>
       </w:r>
@@ -12375,8 +13029,8 @@
       <w:pPr>
         <w:pStyle w:val="Heading3"/>
       </w:pPr>
-      <w:bookmarkStart w:id="159" w:name="run-correlations-between-variables-in-dataset"/>
-      <w:bookmarkEnd w:id="159"/>
+      <w:bookmarkStart w:id="160" w:name="run-correlations-between-variables-in-dataset"/>
+      <w:bookmarkEnd w:id="160"/>
       <w:r>
         <w:t xml:space="preserve">Run correlations between variables in dataset</w:t>
       </w:r>
@@ -12556,8 +13210,8 @@
       <w:pPr>
         <w:pStyle w:val="Heading3"/>
       </w:pPr>
-      <w:bookmarkStart w:id="160" w:name="run-pearson-correlation-with-test-stats"/>
-      <w:bookmarkEnd w:id="160"/>
+      <w:bookmarkStart w:id="161" w:name="run-pearson-correlation-with-test-stats"/>
+      <w:bookmarkEnd w:id="161"/>
       <w:r>
         <w:t xml:space="preserve">Run pearson correlation with test stats</w:t>
       </w:r>
@@ -12759,8 +13413,8 @@
       <w:pPr>
         <w:pStyle w:val="Heading3"/>
       </w:pPr>
-      <w:bookmarkStart w:id="161" w:name="run-non-parametric-correlation-with-test-stats"/>
-      <w:bookmarkEnd w:id="161"/>
+      <w:bookmarkStart w:id="162" w:name="run-non-parametric-correlation-with-test-stats"/>
+      <w:bookmarkEnd w:id="162"/>
       <w:r>
         <w:t xml:space="preserve">Run non-parametric correlation with test stats</w:t>
       </w:r>
@@ -13192,8 +13846,8 @@
       <w:pPr>
         <w:pStyle w:val="Heading2"/>
       </w:pPr>
-      <w:bookmarkStart w:id="162" w:name="t-tests"/>
-      <w:bookmarkEnd w:id="162"/>
+      <w:bookmarkStart w:id="163" w:name="t-tests"/>
+      <w:bookmarkEnd w:id="163"/>
       <w:r>
         <w:t xml:space="preserve">t-tests</w:t>
       </w:r>
@@ -13202,8 +13856,8 @@
       <w:pPr>
         <w:pStyle w:val="Heading3"/>
       </w:pPr>
-      <w:bookmarkStart w:id="163" w:name="t-test-independent-two-groups"/>
-      <w:bookmarkEnd w:id="163"/>
+      <w:bookmarkStart w:id="164" w:name="t-test-independent-two-groups"/>
+      <w:bookmarkEnd w:id="164"/>
       <w:r>
         <w:t xml:space="preserve">t-test, independent, two groups</w:t>
       </w:r>
@@ -13565,8 +14219,8 @@
       <w:pPr>
         <w:pStyle w:val="Heading3"/>
       </w:pPr>
-      <w:bookmarkStart w:id="164" w:name="t-test-paired"/>
-      <w:bookmarkEnd w:id="164"/>
+      <w:bookmarkStart w:id="165" w:name="t-test-paired"/>
+      <w:bookmarkEnd w:id="165"/>
       <w:r>
         <w:t xml:space="preserve">t-test, paired</w:t>
       </w:r>
@@ -13610,8 +14264,8 @@
       <w:pPr>
         <w:pStyle w:val="Heading3"/>
       </w:pPr>
-      <w:bookmarkStart w:id="165" w:name="t-test-one-sample"/>
-      <w:bookmarkEnd w:id="165"/>
+      <w:bookmarkStart w:id="166" w:name="t-test-one-sample"/>
+      <w:bookmarkEnd w:id="166"/>
       <w:r>
         <w:t xml:space="preserve">t-test, one sample</w:t>
       </w:r>
@@ -13655,8 +14309,8 @@
       <w:pPr>
         <w:pStyle w:val="Heading2"/>
       </w:pPr>
-      <w:bookmarkStart w:id="166" w:name="regression"/>
-      <w:bookmarkEnd w:id="166"/>
+      <w:bookmarkStart w:id="167" w:name="regression"/>
+      <w:bookmarkEnd w:id="167"/>
       <w:r>
         <w:t xml:space="preserve">Regression</w:t>
       </w:r>
@@ -13665,8 +14319,8 @@
       <w:pPr>
         <w:pStyle w:val="Heading3"/>
       </w:pPr>
-      <w:bookmarkStart w:id="167" w:name="run-regression-model"/>
-      <w:bookmarkEnd w:id="167"/>
+      <w:bookmarkStart w:id="168" w:name="run-regression-model"/>
+      <w:bookmarkEnd w:id="168"/>
       <w:r>
         <w:t xml:space="preserve">Run regression model</w:t>
       </w:r>
@@ -13755,8 +14409,8 @@
       <w:pPr>
         <w:pStyle w:val="Heading3"/>
       </w:pPr>
-      <w:bookmarkStart w:id="168" w:name="view-regression-results"/>
-      <w:bookmarkEnd w:id="168"/>
+      <w:bookmarkStart w:id="169" w:name="view-regression-results"/>
+      <w:bookmarkEnd w:id="169"/>
       <w:r>
         <w:t xml:space="preserve">View regression results</w:t>
       </w:r>
@@ -13983,8 +14637,8 @@
       <w:pPr>
         <w:pStyle w:val="Heading3"/>
       </w:pPr>
-      <w:bookmarkStart w:id="169" w:name="run-anova-on-previously-created-linear-model"/>
-      <w:bookmarkEnd w:id="169"/>
+      <w:bookmarkStart w:id="170" w:name="run-anova-on-previously-created-linear-model"/>
+      <w:bookmarkEnd w:id="170"/>
       <w:r>
         <w:t xml:space="preserve">Run anova on previously created linear model</w:t>
       </w:r>
@@ -14094,8 +14748,8 @@
       <w:pPr>
         <w:pStyle w:val="Heading3"/>
       </w:pPr>
-      <w:bookmarkStart w:id="170" w:name="get-coefficients"/>
-      <w:bookmarkEnd w:id="170"/>
+      <w:bookmarkStart w:id="171" w:name="get-coefficients"/>
+      <w:bookmarkEnd w:id="171"/>
       <w:r>
         <w:t xml:space="preserve">Get coefficients</w:t>
       </w:r>
@@ -14160,8 +14814,8 @@
       <w:pPr>
         <w:pStyle w:val="Heading3"/>
       </w:pPr>
-      <w:bookmarkStart w:id="171" w:name="get-confidence-intervals"/>
-      <w:bookmarkEnd w:id="171"/>
+      <w:bookmarkStart w:id="172" w:name="get-confidence-intervals"/>
+      <w:bookmarkEnd w:id="172"/>
       <w:r>
         <w:t xml:space="preserve">Get Confidence Intervals</w:t>
       </w:r>
@@ -14276,8 +14930,8 @@
       <w:pPr>
         <w:pStyle w:val="Heading3"/>
       </w:pPr>
-      <w:bookmarkStart w:id="172" w:name="rerun-regression-with-different-predictors"/>
-      <w:bookmarkEnd w:id="172"/>
+      <w:bookmarkStart w:id="173" w:name="rerun-regression-with-different-predictors"/>
+      <w:bookmarkEnd w:id="173"/>
       <w:r>
         <w:t xml:space="preserve">Rerun regression with different predictors</w:t>
       </w:r>
@@ -14533,8 +15187,8 @@
       <w:pPr>
         <w:pStyle w:val="Heading3"/>
       </w:pPr>
-      <w:bookmarkStart w:id="173" w:name="compare-two-linear-models-using-anova"/>
-      <w:bookmarkEnd w:id="173"/>
+      <w:bookmarkStart w:id="174" w:name="compare-two-linear-models-using-anova"/>
+      <w:bookmarkEnd w:id="174"/>
       <w:r>
         <w:t xml:space="preserve">Compare two linear models using anova</w:t>
       </w:r>
@@ -14644,8 +15298,8 @@
       <w:pPr>
         <w:pStyle w:val="Heading3"/>
       </w:pPr>
-      <w:bookmarkStart w:id="174" w:name="run-stepwise-regression-on-linear-model"/>
-      <w:bookmarkEnd w:id="174"/>
+      <w:bookmarkStart w:id="175" w:name="run-stepwise-regression-on-linear-model"/>
+      <w:bookmarkEnd w:id="175"/>
       <w:r>
         <w:t xml:space="preserve">Run stepwise regression on linear model</w:t>
       </w:r>
@@ -14831,8 +15485,8 @@
       <w:pPr>
         <w:pStyle w:val="Heading2"/>
       </w:pPr>
-      <w:bookmarkStart w:id="175" w:name="power-and-effect-size"/>
-      <w:bookmarkEnd w:id="175"/>
+      <w:bookmarkStart w:id="176" w:name="power-and-effect-size"/>
+      <w:bookmarkEnd w:id="176"/>
       <w:r>
         <w:t xml:space="preserve">Power and Effect Size</w:t>
       </w:r>
@@ -14841,8 +15495,8 @@
       <w:pPr>
         <w:pStyle w:val="Heading3"/>
       </w:pPr>
-      <w:bookmarkStart w:id="176" w:name="effect-size-using-cohens-d"/>
-      <w:bookmarkEnd w:id="176"/>
+      <w:bookmarkStart w:id="177" w:name="effect-size-using-cohens-d"/>
+      <w:bookmarkEnd w:id="177"/>
       <w:r>
         <w:t xml:space="preserve">Effect size using cohen's d</w:t>
       </w:r>
@@ -14995,8 +15649,132 @@
       <w:pPr>
         <w:pStyle w:val="Heading3"/>
       </w:pPr>
-      <w:bookmarkStart w:id="177" w:name="power-analysis-for-t-test-using-effect-size-such-as-cohens-d"/>
-      <w:bookmarkEnd w:id="177"/>
+      <w:bookmarkStart w:id="178" w:name="cohens-d-with-subsetting"/>
+      <w:bookmarkEnd w:id="178"/>
+      <w:r>
+        <w:t xml:space="preserve">Cohen's d with subsetting</w:t>
+      </w:r>
+    </w:p>
+    <w:p>
+      <w:pPr>
+        <w:pStyle w:val="FirstParagraph"/>
+      </w:pPr>
+      <w:r>
+        <w:t xml:space="preserve">Cohen's d will only work if there are two levels in the factor you're using to compare levels. If you have a dataset with more than 2 levels, you have to subset to make a new dataset with only two levels. For some reason, in order to use cohen's d, you have to apply drop levels command. For example, below we'll pick two levels to test in our dataset that has 3 levels</w:t>
+      </w:r>
+    </w:p>
+    <w:p>
+      <w:pPr>
+        <w:pStyle w:val="SourceCode"/>
+      </w:pPr>
+      <w:r>
+        <w:rPr>
+          <w:rStyle w:val="NormalTok"/>
+        </w:rPr>
+        <w:t xml:space="preserve">co_d_test &lt;-</w:t>
+      </w:r>
+      <w:r>
+        <w:rPr>
+          <w:rStyle w:val="StringTok"/>
+        </w:rPr>
+        <w:t xml:space="preserve"> </w:t>
+      </w:r>
+      <w:r>
+        <w:rPr>
+          <w:rStyle w:val="KeywordTok"/>
+        </w:rPr>
+        <w:t xml:space="preserve">with</w:t>
+      </w:r>
+      <w:r>
+        <w:rPr>
+          <w:rStyle w:val="NormalTok"/>
+        </w:rPr>
+        <w:t xml:space="preserve">(test.frame.3c, test.frame.3c[test.frame.3c$dx!=</w:t>
+      </w:r>
+      <w:r>
+        <w:rPr>
+          <w:rStyle w:val="StringTok"/>
+        </w:rPr>
+        <w:t xml:space="preserve">"CON"</w:t>
+      </w:r>
+      <w:r>
+        <w:rPr>
+          <w:rStyle w:val="NormalTok"/>
+        </w:rPr>
+        <w:t xml:space="preserve">, ])</w:t>
+      </w:r>
+      <w:r>
+        <w:br w:type="textWrapping"/>
+      </w:r>
+      <w:r>
+        <w:rPr>
+          <w:rStyle w:val="NormalTok"/>
+        </w:rPr>
+        <w:t xml:space="preserve">co_d_test &lt;-</w:t>
+      </w:r>
+      <w:r>
+        <w:rPr>
+          <w:rStyle w:val="StringTok"/>
+        </w:rPr>
+        <w:t xml:space="preserve">  </w:t>
+      </w:r>
+      <w:r>
+        <w:rPr>
+          <w:rStyle w:val="KeywordTok"/>
+        </w:rPr>
+        <w:t xml:space="preserve">droplevels</w:t>
+      </w:r>
+      <w:r>
+        <w:rPr>
+          <w:rStyle w:val="NormalTok"/>
+        </w:rPr>
+        <w:t xml:space="preserve">(co_d_test)</w:t>
+      </w:r>
+      <w:r>
+        <w:br w:type="textWrapping"/>
+      </w:r>
+      <w:r>
+        <w:rPr>
+          <w:rStyle w:val="KeywordTok"/>
+        </w:rPr>
+        <w:t xml:space="preserve">cohensD</w:t>
+      </w:r>
+      <w:r>
+        <w:rPr>
+          <w:rStyle w:val="NormalTok"/>
+        </w:rPr>
+        <w:t xml:space="preserve">(co_d_test$age ~</w:t>
+      </w:r>
+      <w:r>
+        <w:rPr>
+          <w:rStyle w:val="StringTok"/>
+        </w:rPr>
+        <w:t xml:space="preserve"> </w:t>
+      </w:r>
+      <w:r>
+        <w:rPr>
+          <w:rStyle w:val="NormalTok"/>
+        </w:rPr>
+        <w:t xml:space="preserve">co_d_test$dx)</w:t>
+      </w:r>
+    </w:p>
+    <w:p>
+      <w:pPr>
+        <w:pStyle w:val="SourceCode"/>
+      </w:pPr>
+      <w:r>
+        <w:rPr>
+          <w:rStyle w:val="VerbatimChar"/>
+        </w:rPr>
+        <w:t xml:space="preserve">## [1] 3.401454</w:t>
+      </w:r>
+    </w:p>
+    <w:p>
+      <w:pPr>
+        <w:pStyle w:val="Heading3"/>
+      </w:pPr>
+      <w:bookmarkStart w:id="179" w:name="power-analysis-for-t-test-using-effect-size-such-as-cohens-d"/>
+      <w:bookmarkEnd w:id="179"/>
       <w:r>
         <w:t xml:space="preserve">Power analysis for t-test using effect size such as cohen's d</w:t>
       </w:r>
@@ -15287,8 +16065,8 @@
       <w:pPr>
         <w:pStyle w:val="Heading3"/>
       </w:pPr>
-      <w:bookmarkStart w:id="178" w:name="power-analysis-for-t-test-using-mean-and-sd-values"/>
-      <w:bookmarkEnd w:id="178"/>
+      <w:bookmarkStart w:id="180" w:name="power-analysis-for-t-test-using-mean-and-sd-values"/>
+      <w:bookmarkEnd w:id="180"/>
       <w:r>
         <w:t xml:space="preserve">Power analysis for t-test using mean and sd values</w:t>
       </w:r>
@@ -15580,8 +16358,8 @@
       <w:pPr>
         <w:pStyle w:val="Heading2"/>
       </w:pPr>
-      <w:bookmarkStart w:id="179" w:name="graphics-and-pretty-output"/>
-      <w:bookmarkEnd w:id="179"/>
+      <w:bookmarkStart w:id="181" w:name="graphics-and-pretty-output"/>
+      <w:bookmarkEnd w:id="181"/>
       <w:r>
         <w:t xml:space="preserve">Graphics and Pretty Output</w:t>
       </w:r>
@@ -15590,8 +16368,8 @@
       <w:pPr>
         <w:pStyle w:val="Heading3"/>
       </w:pPr>
-      <w:bookmarkStart w:id="180" w:name="plot-data-generically-p"/>
-      <w:bookmarkEnd w:id="180"/>
+      <w:bookmarkStart w:id="182" w:name="plot-data-generically-p"/>
+      <w:bookmarkEnd w:id="182"/>
       <w:r>
         <w:t xml:space="preserve">Plot data generically P</w:t>
       </w:r>
@@ -15697,170 +16475,6 @@
                 <pic:pic>
                   <pic:nvPicPr>
                     <pic:cNvPr descr="R_handy_commands_markdown_files/figure-docx/plot_generic-1.png" id="0" name="Picture"/>
-                    <pic:cNvPicPr>
-                      <a:picLocks noChangeArrowheads="1" noChangeAspect="1"/>
-                    </pic:cNvPicPr>
-                  </pic:nvPicPr>
-                  <pic:blipFill>
-                    <a:blip r:embed="rId181"/>
-                    <a:stretch>
-                      <a:fillRect/>
-                    </a:stretch>
-                  </pic:blipFill>
-                  <pic:spPr bwMode="auto">
-                    <a:xfrm>
-                      <a:off x="0" y="0"/>
-                      <a:ext cx="5334000" cy="4267200"/>
-                    </a:xfrm>
-                    <a:prstGeom prst="rect">
-                      <a:avLst/>
-                    </a:prstGeom>
-                    <a:noFill/>
-                    <a:ln w="9525">
-                      <a:noFill/>
-                      <a:headEnd/>
-                      <a:tailEnd/>
-                    </a:ln>
-                  </pic:spPr>
-                </pic:pic>
-              </a:graphicData>
-            </a:graphic>
-          </wp:inline>
-        </w:drawing>
-      </w:r>
-    </w:p>
-    <w:p>
-      <w:pPr>
-        <w:pStyle w:val="BodyText"/>
-      </w:pPr>
-      <w:r>
-        <w:t xml:space="preserve">OR</w:t>
-      </w:r>
-    </w:p>
-    <w:p>
-      <w:pPr>
-        <w:pStyle w:val="SourceCode"/>
-      </w:pPr>
-      <w:r>
-        <w:rPr>
-          <w:rStyle w:val="NormalTok"/>
-        </w:rPr>
-        <w:t xml:space="preserve"> </w:t>
-      </w:r>
-      <w:r>
-        <w:rPr>
-          <w:rStyle w:val="KeywordTok"/>
-        </w:rPr>
-        <w:t xml:space="preserve">plot</w:t>
-      </w:r>
-      <w:r>
-        <w:rPr>
-          <w:rStyle w:val="NormalTok"/>
-        </w:rPr>
-        <w:t xml:space="preserve">(test.frame.local$age~test.frame.local$dx)</w:t>
-      </w:r>
-    </w:p>
-    <w:p>
-      <w:pPr>
-        <w:pStyle w:val="FirstParagraph"/>
-      </w:pPr>
-      <w:r>
-        <w:drawing>
-          <wp:inline>
-            <wp:extent cx="5334000" cy="4267200"/>
-            <wp:effectExtent b="0" l="0" r="0" t="0"/>
-            <wp:docPr descr="" id="1" name="Picture"/>
-            <a:graphic>
-              <a:graphicData uri="http://schemas.openxmlformats.org/drawingml/2006/picture">
-                <pic:pic>
-                  <pic:nvPicPr>
-                    <pic:cNvPr descr="R_handy_commands_markdown_files/figure-docx/plot_age_dx-1.png" id="0" name="Picture"/>
-                    <pic:cNvPicPr>
-                      <a:picLocks noChangeArrowheads="1" noChangeAspect="1"/>
-                    </pic:cNvPicPr>
-                  </pic:nvPicPr>
-                  <pic:blipFill>
-                    <a:blip r:embed="rId182"/>
-                    <a:stretch>
-                      <a:fillRect/>
-                    </a:stretch>
-                  </pic:blipFill>
-                  <pic:spPr bwMode="auto">
-                    <a:xfrm>
-                      <a:off x="0" y="0"/>
-                      <a:ext cx="5334000" cy="4267200"/>
-                    </a:xfrm>
-                    <a:prstGeom prst="rect">
-                      <a:avLst/>
-                    </a:prstGeom>
-                    <a:noFill/>
-                    <a:ln w="9525">
-                      <a:noFill/>
-                      <a:headEnd/>
-                      <a:tailEnd/>
-                    </a:ln>
-                  </pic:spPr>
-                </pic:pic>
-              </a:graphicData>
-            </a:graphic>
-          </wp:inline>
-        </w:drawing>
-      </w:r>
-    </w:p>
-    <w:p>
-      <w:pPr>
-        <w:pStyle w:val="BodyText"/>
-      </w:pPr>
-      <w:r>
-        <w:t xml:space="preserve">OR</w:t>
-      </w:r>
-    </w:p>
-    <w:p>
-      <w:pPr>
-        <w:pStyle w:val="BodyText"/>
-      </w:pPr>
-      <w:r>
-        <w:t xml:space="preserve">e.g.</w:t>
-      </w:r>
-    </w:p>
-    <w:p>
-      <w:pPr>
-        <w:pStyle w:val="SourceCode"/>
-      </w:pPr>
-      <w:r>
-        <w:rPr>
-          <w:rStyle w:val="NormalTok"/>
-        </w:rPr>
-        <w:t xml:space="preserve"> </w:t>
-      </w:r>
-      <w:r>
-        <w:rPr>
-          <w:rStyle w:val="KeywordTok"/>
-        </w:rPr>
-        <w:t xml:space="preserve">plot</w:t>
-      </w:r>
-      <w:r>
-        <w:rPr>
-          <w:rStyle w:val="NormalTok"/>
-        </w:rPr>
-        <w:t xml:space="preserve">(test.frame.local$age~test.frame.local$volume1)</w:t>
-      </w:r>
-    </w:p>
-    <w:p>
-      <w:pPr>
-        <w:pStyle w:val="FirstParagraph"/>
-      </w:pPr>
-      <w:r>
-        <w:drawing>
-          <wp:inline>
-            <wp:extent cx="5334000" cy="4267200"/>
-            <wp:effectExtent b="0" l="0" r="0" t="0"/>
-            <wp:docPr descr="" id="1" name="Picture"/>
-            <a:graphic>
-              <a:graphicData uri="http://schemas.openxmlformats.org/drawingml/2006/picture">
-                <pic:pic>
-                  <pic:nvPicPr>
-                    <pic:cNvPr descr="R_handy_commands_markdown_files/figure-docx/plot_age_vol-1.png" id="0" name="Picture"/>
                     <pic:cNvPicPr>
                       <a:picLocks noChangeArrowheads="1" noChangeAspect="1"/>
                     </pic:cNvPicPr>
@@ -15895,49 +16509,10 @@
     </w:p>
     <w:p>
       <w:pPr>
-        <w:pStyle w:val="Heading3"/>
-      </w:pPr>
-      <w:bookmarkStart w:id="184" w:name="labelling-plots"/>
-      <w:bookmarkEnd w:id="184"/>
-      <w:r>
-        <w:t xml:space="preserve">Labelling Plots</w:t>
-      </w:r>
-    </w:p>
-    <w:p>
-      <w:pPr>
-        <w:pStyle w:val="SourceCode"/>
-      </w:pPr>
-      <w:r>
-        <w:rPr>
-          <w:rStyle w:val="VerbatimChar"/>
-        </w:rPr>
-        <w:t xml:space="preserve">  xlab = "text"</w:t>
-      </w:r>
-      <w:r>
-        <w:br w:type="textWrapping"/>
-      </w:r>
-      <w:r>
-        <w:rPr>
-          <w:rStyle w:val="VerbatimChar"/>
-        </w:rPr>
-        <w:t xml:space="preserve">  ylab = "text"</w:t>
-      </w:r>
-      <w:r>
-        <w:br w:type="textWrapping"/>
-      </w:r>
-      <w:r>
-        <w:rPr>
-          <w:rStyle w:val="VerbatimChar"/>
-        </w:rPr>
-        <w:t xml:space="preserve">  main= "text"</w:t>
-      </w:r>
-    </w:p>
-    <w:p>
-      <w:pPr>
-        <w:pStyle w:val="FirstParagraph"/>
-      </w:pPr>
-      <w:r>
-        <w:t xml:space="preserve">e.g</w:t>
+        <w:pStyle w:val="BodyText"/>
+      </w:pPr>
+      <w:r>
+        <w:t xml:space="preserve">OR</w:t>
       </w:r>
     </w:p>
     <w:p>
@@ -15960,73 +16535,7 @@
         <w:rPr>
           <w:rStyle w:val="NormalTok"/>
         </w:rPr>
-        <w:t xml:space="preserve">(test.frame.local$age~test.frame.local$volume1, </w:t>
-      </w:r>
-      <w:r>
-        <w:rPr>
-          <w:rStyle w:val="DataTypeTok"/>
-        </w:rPr>
-        <w:t xml:space="preserve">xlab=</w:t>
-      </w:r>
-      <w:r>
-        <w:rPr>
-          <w:rStyle w:val="StringTok"/>
-        </w:rPr>
-        <w:t xml:space="preserve">"brain volume"</w:t>
-      </w:r>
-      <w:r>
-        <w:rPr>
-          <w:rStyle w:val="NormalTok"/>
-        </w:rPr>
-        <w:t xml:space="preserve">, </w:t>
-      </w:r>
-      <w:r>
-        <w:rPr>
-          <w:rStyle w:val="DataTypeTok"/>
-        </w:rPr>
-        <w:t xml:space="preserve">ylab =</w:t>
-      </w:r>
-      <w:r>
-        <w:rPr>
-          <w:rStyle w:val="NormalTok"/>
-        </w:rPr>
-        <w:t xml:space="preserve"> </w:t>
-      </w:r>
-      <w:r>
-        <w:rPr>
-          <w:rStyle w:val="StringTok"/>
-        </w:rPr>
-        <w:t xml:space="preserve">"age"</w:t>
-      </w:r>
-      <w:r>
-        <w:rPr>
-          <w:rStyle w:val="NormalTok"/>
-        </w:rPr>
-        <w:t xml:space="preserve">, </w:t>
-      </w:r>
-      <w:r>
-        <w:rPr>
-          <w:rStyle w:val="DataTypeTok"/>
-        </w:rPr>
-        <w:t xml:space="preserve">main =</w:t>
-      </w:r>
-      <w:r>
-        <w:rPr>
-          <w:rStyle w:val="NormalTok"/>
-        </w:rPr>
-        <w:t xml:space="preserve"> </w:t>
-      </w:r>
-      <w:r>
-        <w:rPr>
-          <w:rStyle w:val="StringTok"/>
-        </w:rPr>
-        <w:t xml:space="preserve">"Volume by Age"</w:t>
-      </w:r>
-      <w:r>
-        <w:rPr>
-          <w:rStyle w:val="NormalTok"/>
-        </w:rPr>
-        <w:t xml:space="preserve">)</w:t>
+        <w:t xml:space="preserve">(test.frame.local$age~test.frame.local$dx)</w:t>
       </w:r>
     </w:p>
     <w:p>
@@ -16043,7 +16552,93 @@
               <a:graphicData uri="http://schemas.openxmlformats.org/drawingml/2006/picture">
                 <pic:pic>
                   <pic:nvPicPr>
-                    <pic:cNvPr descr="R_handy_commands_markdown_files/figure-docx/plot_age_vol_lab-1.png" id="0" name="Picture"/>
+                    <pic:cNvPr descr="R_handy_commands_markdown_files/figure-docx/plot_age_dx-1.png" id="0" name="Picture"/>
+                    <pic:cNvPicPr>
+                      <a:picLocks noChangeArrowheads="1" noChangeAspect="1"/>
+                    </pic:cNvPicPr>
+                  </pic:nvPicPr>
+                  <pic:blipFill>
+                    <a:blip r:embed="rId184"/>
+                    <a:stretch>
+                      <a:fillRect/>
+                    </a:stretch>
+                  </pic:blipFill>
+                  <pic:spPr bwMode="auto">
+                    <a:xfrm>
+                      <a:off x="0" y="0"/>
+                      <a:ext cx="5334000" cy="4267200"/>
+                    </a:xfrm>
+                    <a:prstGeom prst="rect">
+                      <a:avLst/>
+                    </a:prstGeom>
+                    <a:noFill/>
+                    <a:ln w="9525">
+                      <a:noFill/>
+                      <a:headEnd/>
+                      <a:tailEnd/>
+                    </a:ln>
+                  </pic:spPr>
+                </pic:pic>
+              </a:graphicData>
+            </a:graphic>
+          </wp:inline>
+        </w:drawing>
+      </w:r>
+    </w:p>
+    <w:p>
+      <w:pPr>
+        <w:pStyle w:val="BodyText"/>
+      </w:pPr>
+      <w:r>
+        <w:t xml:space="preserve">OR</w:t>
+      </w:r>
+    </w:p>
+    <w:p>
+      <w:pPr>
+        <w:pStyle w:val="BodyText"/>
+      </w:pPr>
+      <w:r>
+        <w:t xml:space="preserve">e.g.</w:t>
+      </w:r>
+    </w:p>
+    <w:p>
+      <w:pPr>
+        <w:pStyle w:val="SourceCode"/>
+      </w:pPr>
+      <w:r>
+        <w:rPr>
+          <w:rStyle w:val="NormalTok"/>
+        </w:rPr>
+        <w:t xml:space="preserve"> </w:t>
+      </w:r>
+      <w:r>
+        <w:rPr>
+          <w:rStyle w:val="KeywordTok"/>
+        </w:rPr>
+        <w:t xml:space="preserve">plot</w:t>
+      </w:r>
+      <w:r>
+        <w:rPr>
+          <w:rStyle w:val="NormalTok"/>
+        </w:rPr>
+        <w:t xml:space="preserve">(test.frame.local$age~test.frame.local$volume1)</w:t>
+      </w:r>
+    </w:p>
+    <w:p>
+      <w:pPr>
+        <w:pStyle w:val="FirstParagraph"/>
+      </w:pPr>
+      <w:r>
+        <w:drawing>
+          <wp:inline>
+            <wp:extent cx="5334000" cy="4267200"/>
+            <wp:effectExtent b="0" l="0" r="0" t="0"/>
+            <wp:docPr descr="" id="1" name="Picture"/>
+            <a:graphic>
+              <a:graphicData uri="http://schemas.openxmlformats.org/drawingml/2006/picture">
+                <pic:pic>
+                  <pic:nvPicPr>
+                    <pic:cNvPr descr="R_handy_commands_markdown_files/figure-docx/plot_age_vol-1.png" id="0" name="Picture"/>
                     <pic:cNvPicPr>
                       <a:picLocks noChangeArrowheads="1" noChangeAspect="1"/>
                     </pic:cNvPicPr>
@@ -16080,21 +16675,39 @@
       <w:pPr>
         <w:pStyle w:val="Heading3"/>
       </w:pPr>
-      <w:bookmarkStart w:id="186" w:name="boxplots"/>
+      <w:bookmarkStart w:id="186" w:name="labelling-plots"/>
       <w:bookmarkEnd w:id="186"/>
       <w:r>
-        <w:t xml:space="preserve">Boxplots</w:t>
-      </w:r>
-    </w:p>
-    <w:p>
-      <w:pPr>
-        <w:pStyle w:val="SourceCode"/>
-      </w:pPr>
-      <w:r>
-        <w:rPr>
-          <w:rStyle w:val="VerbatimChar"/>
-        </w:rPr>
-        <w:t xml:space="preserve">  boxplot   Boxplot(dataset_name$variable)</w:t>
+        <w:t xml:space="preserve">Labelling Plots</w:t>
+      </w:r>
+    </w:p>
+    <w:p>
+      <w:pPr>
+        <w:pStyle w:val="SourceCode"/>
+      </w:pPr>
+      <w:r>
+        <w:rPr>
+          <w:rStyle w:val="VerbatimChar"/>
+        </w:rPr>
+        <w:t xml:space="preserve">  xlab = "text"</w:t>
+      </w:r>
+      <w:r>
+        <w:br w:type="textWrapping"/>
+      </w:r>
+      <w:r>
+        <w:rPr>
+          <w:rStyle w:val="VerbatimChar"/>
+        </w:rPr>
+        <w:t xml:space="preserve">  ylab = "text"</w:t>
+      </w:r>
+      <w:r>
+        <w:br w:type="textWrapping"/>
+      </w:r>
+      <w:r>
+        <w:rPr>
+          <w:rStyle w:val="VerbatimChar"/>
+        </w:rPr>
+        <w:t xml:space="preserve">  main= "text"</w:t>
       </w:r>
     </w:p>
     <w:p>
@@ -16102,58 +16715,96 @@
         <w:pStyle w:val="FirstParagraph"/>
       </w:pPr>
       <w:r>
-        <w:t xml:space="preserve">If you want to do conditional plot using lattice package version, use:</w:t>
-      </w:r>
-    </w:p>
-    <w:p>
-      <w:pPr>
-        <w:pStyle w:val="SourceCode"/>
-      </w:pPr>
-      <w:r>
-        <w:rPr>
-          <w:rStyle w:val="VerbatimChar"/>
-        </w:rPr>
-        <w:t xml:space="preserve">  bwplot(factor_variable~numeric_variable)</w:t>
-      </w:r>
-    </w:p>
-    <w:p>
-      <w:pPr>
-        <w:pStyle w:val="FirstParagraph"/>
-      </w:pPr>
-      <w:r>
-        <w:t xml:space="preserve">e.g.</w:t>
-      </w:r>
-    </w:p>
-    <w:p>
-      <w:pPr>
-        <w:pStyle w:val="SourceCode"/>
-      </w:pPr>
+        <w:t xml:space="preserve">e.g</w:t>
+      </w:r>
+    </w:p>
+    <w:p>
+      <w:pPr>
+        <w:pStyle w:val="SourceCode"/>
+      </w:pPr>
+      <w:r>
+        <w:rPr>
+          <w:rStyle w:val="NormalTok"/>
+        </w:rPr>
+        <w:t xml:space="preserve"> </w:t>
+      </w:r>
       <w:r>
         <w:rPr>
           <w:rStyle w:val="KeywordTok"/>
         </w:rPr>
-        <w:t xml:space="preserve">library</w:t>
-      </w:r>
-      <w:r>
-        <w:rPr>
-          <w:rStyle w:val="NormalTok"/>
-        </w:rPr>
-        <w:t xml:space="preserve">(lattice)</w:t>
-      </w:r>
-      <w:r>
-        <w:br w:type="textWrapping"/>
-      </w:r>
-      <w:r>
-        <w:rPr>
-          <w:rStyle w:val="KeywordTok"/>
-        </w:rPr>
-        <w:t xml:space="preserve">bwplot</w:t>
-      </w:r>
-      <w:r>
-        <w:rPr>
-          <w:rStyle w:val="NormalTok"/>
-        </w:rPr>
-        <w:t xml:space="preserve">(test.frame.local$age~test.frame.local$dx)</w:t>
+        <w:t xml:space="preserve">plot</w:t>
+      </w:r>
+      <w:r>
+        <w:rPr>
+          <w:rStyle w:val="NormalTok"/>
+        </w:rPr>
+        <w:t xml:space="preserve">(test.frame.local$age~test.frame.local$volume1, </w:t>
+      </w:r>
+      <w:r>
+        <w:rPr>
+          <w:rStyle w:val="DataTypeTok"/>
+        </w:rPr>
+        <w:t xml:space="preserve">xlab=</w:t>
+      </w:r>
+      <w:r>
+        <w:rPr>
+          <w:rStyle w:val="StringTok"/>
+        </w:rPr>
+        <w:t xml:space="preserve">"brain volume"</w:t>
+      </w:r>
+      <w:r>
+        <w:rPr>
+          <w:rStyle w:val="NormalTok"/>
+        </w:rPr>
+        <w:t xml:space="preserve">, </w:t>
+      </w:r>
+      <w:r>
+        <w:rPr>
+          <w:rStyle w:val="DataTypeTok"/>
+        </w:rPr>
+        <w:t xml:space="preserve">ylab =</w:t>
+      </w:r>
+      <w:r>
+        <w:rPr>
+          <w:rStyle w:val="NormalTok"/>
+        </w:rPr>
+        <w:t xml:space="preserve"> </w:t>
+      </w:r>
+      <w:r>
+        <w:rPr>
+          <w:rStyle w:val="StringTok"/>
+        </w:rPr>
+        <w:t xml:space="preserve">"age"</w:t>
+      </w:r>
+      <w:r>
+        <w:rPr>
+          <w:rStyle w:val="NormalTok"/>
+        </w:rPr>
+        <w:t xml:space="preserve">, </w:t>
+      </w:r>
+      <w:r>
+        <w:rPr>
+          <w:rStyle w:val="DataTypeTok"/>
+        </w:rPr>
+        <w:t xml:space="preserve">main =</w:t>
+      </w:r>
+      <w:r>
+        <w:rPr>
+          <w:rStyle w:val="NormalTok"/>
+        </w:rPr>
+        <w:t xml:space="preserve"> </w:t>
+      </w:r>
+      <w:r>
+        <w:rPr>
+          <w:rStyle w:val="StringTok"/>
+        </w:rPr>
+        <w:t xml:space="preserve">"Volume by Age"</w:t>
+      </w:r>
+      <w:r>
+        <w:rPr>
+          <w:rStyle w:val="NormalTok"/>
+        </w:rPr>
+        <w:t xml:space="preserve">)</w:t>
       </w:r>
     </w:p>
     <w:p>
@@ -16170,7 +16821,7 @@
               <a:graphicData uri="http://schemas.openxmlformats.org/drawingml/2006/picture">
                 <pic:pic>
                   <pic:nvPicPr>
-                    <pic:cNvPr descr="R_handy_commands_markdown_files/figure-docx/box_age_dx-1.png" id="0" name="Picture"/>
+                    <pic:cNvPr descr="R_handy_commands_markdown_files/figure-docx/plot_age_vol_lab-1.png" id="0" name="Picture"/>
                     <pic:cNvPicPr>
                       <a:picLocks noChangeArrowheads="1" noChangeAspect="1"/>
                     </pic:cNvPicPr>
@@ -16207,21 +16858,21 @@
       <w:pPr>
         <w:pStyle w:val="Heading3"/>
       </w:pPr>
-      <w:bookmarkStart w:id="188" w:name="histograms"/>
+      <w:bookmarkStart w:id="188" w:name="boxplots"/>
       <w:bookmarkEnd w:id="188"/>
       <w:r>
-        <w:t xml:space="preserve">Histograms</w:t>
-      </w:r>
-    </w:p>
-    <w:p>
-      <w:pPr>
-        <w:pStyle w:val="SourceCode"/>
-      </w:pPr>
-      <w:r>
-        <w:rPr>
-          <w:rStyle w:val="VerbatimChar"/>
-        </w:rPr>
-        <w:t xml:space="preserve">  hist(dataset_name$variable)</w:t>
+        <w:t xml:space="preserve">Boxplots</w:t>
+      </w:r>
+    </w:p>
+    <w:p>
+      <w:pPr>
+        <w:pStyle w:val="SourceCode"/>
+      </w:pPr>
+      <w:r>
+        <w:rPr>
+          <w:rStyle w:val="VerbatimChar"/>
+        </w:rPr>
+        <w:t xml:space="preserve">  boxplot   Boxplot(dataset_name$variable)</w:t>
       </w:r>
     </w:p>
     <w:p>
@@ -16229,18 +16880,18 @@
         <w:pStyle w:val="FirstParagraph"/>
       </w:pPr>
       <w:r>
-        <w:t xml:space="preserve">This will give counts for each interval</w:t>
-      </w:r>
-    </w:p>
-    <w:p>
-      <w:pPr>
-        <w:pStyle w:val="SourceCode"/>
-      </w:pPr>
-      <w:r>
-        <w:rPr>
-          <w:rStyle w:val="VerbatimChar"/>
-        </w:rPr>
-        <w:t xml:space="preserve">  hist(dataset_name$variable, prob = TRUE)</w:t>
+        <w:t xml:space="preserve">If you want to do conditional plot using lattice package version, use:</w:t>
+      </w:r>
+    </w:p>
+    <w:p>
+      <w:pPr>
+        <w:pStyle w:val="SourceCode"/>
+      </w:pPr>
+      <w:r>
+        <w:rPr>
+          <w:rStyle w:val="VerbatimChar"/>
+        </w:rPr>
+        <w:t xml:space="preserve">  bwplot(factor_variable~numeric_variable)</w:t>
       </w:r>
     </w:p>
     <w:p>
@@ -16248,78 +16899,6 @@
         <w:pStyle w:val="FirstParagraph"/>
       </w:pPr>
       <w:r>
-        <w:t xml:space="preserve">This will give probabilities for each interval instead of counts</w:t>
-      </w:r>
-    </w:p>
-    <w:p>
-      <w:pPr>
-        <w:pStyle w:val="BodyText"/>
-      </w:pPr>
-      <w:r>
-        <w:t xml:space="preserve">If you want to use teh version from the lattice package:</w:t>
-      </w:r>
-    </w:p>
-    <w:p>
-      <w:pPr>
-        <w:pStyle w:val="SourceCode"/>
-      </w:pPr>
-      <w:r>
-        <w:rPr>
-          <w:rStyle w:val="VerbatimChar"/>
-        </w:rPr>
-        <w:t xml:space="preserve">  library(lattice)</w:t>
-      </w:r>
-      <w:r>
-        <w:br w:type="textWrapping"/>
-      </w:r>
-      <w:r>
-        <w:rPr>
-          <w:rStyle w:val="VerbatimChar"/>
-        </w:rPr>
-        <w:t xml:space="preserve">  Histogram( ~ variable | factor_variable, data = dataset_name)</w:t>
-      </w:r>
-    </w:p>
-    <w:p>
-      <w:pPr>
-        <w:pStyle w:val="FirstParagraph"/>
-      </w:pPr>
-      <w:r>
-        <w:t xml:space="preserve">OR</w:t>
-      </w:r>
-    </w:p>
-    <w:p>
-      <w:pPr>
-        <w:pStyle w:val="SourceCode"/>
-      </w:pPr>
-      <w:r>
-        <w:rPr>
-          <w:rStyle w:val="VerbatimChar"/>
-        </w:rPr>
-        <w:t xml:space="preserve">  Histogram(condition ~ variable | condition, data = dataset_name, type = “statistic”, nint=number_of_bins)</w:t>
-      </w:r>
-      <w:r>
-        <w:br w:type="textWrapping"/>
-      </w:r>
-      <w:r>
-        <w:rPr>
-          <w:rStyle w:val="VerbatimChar"/>
-        </w:rPr>
-        <w:t xml:space="preserve">  </w:t>
-      </w:r>
-    </w:p>
-    <w:p>
-      <w:pPr>
-        <w:pStyle w:val="FirstParagraph"/>
-      </w:pPr>
-      <w:r>
-        <w:t xml:space="preserve">Type can be "percent", "count", or "density"</w:t>
-      </w:r>
-    </w:p>
-    <w:p>
-      <w:pPr>
-        <w:pStyle w:val="BodyText"/>
-      </w:pPr>
-      <w:r>
         <w:t xml:space="preserve">e.g.</w:t>
       </w:r>
     </w:p>
@@ -16346,73 +16925,13 @@
         <w:rPr>
           <w:rStyle w:val="KeywordTok"/>
         </w:rPr>
-        <w:t xml:space="preserve">histogram</w:t>
-      </w:r>
-      <w:r>
-        <w:rPr>
-          <w:rStyle w:val="NormalTok"/>
-        </w:rPr>
-        <w:t xml:space="preserve">(~test.frame.local$age |</w:t>
-      </w:r>
-      <w:r>
-        <w:rPr>
-          <w:rStyle w:val="StringTok"/>
-        </w:rPr>
-        <w:t xml:space="preserve"> </w:t>
-      </w:r>
-      <w:r>
-        <w:rPr>
-          <w:rStyle w:val="NormalTok"/>
-        </w:rPr>
-        <w:t xml:space="preserve">test.frame.local$sex, </w:t>
-      </w:r>
-      <w:r>
-        <w:rPr>
-          <w:rStyle w:val="DataTypeTok"/>
-        </w:rPr>
-        <w:t xml:space="preserve">type =</w:t>
-      </w:r>
-      <w:r>
-        <w:rPr>
-          <w:rStyle w:val="NormalTok"/>
-        </w:rPr>
-        <w:t xml:space="preserve"> </w:t>
-      </w:r>
-      <w:r>
-        <w:rPr>
-          <w:rStyle w:val="StringTok"/>
-        </w:rPr>
-        <w:t xml:space="preserve">"count"</w:t>
-      </w:r>
-      <w:r>
-        <w:rPr>
-          <w:rStyle w:val="NormalTok"/>
-        </w:rPr>
-        <w:t xml:space="preserve">, </w:t>
-      </w:r>
-      <w:r>
-        <w:rPr>
-          <w:rStyle w:val="DataTypeTok"/>
-        </w:rPr>
-        <w:t xml:space="preserve">nint =</w:t>
-      </w:r>
-      <w:r>
-        <w:rPr>
-          <w:rStyle w:val="NormalTok"/>
-        </w:rPr>
-        <w:t xml:space="preserve"> </w:t>
-      </w:r>
-      <w:r>
-        <w:rPr>
-          <w:rStyle w:val="DecValTok"/>
-        </w:rPr>
-        <w:t xml:space="preserve">10</w:t>
-      </w:r>
-      <w:r>
-        <w:rPr>
-          <w:rStyle w:val="NormalTok"/>
-        </w:rPr>
-        <w:t xml:space="preserve">)</w:t>
+        <w:t xml:space="preserve">bwplot</w:t>
+      </w:r>
+      <w:r>
+        <w:rPr>
+          <w:rStyle w:val="NormalTok"/>
+        </w:rPr>
+        <w:t xml:space="preserve">(test.frame.local$age~test.frame.local$dx)</w:t>
       </w:r>
     </w:p>
     <w:p>
@@ -16429,7 +16948,7 @@
               <a:graphicData uri="http://schemas.openxmlformats.org/drawingml/2006/picture">
                 <pic:pic>
                   <pic:nvPicPr>
-                    <pic:cNvPr descr="R_handy_commands_markdown_files/figure-docx/hist_age_dx-1.png" id="0" name="Picture"/>
+                    <pic:cNvPr descr="R_handy_commands_markdown_files/figure-docx/box_age_dx-1.png" id="0" name="Picture"/>
                     <pic:cNvPicPr>
                       <a:picLocks noChangeArrowheads="1" noChangeAspect="1"/>
                     </pic:cNvPicPr>
@@ -16466,21 +16985,95 @@
       <w:pPr>
         <w:pStyle w:val="Heading3"/>
       </w:pPr>
-      <w:bookmarkStart w:id="190" w:name="scatterplot"/>
+      <w:bookmarkStart w:id="190" w:name="histograms"/>
       <w:bookmarkEnd w:id="190"/>
       <w:r>
-        <w:t xml:space="preserve">Scatterplot</w:t>
-      </w:r>
-    </w:p>
-    <w:p>
-      <w:pPr>
-        <w:pStyle w:val="SourceCode"/>
-      </w:pPr>
-      <w:r>
-        <w:rPr>
-          <w:rStyle w:val="VerbatimChar"/>
-        </w:rPr>
-        <w:t xml:space="preserve">  scatterplot(variable1~variable2, smoother=FALSE)</w:t>
+        <w:t xml:space="preserve">Histograms</w:t>
+      </w:r>
+    </w:p>
+    <w:p>
+      <w:pPr>
+        <w:pStyle w:val="SourceCode"/>
+      </w:pPr>
+      <w:r>
+        <w:rPr>
+          <w:rStyle w:val="VerbatimChar"/>
+        </w:rPr>
+        <w:t xml:space="preserve">  hist(dataset_name$variable)</w:t>
+      </w:r>
+    </w:p>
+    <w:p>
+      <w:pPr>
+        <w:pStyle w:val="FirstParagraph"/>
+      </w:pPr>
+      <w:r>
+        <w:t xml:space="preserve">This will give counts for each interval</w:t>
+      </w:r>
+    </w:p>
+    <w:p>
+      <w:pPr>
+        <w:pStyle w:val="SourceCode"/>
+      </w:pPr>
+      <w:r>
+        <w:rPr>
+          <w:rStyle w:val="VerbatimChar"/>
+        </w:rPr>
+        <w:t xml:space="preserve">  hist(dataset_name$variable, prob = TRUE)</w:t>
+      </w:r>
+    </w:p>
+    <w:p>
+      <w:pPr>
+        <w:pStyle w:val="FirstParagraph"/>
+      </w:pPr>
+      <w:r>
+        <w:t xml:space="preserve">This will give probabilities for each interval instead of counts</w:t>
+      </w:r>
+    </w:p>
+    <w:p>
+      <w:pPr>
+        <w:pStyle w:val="BodyText"/>
+      </w:pPr>
+      <w:r>
+        <w:t xml:space="preserve">If you want to use teh version from the lattice package:</w:t>
+      </w:r>
+    </w:p>
+    <w:p>
+      <w:pPr>
+        <w:pStyle w:val="SourceCode"/>
+      </w:pPr>
+      <w:r>
+        <w:rPr>
+          <w:rStyle w:val="VerbatimChar"/>
+        </w:rPr>
+        <w:t xml:space="preserve">  library(lattice)</w:t>
+      </w:r>
+      <w:r>
+        <w:br w:type="textWrapping"/>
+      </w:r>
+      <w:r>
+        <w:rPr>
+          <w:rStyle w:val="VerbatimChar"/>
+        </w:rPr>
+        <w:t xml:space="preserve">  Histogram( ~ variable | factor_variable, data = dataset_name)</w:t>
+      </w:r>
+    </w:p>
+    <w:p>
+      <w:pPr>
+        <w:pStyle w:val="FirstParagraph"/>
+      </w:pPr>
+      <w:r>
+        <w:t xml:space="preserve">OR</w:t>
+      </w:r>
+    </w:p>
+    <w:p>
+      <w:pPr>
+        <w:pStyle w:val="SourceCode"/>
+      </w:pPr>
+      <w:r>
+        <w:rPr>
+          <w:rStyle w:val="VerbatimChar"/>
+        </w:rPr>
+        <w:t xml:space="preserve">  Histogram(condition ~ variable | condition, data = dataset_name, type = “statistic”, nint=number_of_bins)</w:t>
       </w:r>
       <w:r>
         <w:br w:type="textWrapping"/>
@@ -16491,48 +17084,20 @@
         </w:rPr>
         <w:t xml:space="preserve">  </w:t>
       </w:r>
-      <w:r>
-        <w:br w:type="textWrapping"/>
-      </w:r>
-      <w:r>
-        <w:rPr>
-          <w:rStyle w:val="VerbatimChar"/>
-        </w:rPr>
-        <w:t xml:space="preserve">  OR, to separate plots by categorical variable:</w:t>
-      </w:r>
-      <w:r>
-        <w:br w:type="textWrapping"/>
-      </w:r>
-      <w:r>
-        <w:rPr>
-          <w:rStyle w:val="VerbatimChar"/>
-        </w:rPr>
-        <w:t xml:space="preserve">  </w:t>
-      </w:r>
-      <w:r>
-        <w:br w:type="textWrapping"/>
-      </w:r>
-      <w:r>
-        <w:rPr>
-          <w:rStyle w:val="VerbatimChar"/>
-        </w:rPr>
-        <w:t xml:space="preserve">  scatterplot(variable1~variable2 | factor_variable, smoother=FALSE)</w:t>
-      </w:r>
-      <w:r>
-        <w:br w:type="textWrapping"/>
-      </w:r>
-      <w:r>
-        <w:rPr>
-          <w:rStyle w:val="VerbatimChar"/>
-        </w:rPr>
-        <w:t xml:space="preserve">  </w:t>
-      </w:r>
     </w:p>
     <w:p>
       <w:pPr>
         <w:pStyle w:val="FirstParagraph"/>
       </w:pPr>
       <w:r>
+        <w:t xml:space="preserve">Type can be "percent", "count", or "density"</w:t>
+      </w:r>
+    </w:p>
+    <w:p>
+      <w:pPr>
+        <w:pStyle w:val="BodyText"/>
+      </w:pPr>
+      <w:r>
         <w:t xml:space="preserve">e.g.</w:t>
       </w:r>
     </w:p>
@@ -16550,7 +17115,7 @@
         <w:rPr>
           <w:rStyle w:val="NormalTok"/>
         </w:rPr>
-        <w:t xml:space="preserve">(car)</w:t>
+        <w:t xml:space="preserve">(lattice)</w:t>
       </w:r>
       <w:r>
         <w:br w:type="textWrapping"/>
@@ -16559,13 +17124,13 @@
         <w:rPr>
           <w:rStyle w:val="KeywordTok"/>
         </w:rPr>
-        <w:t xml:space="preserve">scatterplot</w:t>
-      </w:r>
-      <w:r>
-        <w:rPr>
-          <w:rStyle w:val="NormalTok"/>
-        </w:rPr>
-        <w:t xml:space="preserve">(test.frame.local$age~test.frame.local$volume1 |</w:t>
+        <w:t xml:space="preserve">histogram</w:t>
+      </w:r>
+      <w:r>
+        <w:rPr>
+          <w:rStyle w:val="NormalTok"/>
+        </w:rPr>
+        <w:t xml:space="preserve">(~test.frame.local$age |</w:t>
       </w:r>
       <w:r>
         <w:rPr>
@@ -16577,19 +17142,49 @@
         <w:rPr>
           <w:rStyle w:val="NormalTok"/>
         </w:rPr>
-        <w:t xml:space="preserve">test.frame.local$dx, </w:t>
+        <w:t xml:space="preserve">test.frame.local$sex, </w:t>
       </w:r>
       <w:r>
         <w:rPr>
           <w:rStyle w:val="DataTypeTok"/>
         </w:rPr>
-        <w:t xml:space="preserve">smoother=</w:t>
-      </w:r>
-      <w:r>
-        <w:rPr>
-          <w:rStyle w:val="OtherTok"/>
-        </w:rPr>
-        <w:t xml:space="preserve">FALSE</w:t>
+        <w:t xml:space="preserve">type =</w:t>
+      </w:r>
+      <w:r>
+        <w:rPr>
+          <w:rStyle w:val="NormalTok"/>
+        </w:rPr>
+        <w:t xml:space="preserve"> </w:t>
+      </w:r>
+      <w:r>
+        <w:rPr>
+          <w:rStyle w:val="StringTok"/>
+        </w:rPr>
+        <w:t xml:space="preserve">"count"</w:t>
+      </w:r>
+      <w:r>
+        <w:rPr>
+          <w:rStyle w:val="NormalTok"/>
+        </w:rPr>
+        <w:t xml:space="preserve">, </w:t>
+      </w:r>
+      <w:r>
+        <w:rPr>
+          <w:rStyle w:val="DataTypeTok"/>
+        </w:rPr>
+        <w:t xml:space="preserve">nint =</w:t>
+      </w:r>
+      <w:r>
+        <w:rPr>
+          <w:rStyle w:val="NormalTok"/>
+        </w:rPr>
+        <w:t xml:space="preserve"> </w:t>
+      </w:r>
+      <w:r>
+        <w:rPr>
+          <w:rStyle w:val="DecValTok"/>
+        </w:rPr>
+        <w:t xml:space="preserve">10</w:t>
       </w:r>
       <w:r>
         <w:rPr>
@@ -16612,7 +17207,7 @@
               <a:graphicData uri="http://schemas.openxmlformats.org/drawingml/2006/picture">
                 <pic:pic>
                   <pic:nvPicPr>
-                    <pic:cNvPr descr="R_handy_commands_markdown_files/figure-docx/scatter_age_vol_dx-1.png" id="0" name="Picture"/>
+                    <pic:cNvPr descr="R_handy_commands_markdown_files/figure-docx/hist_age_dx-1.png" id="0" name="Picture"/>
                     <pic:cNvPicPr>
                       <a:picLocks noChangeArrowheads="1" noChangeAspect="1"/>
                     </pic:cNvPicPr>
@@ -16649,8 +17244,191 @@
       <w:pPr>
         <w:pStyle w:val="Heading3"/>
       </w:pPr>
-      <w:bookmarkStart w:id="192" w:name="make-a-nice-table-in-markdown"/>
+      <w:bookmarkStart w:id="192" w:name="scatterplot"/>
       <w:bookmarkEnd w:id="192"/>
+      <w:r>
+        <w:t xml:space="preserve">Scatterplot</w:t>
+      </w:r>
+    </w:p>
+    <w:p>
+      <w:pPr>
+        <w:pStyle w:val="SourceCode"/>
+      </w:pPr>
+      <w:r>
+        <w:rPr>
+          <w:rStyle w:val="VerbatimChar"/>
+        </w:rPr>
+        <w:t xml:space="preserve">  scatterplot(variable1~variable2, smoother=FALSE)</w:t>
+      </w:r>
+      <w:r>
+        <w:br w:type="textWrapping"/>
+      </w:r>
+      <w:r>
+        <w:rPr>
+          <w:rStyle w:val="VerbatimChar"/>
+        </w:rPr>
+        <w:t xml:space="preserve">  </w:t>
+      </w:r>
+      <w:r>
+        <w:br w:type="textWrapping"/>
+      </w:r>
+      <w:r>
+        <w:rPr>
+          <w:rStyle w:val="VerbatimChar"/>
+        </w:rPr>
+        <w:t xml:space="preserve">  OR, to separate plots by categorical variable:</w:t>
+      </w:r>
+      <w:r>
+        <w:br w:type="textWrapping"/>
+      </w:r>
+      <w:r>
+        <w:rPr>
+          <w:rStyle w:val="VerbatimChar"/>
+        </w:rPr>
+        <w:t xml:space="preserve">  </w:t>
+      </w:r>
+      <w:r>
+        <w:br w:type="textWrapping"/>
+      </w:r>
+      <w:r>
+        <w:rPr>
+          <w:rStyle w:val="VerbatimChar"/>
+        </w:rPr>
+        <w:t xml:space="preserve">  scatterplot(variable1~variable2 | factor_variable, smoother=FALSE)</w:t>
+      </w:r>
+      <w:r>
+        <w:br w:type="textWrapping"/>
+      </w:r>
+      <w:r>
+        <w:rPr>
+          <w:rStyle w:val="VerbatimChar"/>
+        </w:rPr>
+        <w:t xml:space="preserve">  </w:t>
+      </w:r>
+    </w:p>
+    <w:p>
+      <w:pPr>
+        <w:pStyle w:val="FirstParagraph"/>
+      </w:pPr>
+      <w:r>
+        <w:t xml:space="preserve">e.g.</w:t>
+      </w:r>
+    </w:p>
+    <w:p>
+      <w:pPr>
+        <w:pStyle w:val="SourceCode"/>
+      </w:pPr>
+      <w:r>
+        <w:rPr>
+          <w:rStyle w:val="KeywordTok"/>
+        </w:rPr>
+        <w:t xml:space="preserve">library</w:t>
+      </w:r>
+      <w:r>
+        <w:rPr>
+          <w:rStyle w:val="NormalTok"/>
+        </w:rPr>
+        <w:t xml:space="preserve">(car)</w:t>
+      </w:r>
+      <w:r>
+        <w:br w:type="textWrapping"/>
+      </w:r>
+      <w:r>
+        <w:rPr>
+          <w:rStyle w:val="KeywordTok"/>
+        </w:rPr>
+        <w:t xml:space="preserve">scatterplot</w:t>
+      </w:r>
+      <w:r>
+        <w:rPr>
+          <w:rStyle w:val="NormalTok"/>
+        </w:rPr>
+        <w:t xml:space="preserve">(test.frame.local$age~test.frame.local$volume1 |</w:t>
+      </w:r>
+      <w:r>
+        <w:rPr>
+          <w:rStyle w:val="StringTok"/>
+        </w:rPr>
+        <w:t xml:space="preserve"> </w:t>
+      </w:r>
+      <w:r>
+        <w:rPr>
+          <w:rStyle w:val="NormalTok"/>
+        </w:rPr>
+        <w:t xml:space="preserve">test.frame.local$dx, </w:t>
+      </w:r>
+      <w:r>
+        <w:rPr>
+          <w:rStyle w:val="DataTypeTok"/>
+        </w:rPr>
+        <w:t xml:space="preserve">smoother=</w:t>
+      </w:r>
+      <w:r>
+        <w:rPr>
+          <w:rStyle w:val="OtherTok"/>
+        </w:rPr>
+        <w:t xml:space="preserve">FALSE</w:t>
+      </w:r>
+      <w:r>
+        <w:rPr>
+          <w:rStyle w:val="NormalTok"/>
+        </w:rPr>
+        <w:t xml:space="preserve">)</w:t>
+      </w:r>
+    </w:p>
+    <w:p>
+      <w:pPr>
+        <w:pStyle w:val="FirstParagraph"/>
+      </w:pPr>
+      <w:r>
+        <w:drawing>
+          <wp:inline>
+            <wp:extent cx="5334000" cy="4267200"/>
+            <wp:effectExtent b="0" l="0" r="0" t="0"/>
+            <wp:docPr descr="" id="1" name="Picture"/>
+            <a:graphic>
+              <a:graphicData uri="http://schemas.openxmlformats.org/drawingml/2006/picture">
+                <pic:pic>
+                  <pic:nvPicPr>
+                    <pic:cNvPr descr="R_handy_commands_markdown_files/figure-docx/scatter_age_vol_dx-1.png" id="0" name="Picture"/>
+                    <pic:cNvPicPr>
+                      <a:picLocks noChangeArrowheads="1" noChangeAspect="1"/>
+                    </pic:cNvPicPr>
+                  </pic:nvPicPr>
+                  <pic:blipFill>
+                    <a:blip r:embed="rId193"/>
+                    <a:stretch>
+                      <a:fillRect/>
+                    </a:stretch>
+                  </pic:blipFill>
+                  <pic:spPr bwMode="auto">
+                    <a:xfrm>
+                      <a:off x="0" y="0"/>
+                      <a:ext cx="5334000" cy="4267200"/>
+                    </a:xfrm>
+                    <a:prstGeom prst="rect">
+                      <a:avLst/>
+                    </a:prstGeom>
+                    <a:noFill/>
+                    <a:ln w="9525">
+                      <a:noFill/>
+                      <a:headEnd/>
+                      <a:tailEnd/>
+                    </a:ln>
+                  </pic:spPr>
+                </pic:pic>
+              </a:graphicData>
+            </a:graphic>
+          </wp:inline>
+        </w:drawing>
+      </w:r>
+    </w:p>
+    <w:p>
+      <w:pPr>
+        <w:pStyle w:val="Heading3"/>
+      </w:pPr>
+      <w:bookmarkStart w:id="194" w:name="make-a-nice-table-in-markdown"/>
+      <w:bookmarkEnd w:id="194"/>
       <w:r>
         <w:t xml:space="preserve">Make a nice table in markdown</w:t>
       </w:r>
@@ -17403,7 +18181,7 @@
     </w:lvl>
   </w:abstractNum>
   <w:abstractNum w:abstractNumId="990">
-    <w:nsid w:val="188c0426"/>
+    <w:nsid w:val="9db665d4"/>
     <w:multiLevelType w:val="multilevel"/>
     <w:lvl w:ilvl="0">
       <w:numFmt w:val="bullet"/>

</xml_diff>